<commit_message>
reorganized folders for code, consolodated DNA, isotope, cleaning code and then added an analysis code for both community analyses and for trophic position analyses. still thinking about the best way to do the community analyses for intermediate predators...
</commit_message>
<xml_diff>
--- a/drafts/draft_Feb16_2022.docx
+++ b/drafts/draft_Feb16_2022.docx
@@ -1084,13 +1084,7 @@
         <w:rPr>
           <w:rFonts w:ascii="Times New Roman" w:hAnsi="Times New Roman" w:cs="Times New Roman"/>
         </w:rPr>
-        <w:t xml:space="preserve"> Kuile et al. 2022</w:t>
-      </w:r>
-      <w:r>
-        <w:rPr>
-          <w:rFonts w:ascii="Times New Roman" w:hAnsi="Times New Roman" w:cs="Times New Roman"/>
-        </w:rPr>
-        <w:t>, Young et al. 2013</w:t>
+        <w:t xml:space="preserve"> Kuile et al. 2022, Young et al. 2013</w:t>
       </w:r>
       <w:r>
         <w:rPr>
@@ -1976,27 +1970,217 @@
         <w:rPr>
           <w:rFonts w:ascii="Times New Roman" w:hAnsi="Times New Roman" w:cs="Times New Roman"/>
         </w:rPr>
-        <w:t>How many isotope samples for each predator category and productivity category?</w:t>
-      </w:r>
-    </w:p>
-    <w:p>
-      <w:pPr>
-        <w:rPr>
-          <w:rFonts w:ascii="Times New Roman" w:hAnsi="Times New Roman" w:cs="Times New Roman"/>
-        </w:rPr>
-      </w:pPr>
-    </w:p>
-    <w:p>
-      <w:pPr>
-        <w:rPr>
-          <w:rFonts w:ascii="Times New Roman" w:hAnsi="Times New Roman" w:cs="Times New Roman"/>
-        </w:rPr>
-      </w:pPr>
-      <w:r>
-        <w:rPr>
-          <w:rFonts w:ascii="Times New Roman" w:hAnsi="Times New Roman" w:cs="Times New Roman"/>
-        </w:rPr>
-        <w:t>How many DNA samples for each predator category and productivity category?</w:t>
+        <w:t>160</w:t>
+      </w:r>
+      <w:r>
+        <w:rPr>
+          <w:rFonts w:ascii="Times New Roman" w:hAnsi="Times New Roman" w:cs="Times New Roman"/>
+        </w:rPr>
+        <w:t xml:space="preserve"> top predators for isotopes</w:t>
+      </w:r>
+      <w:r>
+        <w:rPr>
+          <w:rFonts w:ascii="Times New Roman" w:hAnsi="Times New Roman" w:cs="Times New Roman"/>
+        </w:rPr>
+        <w:t xml:space="preserve"> (92 from high productivity, 68 from low productivity)</w:t>
+      </w:r>
+      <w:r>
+        <w:rPr>
+          <w:rFonts w:ascii="Times New Roman" w:hAnsi="Times New Roman" w:cs="Times New Roman"/>
+        </w:rPr>
+        <w:t>, 34 DNA samples for top predators</w:t>
+      </w:r>
+      <w:r>
+        <w:rPr>
+          <w:rFonts w:ascii="Times New Roman" w:hAnsi="Times New Roman" w:cs="Times New Roman"/>
+        </w:rPr>
+        <w:t xml:space="preserve"> (21 from high productivity, 13 from low productivity) comprising 68 unique interactions.</w:t>
+      </w:r>
+    </w:p>
+    <w:p>
+      <w:pPr>
+        <w:rPr>
+          <w:rFonts w:ascii="Times New Roman" w:hAnsi="Times New Roman" w:cs="Times New Roman"/>
+        </w:rPr>
+      </w:pPr>
+    </w:p>
+    <w:p>
+      <w:pPr>
+        <w:rPr>
+          <w:rFonts w:ascii="Times New Roman" w:hAnsi="Times New Roman" w:cs="Times New Roman"/>
+        </w:rPr>
+      </w:pPr>
+      <w:r>
+        <w:rPr>
+          <w:rFonts w:ascii="Times New Roman" w:hAnsi="Times New Roman" w:cs="Times New Roman"/>
+        </w:rPr>
+        <w:t>29</w:t>
+      </w:r>
+      <w:r>
+        <w:rPr>
+          <w:rFonts w:ascii="Times New Roman" w:hAnsi="Times New Roman" w:cs="Times New Roman"/>
+        </w:rPr>
+        <w:t xml:space="preserve"> intermediate predators for isotopes (</w:t>
+      </w:r>
+      <w:r>
+        <w:rPr>
+          <w:rFonts w:ascii="Times New Roman" w:hAnsi="Times New Roman" w:cs="Times New Roman"/>
+        </w:rPr>
+        <w:t>4</w:t>
+      </w:r>
+      <w:r>
+        <w:rPr>
+          <w:rFonts w:ascii="Times New Roman" w:hAnsi="Times New Roman" w:cs="Times New Roman"/>
+        </w:rPr>
+        <w:t xml:space="preserve"> species, </w:t>
+      </w:r>
+      <w:r>
+        <w:rPr>
+          <w:rFonts w:ascii="Times New Roman" w:hAnsi="Times New Roman" w:cs="Times New Roman"/>
+        </w:rPr>
+        <w:t>15</w:t>
+      </w:r>
+      <w:r>
+        <w:rPr>
+          <w:rFonts w:ascii="Times New Roman" w:hAnsi="Times New Roman" w:cs="Times New Roman"/>
+        </w:rPr>
+        <w:t xml:space="preserve"> from high productivity, </w:t>
+      </w:r>
+      <w:r>
+        <w:rPr>
+          <w:rFonts w:ascii="Times New Roman" w:hAnsi="Times New Roman" w:cs="Times New Roman"/>
+        </w:rPr>
+        <w:t>14</w:t>
+      </w:r>
+      <w:r>
+        <w:rPr>
+          <w:rFonts w:ascii="Times New Roman" w:hAnsi="Times New Roman" w:cs="Times New Roman"/>
+        </w:rPr>
+        <w:t xml:space="preserve"> from low productivity), 39 DNA samples from </w:t>
+      </w:r>
+      <w:r>
+        <w:rPr>
+          <w:rFonts w:ascii="Times New Roman" w:hAnsi="Times New Roman" w:cs="Times New Roman"/>
+        </w:rPr>
+        <w:t xml:space="preserve">three </w:t>
+      </w:r>
+      <w:r>
+        <w:rPr>
+          <w:rFonts w:ascii="Times New Roman" w:hAnsi="Times New Roman" w:cs="Times New Roman"/>
+        </w:rPr>
+        <w:t xml:space="preserve">species of intermediate predators </w:t>
+      </w:r>
+      <w:r>
+        <w:rPr>
+          <w:rFonts w:ascii="Times New Roman" w:hAnsi="Times New Roman" w:cs="Times New Roman"/>
+        </w:rPr>
+        <w:t>that occurred in habitats indicative of both “low” (</w:t>
+      </w:r>
+      <w:r>
+        <w:rPr>
+          <w:rFonts w:ascii="Times New Roman" w:hAnsi="Times New Roman" w:cs="Times New Roman"/>
+          <w:i/>
+          <w:iCs/>
+        </w:rPr>
+        <w:t>Cocos nucifera</w:t>
+      </w:r>
+      <w:r>
+        <w:rPr>
+          <w:rFonts w:ascii="Times New Roman" w:hAnsi="Times New Roman" w:cs="Times New Roman"/>
+        </w:rPr>
+        <w:t>) and “high” (</w:t>
+      </w:r>
+      <w:r>
+        <w:rPr>
+          <w:rFonts w:ascii="Times New Roman" w:hAnsi="Times New Roman" w:cs="Times New Roman"/>
+          <w:i/>
+          <w:iCs/>
+        </w:rPr>
+        <w:t xml:space="preserve">Pandanus </w:t>
+      </w:r>
+      <w:proofErr w:type="spellStart"/>
+      <w:r>
+        <w:rPr>
+          <w:rFonts w:ascii="Times New Roman" w:hAnsi="Times New Roman" w:cs="Times New Roman"/>
+          <w:i/>
+          <w:iCs/>
+        </w:rPr>
+        <w:t>fischerianus</w:t>
+      </w:r>
+      <w:proofErr w:type="spellEnd"/>
+      <w:r>
+        <w:rPr>
+          <w:rFonts w:ascii="Times New Roman" w:hAnsi="Times New Roman" w:cs="Times New Roman"/>
+          <w:i/>
+          <w:iCs/>
+        </w:rPr>
+        <w:t xml:space="preserve">, </w:t>
+      </w:r>
+      <w:proofErr w:type="spellStart"/>
+      <w:r>
+        <w:rPr>
+          <w:rFonts w:ascii="Times New Roman" w:hAnsi="Times New Roman" w:cs="Times New Roman"/>
+          <w:i/>
+          <w:iCs/>
+        </w:rPr>
+        <w:t>Heliotropium</w:t>
+      </w:r>
+      <w:proofErr w:type="spellEnd"/>
+      <w:r>
+        <w:rPr>
+          <w:rFonts w:ascii="Times New Roman" w:hAnsi="Times New Roman" w:cs="Times New Roman"/>
+          <w:i/>
+          <w:iCs/>
+        </w:rPr>
+        <w:t xml:space="preserve"> </w:t>
+      </w:r>
+      <w:proofErr w:type="spellStart"/>
+      <w:r>
+        <w:rPr>
+          <w:rFonts w:ascii="Times New Roman" w:hAnsi="Times New Roman" w:cs="Times New Roman"/>
+          <w:i/>
+          <w:iCs/>
+        </w:rPr>
+        <w:t>aregentum</w:t>
+      </w:r>
+      <w:proofErr w:type="spellEnd"/>
+      <w:r>
+        <w:rPr>
+          <w:rFonts w:ascii="Times New Roman" w:hAnsi="Times New Roman" w:cs="Times New Roman"/>
+        </w:rPr>
+        <w:t>)</w:t>
+      </w:r>
+      <w:r>
+        <w:rPr>
+          <w:rFonts w:ascii="Times New Roman" w:hAnsi="Times New Roman" w:cs="Times New Roman"/>
+          <w:i/>
+          <w:iCs/>
+        </w:rPr>
+        <w:t xml:space="preserve"> </w:t>
+      </w:r>
+      <w:r>
+        <w:rPr>
+          <w:rFonts w:ascii="Times New Roman" w:hAnsi="Times New Roman" w:cs="Times New Roman"/>
+        </w:rPr>
+        <w:t xml:space="preserve">productivity </w:t>
+      </w:r>
+      <w:r>
+        <w:rPr>
+          <w:rFonts w:ascii="Times New Roman" w:hAnsi="Times New Roman" w:cs="Times New Roman"/>
+        </w:rPr>
+        <w:t xml:space="preserve">habitat </w:t>
+      </w:r>
+      <w:r>
+        <w:rPr>
+          <w:rFonts w:ascii="Times New Roman" w:hAnsi="Times New Roman" w:cs="Times New Roman"/>
+        </w:rPr>
+        <w:t>(</w:t>
+      </w:r>
+      <w:r>
+        <w:rPr>
+          <w:rFonts w:ascii="Times New Roman" w:hAnsi="Times New Roman" w:cs="Times New Roman"/>
+        </w:rPr>
+        <w:t>12 from high productivity, 8 from low productivity). These data comprised 95 unique interactions.</w:t>
       </w:r>
     </w:p>
     <w:p>
@@ -2178,19 +2362,7 @@
         <w:rPr>
           <w:rFonts w:ascii="Times New Roman" w:hAnsi="Times New Roman" w:cs="Times New Roman"/>
         </w:rPr>
-        <w:t xml:space="preserve"> following</w:t>
-      </w:r>
-      <w:r>
-        <w:rPr>
-          <w:rFonts w:ascii="Times New Roman" w:hAnsi="Times New Roman" w:cs="Times New Roman"/>
-        </w:rPr>
-        <w:t xml:space="preserve"> article</w:t>
-      </w:r>
-      <w:r>
-        <w:rPr>
-          <w:rFonts w:ascii="Times New Roman" w:hAnsi="Times New Roman" w:cs="Times New Roman"/>
-        </w:rPr>
-        <w:t xml:space="preserve"> acceptance.</w:t>
+        <w:t xml:space="preserve"> following article acceptance.</w:t>
       </w:r>
     </w:p>
     <w:p>
@@ -2304,7 +2476,6 @@
           <w:b/>
           <w:bCs/>
         </w:rPr>
-        <w:lastRenderedPageBreak/>
         <w:t>References</w:t>
       </w:r>
     </w:p>

</xml_diff>

<commit_message>
updated analyses and draft for co-author invitation 2/25/22 - added back in isotope niche exploration for top preds, removed isotope analyses of intermediate predators
</commit_message>
<xml_diff>
--- a/drafts/draft_Feb16_2022.docx
+++ b/drafts/draft_Feb16_2022.docx
@@ -58,31 +58,19 @@
         <w:rPr>
           <w:rFonts w:ascii="Times New Roman" w:hAnsi="Times New Roman" w:cs="Times New Roman"/>
         </w:rPr>
-        <w:t xml:space="preserve">Working Title: Finding the source of food chain lengthening: intermediate predators but not top predators </w:t>
-      </w:r>
-      <w:r>
-        <w:rPr>
-          <w:rFonts w:ascii="Times New Roman" w:hAnsi="Times New Roman" w:cs="Times New Roman"/>
-        </w:rPr>
-        <w:t>expand their</w:t>
-      </w:r>
-      <w:r>
-        <w:rPr>
-          <w:rFonts w:ascii="Times New Roman" w:hAnsi="Times New Roman" w:cs="Times New Roman"/>
-        </w:rPr>
-        <w:t xml:space="preserve"> prey</w:t>
-      </w:r>
-      <w:r>
-        <w:rPr>
-          <w:rFonts w:ascii="Times New Roman" w:hAnsi="Times New Roman" w:cs="Times New Roman"/>
-        </w:rPr>
-        <w:t xml:space="preserve"> base</w:t>
-      </w:r>
-      <w:r>
-        <w:rPr>
-          <w:rFonts w:ascii="Times New Roman" w:hAnsi="Times New Roman" w:cs="Times New Roman"/>
-        </w:rPr>
-        <w:t xml:space="preserve"> in more productive environments </w:t>
+        <w:t xml:space="preserve">Working Title: </w:t>
+      </w:r>
+      <w:r>
+        <w:rPr>
+          <w:rFonts w:ascii="Times New Roman" w:hAnsi="Times New Roman" w:cs="Times New Roman"/>
+        </w:rPr>
+        <w:t>Something about combining isotope and DNA information to find out where shifts in food web structure occur</w:t>
+      </w:r>
+      <w:r>
+        <w:rPr>
+          <w:rFonts w:ascii="Times New Roman" w:hAnsi="Times New Roman" w:cs="Times New Roman"/>
+        </w:rPr>
+        <w:t xml:space="preserve"> </w:t>
       </w:r>
     </w:p>
     <w:p>
@@ -722,13 +710,31 @@
         <w:rPr>
           <w:rFonts w:ascii="Times New Roman" w:hAnsi="Times New Roman" w:cs="Times New Roman"/>
         </w:rPr>
-        <w:t xml:space="preserve">Ecosystem productivity can shift community composition and interaction dynamics across trophic groups. This shapes food web structures where more productive habitats can support more organisms (within and across species) </w:t>
-      </w:r>
-      <w:r>
-        <w:rPr>
-          <w:rFonts w:ascii="Times New Roman" w:hAnsi="Times New Roman" w:cs="Times New Roman"/>
-        </w:rPr>
-        <w:t>that drive changes in food chain lengths (</w:t>
+        <w:t xml:space="preserve">Environmental context </w:t>
+      </w:r>
+      <w:r>
+        <w:rPr>
+          <w:rFonts w:ascii="Times New Roman" w:hAnsi="Times New Roman" w:cs="Times New Roman"/>
+        </w:rPr>
+        <w:t xml:space="preserve">can shift community composition </w:t>
+      </w:r>
+      <w:r>
+        <w:rPr>
+          <w:rFonts w:ascii="Times New Roman" w:hAnsi="Times New Roman" w:cs="Times New Roman"/>
+        </w:rPr>
+        <w:t>across</w:t>
+      </w:r>
+      <w:r>
+        <w:rPr>
+          <w:rFonts w:ascii="Times New Roman" w:hAnsi="Times New Roman" w:cs="Times New Roman"/>
+        </w:rPr>
+        <w:t xml:space="preserve"> trophic groups</w:t>
+      </w:r>
+      <w:r>
+        <w:rPr>
+          <w:rFonts w:ascii="Times New Roman" w:hAnsi="Times New Roman" w:cs="Times New Roman"/>
+        </w:rPr>
+        <w:t xml:space="preserve"> (</w:t>
       </w:r>
       <w:proofErr w:type="gramStart"/>
       <w:r>
@@ -742,99 +748,223 @@
         <w:rPr>
           <w:rFonts w:ascii="Times New Roman" w:hAnsi="Times New Roman" w:cs="Times New Roman"/>
         </w:rPr>
-        <w:t xml:space="preserve"> Young et al. 2013, other food chain length studies). </w:t>
-      </w:r>
-      <w:r>
-        <w:rPr>
-          <w:rFonts w:ascii="Times New Roman" w:hAnsi="Times New Roman" w:cs="Times New Roman"/>
-        </w:rPr>
-        <w:t xml:space="preserve">Understanding the mechanisms that shift community structure through changing interactions can help us understand how ecosystems are structured and build ecological theory. Furthermore, understanding how trophic dynamics respond to shifting habitats and ecological due to habitat loss, invasive species, and climate change, will be important for predicting and mitigating biodiversity loss. </w:t>
-      </w:r>
-    </w:p>
-    <w:p>
-      <w:pPr>
-        <w:rPr>
-          <w:rFonts w:ascii="Times New Roman" w:hAnsi="Times New Roman" w:cs="Times New Roman"/>
-        </w:rPr>
-      </w:pPr>
-    </w:p>
-    <w:p>
-      <w:pPr>
-        <w:rPr>
-          <w:rFonts w:ascii="Times New Roman" w:hAnsi="Times New Roman" w:cs="Times New Roman"/>
-        </w:rPr>
-      </w:pPr>
-      <w:r>
-        <w:rPr>
-          <w:rFonts w:ascii="Times New Roman" w:hAnsi="Times New Roman" w:cs="Times New Roman"/>
-        </w:rPr>
-        <w:t>Zoomed in Baby: Talk about some of the mechanisms of food chain lengthening</w:t>
-      </w:r>
-      <w:r>
-        <w:rPr>
-          <w:rFonts w:ascii="Times New Roman" w:hAnsi="Times New Roman" w:cs="Times New Roman"/>
-        </w:rPr>
-        <w:t>/trophic shifts</w:t>
-      </w:r>
-      <w:r>
-        <w:rPr>
-          <w:rFonts w:ascii="Times New Roman" w:hAnsi="Times New Roman" w:cs="Times New Roman"/>
-        </w:rPr>
-        <w:t xml:space="preserve"> in more depth – maybe talking about </w:t>
+        <w:t xml:space="preserve"> Young et al. 2013, WOLF DNA paper, Other food web papers)</w:t>
+      </w:r>
+      <w:r>
+        <w:rPr>
+          <w:rFonts w:ascii="Times New Roman" w:hAnsi="Times New Roman" w:cs="Times New Roman"/>
+        </w:rPr>
+        <w:t xml:space="preserve">. </w:t>
+      </w:r>
+      <w:r>
+        <w:rPr>
+          <w:rFonts w:ascii="Times New Roman" w:hAnsi="Times New Roman" w:cs="Times New Roman"/>
+        </w:rPr>
+        <w:t xml:space="preserve">For example, as [give an example here from the literature about community composition shifts]. As ecological communities shift, interactions among organisms may also </w:t>
+      </w:r>
+      <w:r>
+        <w:rPr>
+          <w:rFonts w:ascii="Times New Roman" w:hAnsi="Times New Roman" w:cs="Times New Roman"/>
+        </w:rPr>
+        <w:t xml:space="preserve">face new constraints </w:t>
+      </w:r>
+      <w:r>
+        <w:rPr>
+          <w:rFonts w:ascii="Times New Roman" w:hAnsi="Times New Roman" w:cs="Times New Roman"/>
+        </w:rPr>
+        <w:t xml:space="preserve">– </w:t>
+      </w:r>
+      <w:r>
+        <w:rPr>
+          <w:rFonts w:ascii="Times New Roman" w:hAnsi="Times New Roman" w:cs="Times New Roman"/>
+        </w:rPr>
+        <w:t xml:space="preserve">[give a couple example of interaction shifts, not necessarily trophic]. </w:t>
+      </w:r>
+      <w:r>
+        <w:rPr>
+          <w:rFonts w:ascii="Times New Roman" w:hAnsi="Times New Roman" w:cs="Times New Roman"/>
+        </w:rPr>
+        <w:t>Understanding the mechanisms that shift community structure through changing interactions can help us understand how ecosystems are structured and build ecological theory</w:t>
+      </w:r>
+      <w:r>
+        <w:rPr>
+          <w:rFonts w:ascii="Times New Roman" w:hAnsi="Times New Roman" w:cs="Times New Roman"/>
+        </w:rPr>
+        <w:t xml:space="preserve">. </w:t>
+      </w:r>
+      <w:r>
+        <w:rPr>
+          <w:rFonts w:ascii="Times New Roman" w:hAnsi="Times New Roman" w:cs="Times New Roman"/>
+        </w:rPr>
+        <w:t xml:space="preserve">Furthermore, understanding how trophic dynamics respond to shifting habitats and ecological </w:t>
+      </w:r>
+      <w:r>
+        <w:rPr>
+          <w:rFonts w:ascii="Times New Roman" w:hAnsi="Times New Roman" w:cs="Times New Roman"/>
+        </w:rPr>
+        <w:t xml:space="preserve">context </w:t>
+      </w:r>
+      <w:r>
+        <w:rPr>
+          <w:rFonts w:ascii="Times New Roman" w:hAnsi="Times New Roman" w:cs="Times New Roman"/>
+        </w:rPr>
+        <w:t xml:space="preserve">due to habitat loss, invasive species, and climate change, will be important for predicting and mitigating </w:t>
+      </w:r>
+      <w:r>
+        <w:rPr>
+          <w:rFonts w:ascii="Times New Roman" w:hAnsi="Times New Roman" w:cs="Times New Roman"/>
+        </w:rPr>
+        <w:t xml:space="preserve">ongoing and future </w:t>
+      </w:r>
+      <w:r>
+        <w:rPr>
+          <w:rFonts w:ascii="Times New Roman" w:hAnsi="Times New Roman" w:cs="Times New Roman"/>
+        </w:rPr>
+        <w:t>biodiversity loss.</w:t>
+      </w:r>
+    </w:p>
+    <w:p>
+      <w:pPr>
+        <w:rPr>
+          <w:rFonts w:ascii="Times New Roman" w:hAnsi="Times New Roman" w:cs="Times New Roman"/>
+        </w:rPr>
+      </w:pPr>
+    </w:p>
+    <w:p>
+      <w:pPr>
+        <w:rPr>
+          <w:rFonts w:ascii="Times New Roman" w:hAnsi="Times New Roman" w:cs="Times New Roman"/>
+        </w:rPr>
+      </w:pPr>
+      <w:r>
+        <w:rPr>
+          <w:rFonts w:ascii="Times New Roman" w:hAnsi="Times New Roman" w:cs="Times New Roman"/>
+        </w:rPr>
+        <w:t xml:space="preserve">Zoomed in Baby: </w:t>
+      </w:r>
+      <w:r>
+        <w:rPr>
+          <w:rFonts w:ascii="Times New Roman" w:hAnsi="Times New Roman" w:cs="Times New Roman"/>
+        </w:rPr>
+        <w:t>Different types of data have helped us track trophic shifts across habitats. For example, based on stable isotope analyses</w:t>
+      </w:r>
+      <w:r>
+        <w:rPr>
+          <w:rFonts w:ascii="Times New Roman" w:hAnsi="Times New Roman" w:cs="Times New Roman"/>
+        </w:rPr>
+        <w:t>,</w:t>
+      </w:r>
+      <w:r>
+        <w:rPr>
+          <w:rFonts w:ascii="Times New Roman" w:hAnsi="Times New Roman" w:cs="Times New Roman"/>
+        </w:rPr>
+        <w:t xml:space="preserve"> we know that top predators in higher-productivity environmental contexts have higher isotopic trophic levels (Young et al. 2013). Based on DNA diet analyses, we know that wolf diet shifts across islands in __ due to shifts in prey availability. We also know that spider [species] diet does not shift across environmental contexts even with shifting prey bases [cite]. </w:t>
+      </w:r>
+      <w:r>
+        <w:rPr>
+          <w:rFonts w:ascii="Times New Roman" w:hAnsi="Times New Roman" w:cs="Times New Roman"/>
+        </w:rPr>
+        <w:t xml:space="preserve">It is clear, then, that shifts in diet across habitat contexts are not universal, even as underlying community composition shifts. </w:t>
+      </w:r>
+    </w:p>
+    <w:p>
+      <w:pPr>
+        <w:rPr>
+          <w:rFonts w:ascii="Times New Roman" w:hAnsi="Times New Roman" w:cs="Times New Roman"/>
+        </w:rPr>
+      </w:pPr>
+    </w:p>
+    <w:p>
+      <w:pPr>
+        <w:rPr>
+          <w:rFonts w:ascii="Times New Roman" w:hAnsi="Times New Roman" w:cs="Times New Roman"/>
+        </w:rPr>
+      </w:pPr>
+      <w:r>
+        <w:rPr>
+          <w:rFonts w:ascii="Times New Roman" w:hAnsi="Times New Roman" w:cs="Times New Roman"/>
+        </w:rPr>
+        <w:t>Werewolf:</w:t>
+      </w:r>
+      <w:r>
+        <w:rPr>
+          <w:rFonts w:ascii="Times New Roman" w:hAnsi="Times New Roman" w:cs="Times New Roman"/>
+        </w:rPr>
+        <w:t xml:space="preserve"> </w:t>
+      </w:r>
+      <w:r>
+        <w:rPr>
+          <w:rFonts w:ascii="Times New Roman" w:hAnsi="Times New Roman" w:cs="Times New Roman"/>
+        </w:rPr>
+        <w:t>The multitude of relationships between environmental context and community composition shifts and predator trophic responses suggest that examining on indicator of trophic dynamics (</w:t>
+      </w:r>
+      <w:proofErr w:type="gramStart"/>
+      <w:r>
+        <w:rPr>
+          <w:rFonts w:ascii="Times New Roman" w:hAnsi="Times New Roman" w:cs="Times New Roman"/>
+        </w:rPr>
+        <w:t>e.g.</w:t>
+      </w:r>
+      <w:proofErr w:type="gramEnd"/>
+      <w:r>
+        <w:rPr>
+          <w:rFonts w:ascii="Times New Roman" w:hAnsi="Times New Roman" w:cs="Times New Roman"/>
+        </w:rPr>
+        <w:t xml:space="preserve"> stomach contents vs. DNA diet vs. isotopic trophic positions) may not illuminate the full picture of changes in trophic dynamics across environmental contexts. It may be that combining data types will help illuminate underlying shifts in community structure (</w:t>
       </w:r>
       <w:proofErr w:type="spellStart"/>
       <w:r>
         <w:rPr>
           <w:rFonts w:ascii="Times New Roman" w:hAnsi="Times New Roman" w:cs="Times New Roman"/>
         </w:rPr>
-        <w:t>omnivory</w:t>
+        <w:t>ee.g</w:t>
       </w:r>
       <w:proofErr w:type="spellEnd"/>
       <w:r>
         <w:rPr>
           <w:rFonts w:ascii="Times New Roman" w:hAnsi="Times New Roman" w:cs="Times New Roman"/>
         </w:rPr>
-        <w:t xml:space="preserve"> in more detail. Outline different mechanisms from </w:t>
-      </w:r>
-      <w:proofErr w:type="gramStart"/>
-      <w:r>
-        <w:rPr>
-          <w:rFonts w:ascii="Times New Roman" w:hAnsi="Times New Roman" w:cs="Times New Roman"/>
-        </w:rPr>
-        <w:t>Young</w:t>
-      </w:r>
-      <w:proofErr w:type="gramEnd"/>
-      <w:r>
-        <w:rPr>
-          <w:rFonts w:ascii="Times New Roman" w:hAnsi="Times New Roman" w:cs="Times New Roman"/>
-        </w:rPr>
-        <w:t xml:space="preserve"> paper and others</w:t>
-      </w:r>
-      <w:r>
-        <w:rPr>
-          <w:rFonts w:ascii="Times New Roman" w:hAnsi="Times New Roman" w:cs="Times New Roman"/>
-        </w:rPr>
-        <w:t xml:space="preserve">. Switching to new prey, eating bigger prey, </w:t>
-      </w:r>
-    </w:p>
-    <w:p>
-      <w:pPr>
-        <w:rPr>
-          <w:rFonts w:ascii="Times New Roman" w:hAnsi="Times New Roman" w:cs="Times New Roman"/>
-        </w:rPr>
-      </w:pPr>
-    </w:p>
-    <w:p>
-      <w:pPr>
-        <w:rPr>
-          <w:rFonts w:ascii="Times New Roman" w:hAnsi="Times New Roman" w:cs="Times New Roman"/>
-        </w:rPr>
-      </w:pPr>
-      <w:r>
-        <w:rPr>
-          <w:rFonts w:ascii="Times New Roman" w:hAnsi="Times New Roman" w:cs="Times New Roman"/>
-        </w:rPr>
-        <w:t>Werewolf:</w:t>
+        <w:t xml:space="preserve">. </w:t>
+      </w:r>
+      <w:proofErr w:type="spellStart"/>
+      <w:r>
+        <w:rPr>
+          <w:rFonts w:ascii="Times New Roman" w:hAnsi="Times New Roman" w:cs="Times New Roman"/>
+        </w:rPr>
+        <w:t>ttrophic</w:t>
+      </w:r>
+      <w:proofErr w:type="spellEnd"/>
+      <w:r>
+        <w:rPr>
+          <w:rFonts w:ascii="Times New Roman" w:hAnsi="Times New Roman" w:cs="Times New Roman"/>
+        </w:rPr>
+        <w:t xml:space="preserve"> positions/trophic niches) while also providing the mechanisms by which these may occur (shifts in top predator diet versus shifts in </w:t>
+      </w:r>
+      <w:r>
+        <w:rPr>
+          <w:rFonts w:ascii="Times New Roman" w:hAnsi="Times New Roman" w:cs="Times New Roman"/>
+        </w:rPr>
+        <w:t xml:space="preserve">diet lower in food chains). </w:t>
+      </w:r>
+    </w:p>
+    <w:p>
+      <w:pPr>
+        <w:rPr>
+          <w:rFonts w:ascii="Times New Roman" w:hAnsi="Times New Roman" w:cs="Times New Roman"/>
+        </w:rPr>
+      </w:pPr>
+    </w:p>
+    <w:p>
+      <w:pPr>
+        <w:rPr>
+          <w:rFonts w:ascii="Times New Roman" w:hAnsi="Times New Roman" w:cs="Times New Roman"/>
+        </w:rPr>
+      </w:pPr>
+      <w:r>
+        <w:rPr>
+          <w:rFonts w:ascii="Times New Roman" w:hAnsi="Times New Roman" w:cs="Times New Roman"/>
+        </w:rPr>
+        <w:t>Silver Bullet:</w:t>
       </w:r>
       <w:r>
         <w:rPr>
@@ -846,105 +976,180 @@
         <w:rPr>
           <w:rFonts w:ascii="Times New Roman" w:hAnsi="Times New Roman" w:cs="Times New Roman"/>
         </w:rPr>
-        <w:t xml:space="preserve">Despite almost a century of study, we still do not know the many mechanisms by which trophic dynamics shift with shifting resources. What is needed is </w:t>
-      </w:r>
-      <w:r>
-        <w:rPr>
-          <w:rFonts w:ascii="Times New Roman" w:hAnsi="Times New Roman" w:cs="Times New Roman"/>
-        </w:rPr>
-        <w:t xml:space="preserve">an understanding of this because… </w:t>
-      </w:r>
-      <w:r>
-        <w:rPr>
-          <w:rFonts w:ascii="Times New Roman" w:hAnsi="Times New Roman" w:cs="Times New Roman"/>
-        </w:rPr>
-        <w:t>While it has been established that habitat productivity can increase food chain</w:t>
-      </w:r>
-      <w:r>
-        <w:rPr>
-          <w:rFonts w:ascii="Times New Roman" w:hAnsi="Times New Roman" w:cs="Times New Roman"/>
-        </w:rPr>
-        <w:t xml:space="preserve"> length,</w:t>
-      </w:r>
-      <w:r>
-        <w:rPr>
-          <w:rFonts w:ascii="Times New Roman" w:hAnsi="Times New Roman" w:cs="Times New Roman"/>
-        </w:rPr>
-        <w:t xml:space="preserve"> we don’t know what the mechanism(s) is/are.</w:t>
-      </w:r>
-    </w:p>
-    <w:p>
-      <w:pPr>
-        <w:rPr>
-          <w:rFonts w:ascii="Times New Roman" w:hAnsi="Times New Roman" w:cs="Times New Roman"/>
-        </w:rPr>
-      </w:pPr>
-    </w:p>
-    <w:p>
-      <w:pPr>
-        <w:rPr>
-          <w:rFonts w:ascii="Times New Roman" w:hAnsi="Times New Roman" w:cs="Times New Roman"/>
-        </w:rPr>
-      </w:pPr>
-      <w:r>
-        <w:rPr>
-          <w:rFonts w:ascii="Times New Roman" w:hAnsi="Times New Roman" w:cs="Times New Roman"/>
-        </w:rPr>
-        <w:t>Silver Bullet:</w:t>
-      </w:r>
-      <w:r>
-        <w:rPr>
-          <w:rFonts w:ascii="Times New Roman" w:hAnsi="Times New Roman" w:cs="Times New Roman"/>
+        <w:t xml:space="preserve">In this study, we combine multiple sources of diet information, including novel diet DNA metabarcoding data and stable isotope data (δ15N and δ13C) to explore </w:t>
+      </w:r>
+      <w:r>
+        <w:rPr>
+          <w:rFonts w:ascii="Times New Roman" w:hAnsi="Times New Roman" w:cs="Times New Roman"/>
+        </w:rPr>
+        <w:t xml:space="preserve">how </w:t>
+      </w:r>
+      <w:r>
+        <w:rPr>
+          <w:rFonts w:ascii="Times New Roman" w:hAnsi="Times New Roman" w:cs="Times New Roman"/>
+        </w:rPr>
+        <w:t xml:space="preserve">shifting </w:t>
+      </w:r>
+      <w:r>
+        <w:rPr>
+          <w:rFonts w:ascii="Times New Roman" w:hAnsi="Times New Roman" w:cs="Times New Roman"/>
+        </w:rPr>
+        <w:t xml:space="preserve">environmental </w:t>
+      </w:r>
+      <w:r>
+        <w:rPr>
+          <w:rFonts w:ascii="Times New Roman" w:hAnsi="Times New Roman" w:cs="Times New Roman"/>
+        </w:rPr>
+        <w:t xml:space="preserve">context </w:t>
+      </w:r>
+      <w:r>
+        <w:rPr>
+          <w:rFonts w:ascii="Times New Roman" w:hAnsi="Times New Roman" w:cs="Times New Roman"/>
+        </w:rPr>
+        <w:t xml:space="preserve">can alter trophic dynamics. </w:t>
+      </w:r>
+      <w:r>
+        <w:rPr>
+          <w:rFonts w:ascii="Times New Roman" w:hAnsi="Times New Roman" w:cs="Times New Roman"/>
+        </w:rPr>
+        <w:t xml:space="preserve">We examine stable isotope and diet DNA data from a top predator (the spider </w:t>
+      </w:r>
+      <w:proofErr w:type="spellStart"/>
+      <w:r>
+        <w:rPr>
+          <w:rFonts w:ascii="Times New Roman" w:hAnsi="Times New Roman" w:cs="Times New Roman"/>
+          <w:i/>
+          <w:iCs/>
+        </w:rPr>
+        <w:t>Heteropoda</w:t>
+      </w:r>
+      <w:proofErr w:type="spellEnd"/>
+      <w:r>
+        <w:rPr>
+          <w:rFonts w:ascii="Times New Roman" w:hAnsi="Times New Roman" w:cs="Times New Roman"/>
+          <w:i/>
+          <w:iCs/>
         </w:rPr>
         <w:t xml:space="preserve"> </w:t>
       </w:r>
-      <w:r>
-        <w:rPr>
-          <w:rFonts w:ascii="Times New Roman" w:hAnsi="Times New Roman" w:cs="Times New Roman"/>
-        </w:rPr>
-        <w:t xml:space="preserve">In this study, we combine multiple sources of diet information, including novel diet DNA metabarcoding data and stable isotope data (δ15N and δ13C) to explore </w:t>
-      </w:r>
-      <w:r>
-        <w:rPr>
-          <w:rFonts w:ascii="Times New Roman" w:hAnsi="Times New Roman" w:cs="Times New Roman"/>
-        </w:rPr>
-        <w:t xml:space="preserve">how </w:t>
-      </w:r>
-      <w:r>
-        <w:rPr>
-          <w:rFonts w:ascii="Times New Roman" w:hAnsi="Times New Roman" w:cs="Times New Roman"/>
-        </w:rPr>
-        <w:t xml:space="preserve">shifting </w:t>
-      </w:r>
-      <w:r>
-        <w:rPr>
-          <w:rFonts w:ascii="Times New Roman" w:hAnsi="Times New Roman" w:cs="Times New Roman"/>
-        </w:rPr>
-        <w:t xml:space="preserve">environmental productivity </w:t>
-      </w:r>
-      <w:r>
-        <w:rPr>
-          <w:rFonts w:ascii="Times New Roman" w:hAnsi="Times New Roman" w:cs="Times New Roman"/>
-        </w:rPr>
-        <w:t>can alter trophic dynamics. Specifically, we explore whether a) top predators and/or b) intermediate predators alter their trophic interactions in response to increased resource availability. We ask 1) Do a) top predator and/or b) intermediate predator isotopic trophic positions increase, and 2) is this due to changes in diet DNA prey composition for either a) top or b) intermediate predators.</w:t>
-      </w:r>
-      <w:r>
-        <w:rPr>
-          <w:rFonts w:ascii="Times New Roman" w:hAnsi="Times New Roman" w:cs="Times New Roman"/>
-        </w:rPr>
-        <w:t xml:space="preserve"> Combining stable isotope-based trophic data with diet DNA data provides a unique opportunity to evaluate the mechanisms by which trophic shifts occur</w:t>
-      </w:r>
-      <w:r>
-        <w:rPr>
-          <w:rFonts w:ascii="Times New Roman" w:hAnsi="Times New Roman" w:cs="Times New Roman"/>
-        </w:rPr>
-        <w:t>. Specifically,</w:t>
-      </w:r>
-      <w:r>
-        <w:rPr>
-          <w:rFonts w:ascii="Times New Roman" w:hAnsi="Times New Roman" w:cs="Times New Roman"/>
-        </w:rPr>
-        <w:t xml:space="preserve"> do top predators increase their trophic positions by switching prey sources, or are increased trophic positions of top predators due to diet shifts among intermediate predators? </w:t>
+      <w:proofErr w:type="spellStart"/>
+      <w:r>
+        <w:rPr>
+          <w:rFonts w:ascii="Times New Roman" w:hAnsi="Times New Roman" w:cs="Times New Roman"/>
+          <w:i/>
+          <w:iCs/>
+        </w:rPr>
+        <w:t>venatoria</w:t>
+      </w:r>
+      <w:proofErr w:type="spellEnd"/>
+      <w:r>
+        <w:rPr>
+          <w:rFonts w:ascii="Times New Roman" w:hAnsi="Times New Roman" w:cs="Times New Roman"/>
+        </w:rPr>
+        <w:t xml:space="preserve">) and the diet DNA data of one of this predator’s key diet groups – other spiders in the order Araneae to determine how diet shifts given environmental context and where in the food chain these changes occur (e.g. at the top of the food chain or lower) </w:t>
+      </w:r>
+      <w:r>
+        <w:rPr>
+          <w:rFonts w:ascii="Times New Roman" w:hAnsi="Times New Roman" w:cs="Times New Roman"/>
+        </w:rPr>
+        <w:t xml:space="preserve">Specifically, we </w:t>
+      </w:r>
+      <w:r>
+        <w:rPr>
+          <w:rFonts w:ascii="Times New Roman" w:hAnsi="Times New Roman" w:cs="Times New Roman"/>
+        </w:rPr>
+        <w:t xml:space="preserve">ask 1) Does top predator isotopic trophic niche shift across environmental context?, 2) Do DNA diet trophic niches of top predators shift across environmental contexts? 3) </w:t>
+      </w:r>
+      <w:r>
+        <w:rPr>
+          <w:rFonts w:ascii="Times New Roman" w:hAnsi="Times New Roman" w:cs="Times New Roman"/>
+        </w:rPr>
+        <w:t xml:space="preserve">Do </w:t>
+      </w:r>
+      <w:r>
+        <w:rPr>
+          <w:rFonts w:ascii="Times New Roman" w:hAnsi="Times New Roman" w:cs="Times New Roman"/>
+        </w:rPr>
+        <w:t xml:space="preserve">DNA diet niches of </w:t>
+      </w:r>
+      <w:r>
+        <w:rPr>
+          <w:rFonts w:ascii="Times New Roman" w:hAnsi="Times New Roman" w:cs="Times New Roman"/>
+        </w:rPr>
+        <w:t>top predator diet groups (other predators)</w:t>
+      </w:r>
+      <w:r>
+        <w:rPr>
+          <w:rFonts w:ascii="Times New Roman" w:hAnsi="Times New Roman" w:cs="Times New Roman"/>
+        </w:rPr>
+        <w:t xml:space="preserve"> lower in the food chain help explain any discrepancies between top predator isotopic and DNA diet trophic niches? </w:t>
+      </w:r>
+      <w:r>
+        <w:rPr>
+          <w:rFonts w:ascii="Times New Roman" w:hAnsi="Times New Roman" w:cs="Times New Roman"/>
+        </w:rPr>
+        <w:t>Combining stable isotope-based trophic data with diet DNA data provides a unique opportunity to evaluate the mechanisms by which trophic shifts occur</w:t>
+      </w:r>
+      <w:r>
+        <w:rPr>
+          <w:rFonts w:ascii="Times New Roman" w:hAnsi="Times New Roman" w:cs="Times New Roman"/>
+        </w:rPr>
+        <w:t>. Specifically</w:t>
+      </w:r>
+      <w:r>
+        <w:rPr>
+          <w:rFonts w:ascii="Times New Roman" w:hAnsi="Times New Roman" w:cs="Times New Roman"/>
+        </w:rPr>
+        <w:t xml:space="preserve"> examining whether</w:t>
+      </w:r>
+      <w:r>
+        <w:rPr>
+          <w:rFonts w:ascii="Times New Roman" w:hAnsi="Times New Roman" w:cs="Times New Roman"/>
+        </w:rPr>
+        <w:t xml:space="preserve"> top predators increase their trophic positions by switching prey sources or</w:t>
+      </w:r>
+      <w:r>
+        <w:rPr>
+          <w:rFonts w:ascii="Times New Roman" w:hAnsi="Times New Roman" w:cs="Times New Roman"/>
+        </w:rPr>
+        <w:t xml:space="preserve"> </w:t>
+      </w:r>
+      <w:r>
+        <w:rPr>
+          <w:rFonts w:ascii="Times New Roman" w:hAnsi="Times New Roman" w:cs="Times New Roman"/>
+        </w:rPr>
+        <w:lastRenderedPageBreak/>
+        <w:t xml:space="preserve">whether increases in trophic positions of top </w:t>
+      </w:r>
+      <w:r>
+        <w:rPr>
+          <w:rFonts w:ascii="Times New Roman" w:hAnsi="Times New Roman" w:cs="Times New Roman"/>
+        </w:rPr>
+        <w:t>predators</w:t>
+      </w:r>
+      <w:r>
+        <w:rPr>
+          <w:rFonts w:ascii="Times New Roman" w:hAnsi="Times New Roman" w:cs="Times New Roman"/>
+        </w:rPr>
+        <w:t xml:space="preserve"> are</w:t>
+      </w:r>
+      <w:r>
+        <w:rPr>
+          <w:rFonts w:ascii="Times New Roman" w:hAnsi="Times New Roman" w:cs="Times New Roman"/>
+        </w:rPr>
+        <w:t xml:space="preserve"> due to diet shifts among </w:t>
+      </w:r>
+      <w:r>
+        <w:rPr>
+          <w:rFonts w:ascii="Times New Roman" w:hAnsi="Times New Roman" w:cs="Times New Roman"/>
+        </w:rPr>
+        <w:t>lower-level consumers</w:t>
+      </w:r>
+      <w:r>
+        <w:rPr>
+          <w:rFonts w:ascii="Times New Roman" w:hAnsi="Times New Roman" w:cs="Times New Roman"/>
+        </w:rPr>
+        <w:t>.</w:t>
       </w:r>
     </w:p>
     <w:p>
@@ -1004,7 +1209,27 @@
         <w:rPr>
           <w:rFonts w:ascii="Times New Roman" w:hAnsi="Times New Roman" w:cs="Times New Roman"/>
         </w:rPr>
-        <w:t xml:space="preserve">The atoll consists of ~20 islets that vary in primary productivity due to nutrient additions from seabird guano; seabirds prefer to nest on islets of the atoll with native vegetation and avoid nesting in forests dominated by an invasive palm species, </w:t>
+        <w:t xml:space="preserve">The atoll consists of ~20 islets that vary in primary productivity due to nutrient additions from seabird guano; seabirds prefer to nest on islets of the atoll with native vegetation </w:t>
+      </w:r>
+      <w:r>
+        <w:rPr>
+          <w:rFonts w:ascii="Times New Roman" w:hAnsi="Times New Roman" w:cs="Times New Roman"/>
+        </w:rPr>
+        <w:t>(</w:t>
+      </w:r>
+      <w:proofErr w:type="gramStart"/>
+      <w:r>
+        <w:rPr>
+          <w:rFonts w:ascii="Times New Roman" w:hAnsi="Times New Roman" w:cs="Times New Roman"/>
+        </w:rPr>
+        <w:t>e.g.</w:t>
+      </w:r>
+      <w:proofErr w:type="gramEnd"/>
+      <w:r>
+        <w:rPr>
+          <w:rFonts w:ascii="Times New Roman" w:hAnsi="Times New Roman" w:cs="Times New Roman"/>
+        </w:rPr>
+        <w:t xml:space="preserve"> </w:t>
       </w:r>
       <w:r>
         <w:rPr>
@@ -1012,119 +1237,123 @@
           <w:i/>
           <w:iCs/>
         </w:rPr>
-        <w:t xml:space="preserve">Cocos nucifera </w:t>
-      </w:r>
-      <w:r>
-        <w:rPr>
-          <w:rFonts w:ascii="Times New Roman" w:hAnsi="Times New Roman" w:cs="Times New Roman"/>
-        </w:rPr>
-        <w:t xml:space="preserve">(Young et al. 2010 PNAS). </w:t>
-      </w:r>
-      <w:r>
-        <w:rPr>
-          <w:rFonts w:ascii="Times New Roman" w:hAnsi="Times New Roman" w:cs="Times New Roman"/>
-        </w:rPr>
-        <w:t xml:space="preserve">Palmyra Atoll has a well-categorized species list (Handler et al.) </w:t>
-      </w:r>
-      <w:r>
-        <w:rPr>
-          <w:rFonts w:ascii="Times New Roman" w:hAnsi="Times New Roman" w:cs="Times New Roman"/>
-        </w:rPr>
-        <w:t>of</w:t>
-      </w:r>
-      <w:r>
-        <w:rPr>
-          <w:rFonts w:ascii="Times New Roman" w:hAnsi="Times New Roman" w:cs="Times New Roman"/>
-        </w:rPr>
-        <w:t xml:space="preserve"> </w:t>
-      </w:r>
-      <w:proofErr w:type="gramStart"/>
-      <w:r>
-        <w:rPr>
-          <w:rFonts w:ascii="Times New Roman" w:hAnsi="Times New Roman" w:cs="Times New Roman"/>
-        </w:rPr>
-        <w:t>which  the</w:t>
-      </w:r>
-      <w:proofErr w:type="gramEnd"/>
-      <w:r>
-        <w:rPr>
-          <w:rFonts w:ascii="Times New Roman" w:hAnsi="Times New Roman" w:cs="Times New Roman"/>
-        </w:rPr>
-        <w:t xml:space="preserve"> animals are primarily</w:t>
-      </w:r>
-      <w:r>
-        <w:rPr>
-          <w:rFonts w:ascii="Times New Roman" w:hAnsi="Times New Roman" w:cs="Times New Roman"/>
-        </w:rPr>
-        <w:t xml:space="preserve"> invertebrate organisms (~400 species,), with top and intermediate predator species including several spider species (</w:t>
-      </w:r>
-      <w:proofErr w:type="spellStart"/>
-      <w:r>
-        <w:rPr>
-          <w:rFonts w:ascii="Times New Roman" w:hAnsi="Times New Roman" w:cs="Times New Roman"/>
-        </w:rPr>
-        <w:t>Arachnida:Araneae</w:t>
-      </w:r>
-      <w:proofErr w:type="spellEnd"/>
-      <w:r>
-        <w:rPr>
-          <w:rFonts w:ascii="Times New Roman" w:hAnsi="Times New Roman" w:cs="Times New Roman"/>
-        </w:rPr>
-        <w:t xml:space="preserve">, </w:t>
-      </w:r>
-      <w:proofErr w:type="spellStart"/>
-      <w:r>
-        <w:rPr>
-          <w:rFonts w:ascii="Times New Roman" w:hAnsi="Times New Roman" w:cs="Times New Roman"/>
-        </w:rPr>
-        <w:t>Miller-ter</w:t>
-      </w:r>
-      <w:proofErr w:type="spellEnd"/>
-      <w:r>
-        <w:rPr>
-          <w:rFonts w:ascii="Times New Roman" w:hAnsi="Times New Roman" w:cs="Times New Roman"/>
-        </w:rPr>
-        <w:t xml:space="preserve"> Kuile et al. 2022, Young et al. 2013</w:t>
-      </w:r>
-      <w:r>
-        <w:rPr>
-          <w:rFonts w:ascii="Times New Roman" w:hAnsi="Times New Roman" w:cs="Times New Roman"/>
-        </w:rPr>
-        <w:t xml:space="preserve">). In this study, we examined trophic patterns for a spider top predator </w:t>
-      </w:r>
-      <w:proofErr w:type="spellStart"/>
+        <w:t>Pisonia grandis</w:t>
+      </w:r>
+      <w:r>
+        <w:rPr>
+          <w:rFonts w:ascii="Times New Roman" w:hAnsi="Times New Roman" w:cs="Times New Roman"/>
+        </w:rPr>
+        <w:t xml:space="preserve">) </w:t>
+      </w:r>
+      <w:r>
+        <w:rPr>
+          <w:rFonts w:ascii="Times New Roman" w:hAnsi="Times New Roman" w:cs="Times New Roman"/>
+        </w:rPr>
+        <w:t xml:space="preserve">and avoid nesting in forests dominated by an invasive palm species, </w:t>
+      </w:r>
       <w:r>
         <w:rPr>
           <w:rFonts w:ascii="Times New Roman" w:hAnsi="Times New Roman" w:cs="Times New Roman"/>
           <w:i/>
           <w:iCs/>
         </w:rPr>
-        <w:t>Heteropoda</w:t>
+        <w:t xml:space="preserve">Cocos nucifera </w:t>
+      </w:r>
+      <w:r>
+        <w:rPr>
+          <w:rFonts w:ascii="Times New Roman" w:hAnsi="Times New Roman" w:cs="Times New Roman"/>
+        </w:rPr>
+        <w:t xml:space="preserve">(Young et al. 2010 PNAS). </w:t>
+      </w:r>
+      <w:r>
+        <w:rPr>
+          <w:rFonts w:ascii="Times New Roman" w:hAnsi="Times New Roman" w:cs="Times New Roman"/>
+        </w:rPr>
+        <w:t xml:space="preserve">Palmyra Atoll has a well-categorized species list (Handler et al.) </w:t>
+      </w:r>
+      <w:r>
+        <w:rPr>
+          <w:rFonts w:ascii="Times New Roman" w:hAnsi="Times New Roman" w:cs="Times New Roman"/>
+        </w:rPr>
+        <w:t>of</w:t>
+      </w:r>
+      <w:r>
+        <w:rPr>
+          <w:rFonts w:ascii="Times New Roman" w:hAnsi="Times New Roman" w:cs="Times New Roman"/>
+        </w:rPr>
+        <w:t xml:space="preserve"> which the animals are primarily</w:t>
+      </w:r>
+      <w:r>
+        <w:rPr>
+          <w:rFonts w:ascii="Times New Roman" w:hAnsi="Times New Roman" w:cs="Times New Roman"/>
+        </w:rPr>
+        <w:t xml:space="preserve"> invertebrate organisms (~400 species,), with top and intermediate predator species including several spider species (</w:t>
+      </w:r>
+      <w:proofErr w:type="spellStart"/>
+      <w:proofErr w:type="gramStart"/>
+      <w:r>
+        <w:rPr>
+          <w:rFonts w:ascii="Times New Roman" w:hAnsi="Times New Roman" w:cs="Times New Roman"/>
+        </w:rPr>
+        <w:t>Arachnida:Araneae</w:t>
       </w:r>
       <w:proofErr w:type="spellEnd"/>
+      <w:proofErr w:type="gramEnd"/>
+      <w:r>
+        <w:rPr>
+          <w:rFonts w:ascii="Times New Roman" w:hAnsi="Times New Roman" w:cs="Times New Roman"/>
+        </w:rPr>
+        <w:t xml:space="preserve">, </w:t>
+      </w:r>
+      <w:proofErr w:type="spellStart"/>
+      <w:r>
+        <w:rPr>
+          <w:rFonts w:ascii="Times New Roman" w:hAnsi="Times New Roman" w:cs="Times New Roman"/>
+        </w:rPr>
+        <w:t>Miller-ter</w:t>
+      </w:r>
+      <w:proofErr w:type="spellEnd"/>
+      <w:r>
+        <w:rPr>
+          <w:rFonts w:ascii="Times New Roman" w:hAnsi="Times New Roman" w:cs="Times New Roman"/>
+        </w:rPr>
+        <w:t xml:space="preserve"> Kuile et al. 2022, Young et al. 2013</w:t>
+      </w:r>
+      <w:r>
+        <w:rPr>
+          <w:rFonts w:ascii="Times New Roman" w:hAnsi="Times New Roman" w:cs="Times New Roman"/>
+        </w:rPr>
+        <w:t>). In this study, we examined trophic patterns for a spider top predator</w:t>
+      </w:r>
+      <w:r>
+        <w:rPr>
+          <w:rFonts w:ascii="Times New Roman" w:hAnsi="Times New Roman" w:cs="Times New Roman"/>
+        </w:rPr>
+        <w:t>:</w:t>
+      </w:r>
+      <w:r>
+        <w:rPr>
+          <w:rFonts w:ascii="Times New Roman" w:hAnsi="Times New Roman" w:cs="Times New Roman"/>
+        </w:rPr>
+        <w:t xml:space="preserve"> </w:t>
+      </w:r>
+      <w:proofErr w:type="spellStart"/>
       <w:r>
         <w:rPr>
           <w:rFonts w:ascii="Times New Roman" w:hAnsi="Times New Roman" w:cs="Times New Roman"/>
           <w:i/>
           <w:iCs/>
         </w:rPr>
-        <w:t xml:space="preserve"> </w:t>
-      </w:r>
-      <w:proofErr w:type="spellStart"/>
+        <w:t>Heteropoda</w:t>
+      </w:r>
+      <w:proofErr w:type="spellEnd"/>
       <w:r>
         <w:rPr>
           <w:rFonts w:ascii="Times New Roman" w:hAnsi="Times New Roman" w:cs="Times New Roman"/>
           <w:i/>
           <w:iCs/>
         </w:rPr>
-        <w:t>venatoria</w:t>
-      </w:r>
-      <w:proofErr w:type="spellEnd"/>
-      <w:r>
-        <w:rPr>
-          <w:rFonts w:ascii="Times New Roman" w:hAnsi="Times New Roman" w:cs="Times New Roman"/>
-        </w:rPr>
-        <w:t xml:space="preserve"> and for spider intermediate predators </w:t>
+        <w:t xml:space="preserve"> </w:t>
       </w:r>
       <w:proofErr w:type="spellStart"/>
       <w:r>
@@ -1133,262 +1362,324 @@
           <w:i/>
           <w:iCs/>
         </w:rPr>
-        <w:t>Keija</w:t>
+        <w:t>venatoria</w:t>
       </w:r>
       <w:proofErr w:type="spellEnd"/>
+      <w:r>
+        <w:rPr>
+          <w:rFonts w:ascii="Times New Roman" w:hAnsi="Times New Roman" w:cs="Times New Roman"/>
+        </w:rPr>
+        <w:t xml:space="preserve"> and for spider intermediate predators</w:t>
+      </w:r>
+      <w:r>
+        <w:rPr>
+          <w:rFonts w:ascii="Times New Roman" w:hAnsi="Times New Roman" w:cs="Times New Roman"/>
+        </w:rPr>
+        <w:t>:</w:t>
+      </w:r>
+      <w:r>
+        <w:rPr>
+          <w:rFonts w:ascii="Times New Roman" w:hAnsi="Times New Roman" w:cs="Times New Roman"/>
+        </w:rPr>
+        <w:t xml:space="preserve"> </w:t>
+      </w:r>
+      <w:commentRangeStart w:id="0"/>
+      <w:proofErr w:type="spellStart"/>
       <w:r>
         <w:rPr>
           <w:rFonts w:ascii="Times New Roman" w:hAnsi="Times New Roman" w:cs="Times New Roman"/>
           <w:i/>
           <w:iCs/>
         </w:rPr>
-        <w:t xml:space="preserve"> </w:t>
-      </w:r>
-      <w:proofErr w:type="spellStart"/>
+        <w:t>Keija</w:t>
+      </w:r>
+      <w:proofErr w:type="spellEnd"/>
       <w:r>
         <w:rPr>
           <w:rFonts w:ascii="Times New Roman" w:hAnsi="Times New Roman" w:cs="Times New Roman"/>
           <w:i/>
           <w:iCs/>
         </w:rPr>
-        <w:t>mneon</w:t>
-      </w:r>
-      <w:proofErr w:type="spellEnd"/>
+        <w:t xml:space="preserve"> </w:t>
+      </w:r>
+      <w:proofErr w:type="spellStart"/>
       <w:r>
         <w:rPr>
           <w:rFonts w:ascii="Times New Roman" w:hAnsi="Times New Roman" w:cs="Times New Roman"/>
           <w:i/>
           <w:iCs/>
         </w:rPr>
-        <w:t xml:space="preserve">, </w:t>
-      </w:r>
-      <w:proofErr w:type="spellStart"/>
+        <w:t>mneon</w:t>
+      </w:r>
+      <w:proofErr w:type="spellEnd"/>
       <w:r>
         <w:rPr>
           <w:rFonts w:ascii="Times New Roman" w:hAnsi="Times New Roman" w:cs="Times New Roman"/>
           <w:i/>
           <w:iCs/>
         </w:rPr>
-        <w:t>Scytodes</w:t>
-      </w:r>
-      <w:proofErr w:type="spellEnd"/>
+        <w:t xml:space="preserve">, </w:t>
+      </w:r>
+      <w:proofErr w:type="spellStart"/>
       <w:r>
         <w:rPr>
           <w:rFonts w:ascii="Times New Roman" w:hAnsi="Times New Roman" w:cs="Times New Roman"/>
           <w:i/>
           <w:iCs/>
         </w:rPr>
-        <w:t xml:space="preserve"> </w:t>
-      </w:r>
-      <w:proofErr w:type="spellStart"/>
+        <w:t>Scytodes</w:t>
+      </w:r>
+      <w:proofErr w:type="spellEnd"/>
       <w:r>
         <w:rPr>
           <w:rFonts w:ascii="Times New Roman" w:hAnsi="Times New Roman" w:cs="Times New Roman"/>
           <w:i/>
           <w:iCs/>
         </w:rPr>
-        <w:t>longipes</w:t>
-      </w:r>
-      <w:proofErr w:type="spellEnd"/>
+        <w:t xml:space="preserve"> </w:t>
+      </w:r>
+      <w:proofErr w:type="spellStart"/>
       <w:r>
         <w:rPr>
           <w:rFonts w:ascii="Times New Roman" w:hAnsi="Times New Roman" w:cs="Times New Roman"/>
           <w:i/>
           <w:iCs/>
         </w:rPr>
-        <w:t xml:space="preserve">, </w:t>
-      </w:r>
-      <w:r>
-        <w:rPr>
-          <w:rFonts w:ascii="Times New Roman" w:hAnsi="Times New Roman" w:cs="Times New Roman"/>
-        </w:rPr>
-        <w:t xml:space="preserve">and </w:t>
-      </w:r>
+        <w:t>longipes</w:t>
+      </w:r>
+      <w:proofErr w:type="spellEnd"/>
       <w:r>
         <w:rPr>
           <w:rFonts w:ascii="Times New Roman" w:hAnsi="Times New Roman" w:cs="Times New Roman"/>
           <w:i/>
           <w:iCs/>
         </w:rPr>
-        <w:t xml:space="preserve">Neoscona </w:t>
-      </w:r>
-      <w:proofErr w:type="spellStart"/>
+        <w:t xml:space="preserve">, </w:t>
+      </w:r>
+      <w:r>
+        <w:rPr>
+          <w:rFonts w:ascii="Times New Roman" w:hAnsi="Times New Roman" w:cs="Times New Roman"/>
+        </w:rPr>
+        <w:t xml:space="preserve">and </w:t>
+      </w:r>
       <w:r>
         <w:rPr>
           <w:rFonts w:ascii="Times New Roman" w:hAnsi="Times New Roman" w:cs="Times New Roman"/>
           <w:i/>
           <w:iCs/>
         </w:rPr>
-        <w:lastRenderedPageBreak/>
-        <w:t>theisi</w:t>
-      </w:r>
-      <w:proofErr w:type="spellEnd"/>
-      <w:r>
-        <w:rPr>
-          <w:rFonts w:ascii="Times New Roman" w:hAnsi="Times New Roman" w:cs="Times New Roman"/>
-        </w:rPr>
-        <w:t xml:space="preserve">, which are all common predator species on the island and </w:t>
-      </w:r>
+        <w:t xml:space="preserve">Neoscona </w:t>
+      </w:r>
+      <w:proofErr w:type="spellStart"/>
       <w:r>
         <w:rPr>
           <w:rFonts w:ascii="Times New Roman" w:hAnsi="Times New Roman" w:cs="Times New Roman"/>
           <w:i/>
           <w:iCs/>
         </w:rPr>
-        <w:t xml:space="preserve">H. </w:t>
-      </w:r>
-      <w:proofErr w:type="spellStart"/>
+        <w:t>theisi</w:t>
+      </w:r>
+      <w:proofErr w:type="spellEnd"/>
+      <w:r>
+        <w:rPr>
+          <w:rFonts w:ascii="Times New Roman" w:hAnsi="Times New Roman" w:cs="Times New Roman"/>
+        </w:rPr>
+        <w:t xml:space="preserve">, </w:t>
+      </w:r>
+      <w:commentRangeEnd w:id="0"/>
+      <w:r>
+        <w:rPr>
+          <w:rStyle w:val="CommentReference"/>
+        </w:rPr>
+        <w:commentReference w:id="0"/>
+      </w:r>
+      <w:r>
+        <w:rPr>
+          <w:rFonts w:ascii="Times New Roman" w:hAnsi="Times New Roman" w:cs="Times New Roman"/>
+        </w:rPr>
+        <w:t xml:space="preserve">which are all common </w:t>
+      </w:r>
+      <w:r>
+        <w:rPr>
+          <w:rFonts w:ascii="Times New Roman" w:hAnsi="Times New Roman" w:cs="Times New Roman"/>
+        </w:rPr>
+        <w:t xml:space="preserve">intermediate </w:t>
+      </w:r>
+      <w:r>
+        <w:rPr>
+          <w:rFonts w:ascii="Times New Roman" w:hAnsi="Times New Roman" w:cs="Times New Roman"/>
+        </w:rPr>
+        <w:t>predator species on the island and</w:t>
+      </w:r>
+      <w:r>
+        <w:rPr>
+          <w:rFonts w:ascii="Times New Roman" w:hAnsi="Times New Roman" w:cs="Times New Roman"/>
+        </w:rPr>
+        <w:t xml:space="preserve"> are predated by</w:t>
+      </w:r>
+      <w:r>
+        <w:rPr>
+          <w:rFonts w:ascii="Times New Roman" w:hAnsi="Times New Roman" w:cs="Times New Roman"/>
+        </w:rPr>
+        <w:t xml:space="preserve"> </w:t>
+      </w:r>
       <w:r>
         <w:rPr>
           <w:rFonts w:ascii="Times New Roman" w:hAnsi="Times New Roman" w:cs="Times New Roman"/>
           <w:i/>
           <w:iCs/>
         </w:rPr>
-        <w:t>venatoria</w:t>
-      </w:r>
-      <w:proofErr w:type="spellEnd"/>
-      <w:r>
-        <w:rPr>
-          <w:rFonts w:ascii="Times New Roman" w:hAnsi="Times New Roman" w:cs="Times New Roman"/>
-        </w:rPr>
-        <w:t xml:space="preserve"> predates all or some of thes</w:t>
-      </w:r>
-      <w:r>
-        <w:rPr>
-          <w:rFonts w:ascii="Times New Roman" w:hAnsi="Times New Roman" w:cs="Times New Roman"/>
-        </w:rPr>
-        <w:t>e intermediate predator</w:t>
-      </w:r>
-      <w:r>
-        <w:rPr>
-          <w:rFonts w:ascii="Times New Roman" w:hAnsi="Times New Roman" w:cs="Times New Roman"/>
-        </w:rPr>
-        <w:t xml:space="preserve"> species (</w:t>
+        <w:t xml:space="preserve">H. </w:t>
       </w:r>
       <w:proofErr w:type="spellStart"/>
       <w:r>
-        <w:rPr>
-          <w:rFonts w:ascii="Times New Roman" w:hAnsi="Times New Roman" w:cs="Times New Roman"/>
-        </w:rPr>
-        <w:t>Miller-ter</w:t>
-      </w:r>
-      <w:proofErr w:type="spellEnd"/>
-      <w:r>
-        <w:rPr>
-          <w:rFonts w:ascii="Times New Roman" w:hAnsi="Times New Roman" w:cs="Times New Roman"/>
-        </w:rPr>
-        <w:t xml:space="preserve"> Kuile et al. 2021, 2022). </w:t>
-      </w:r>
-    </w:p>
-    <w:p>
-      <w:pPr>
-        <w:rPr>
-          <w:rFonts w:ascii="Times New Roman" w:hAnsi="Times New Roman" w:cs="Times New Roman"/>
-        </w:rPr>
-      </w:pPr>
-    </w:p>
-    <w:p>
-      <w:pPr>
         <w:rPr>
           <w:rFonts w:ascii="Times New Roman" w:hAnsi="Times New Roman" w:cs="Times New Roman"/>
           <w:i/>
           <w:iCs/>
         </w:rPr>
-      </w:pPr>
-      <w:r>
+        <w:t>venatoria</w:t>
+      </w:r>
+      <w:proofErr w:type="spellEnd"/>
+      <w:r>
+        <w:rPr>
+          <w:rFonts w:ascii="Times New Roman" w:hAnsi="Times New Roman" w:cs="Times New Roman"/>
+        </w:rPr>
+        <w:t xml:space="preserve"> (</w:t>
+      </w:r>
+      <w:proofErr w:type="spellStart"/>
+      <w:r>
+        <w:rPr>
+          <w:rFonts w:ascii="Times New Roman" w:hAnsi="Times New Roman" w:cs="Times New Roman"/>
+        </w:rPr>
+        <w:t>Miller-ter</w:t>
+      </w:r>
+      <w:proofErr w:type="spellEnd"/>
+      <w:r>
+        <w:rPr>
+          <w:rFonts w:ascii="Times New Roman" w:hAnsi="Times New Roman" w:cs="Times New Roman"/>
+        </w:rPr>
+        <w:t xml:space="preserve"> Kuile et al. 2021, 2022). </w:t>
+      </w:r>
+    </w:p>
+    <w:p>
+      <w:pPr>
+        <w:rPr>
+          <w:rFonts w:ascii="Times New Roman" w:hAnsi="Times New Roman" w:cs="Times New Roman"/>
+        </w:rPr>
+      </w:pPr>
+    </w:p>
+    <w:p>
+      <w:pPr>
         <w:rPr>
           <w:rFonts w:ascii="Times New Roman" w:hAnsi="Times New Roman" w:cs="Times New Roman"/>
           <w:i/>
           <w:iCs/>
         </w:rPr>
-        <w:t>Predator collection:</w:t>
-      </w:r>
-    </w:p>
-    <w:p>
-      <w:pPr>
-        <w:rPr>
-          <w:rFonts w:ascii="Times New Roman" w:hAnsi="Times New Roman" w:cs="Times New Roman"/>
-        </w:rPr>
-      </w:pPr>
-      <w:r>
-        <w:rPr>
-          <w:rFonts w:ascii="Times New Roman" w:hAnsi="Times New Roman" w:cs="Times New Roman"/>
-        </w:rPr>
-        <w:t>We collected</w:t>
-      </w:r>
-      <w:r>
-        <w:rPr>
-          <w:rFonts w:ascii="Times New Roman" w:hAnsi="Times New Roman" w:cs="Times New Roman"/>
-        </w:rPr>
-        <w:t xml:space="preserve"> </w:t>
-      </w:r>
-      <w:r>
-        <w:rPr>
-          <w:rFonts w:ascii="Times New Roman" w:hAnsi="Times New Roman" w:cs="Times New Roman"/>
-        </w:rPr>
-        <w:t xml:space="preserve">predator individuals for isotope samples across islets that span the “low” and “high” ranges of the productivity gradient. </w:t>
-      </w:r>
-      <w:r>
-        <w:rPr>
-          <w:rFonts w:ascii="Times New Roman" w:hAnsi="Times New Roman" w:cs="Times New Roman"/>
-        </w:rPr>
-        <w:t xml:space="preserve">For </w:t>
-      </w:r>
-      <w:r>
-        <w:rPr>
-          <w:rFonts w:ascii="Times New Roman" w:hAnsi="Times New Roman" w:cs="Times New Roman"/>
-        </w:rPr>
-        <w:t xml:space="preserve">diet DNA data, we collected predators across islets spanning the “high” and “low” ranges of productivity. We collected intermediate predator diet DNA data from predators in “intermediate” to “high” ranges of productivity; however, we used the vegetation we collected these individuals in as a “proxy” for productivity: individuals collected in </w:t>
-      </w:r>
-      <w:r>
-        <w:rPr>
-          <w:rFonts w:ascii="Times New Roman" w:hAnsi="Times New Roman" w:cs="Times New Roman"/>
-        </w:rPr>
-        <w:t>forest tree canopies</w:t>
-      </w:r>
-      <w:r>
-        <w:rPr>
-          <w:rFonts w:ascii="Times New Roman" w:hAnsi="Times New Roman" w:cs="Times New Roman"/>
-        </w:rPr>
-        <w:t xml:space="preserve"> indicative of high productivity levels (</w:t>
-      </w:r>
+      </w:pPr>
       <w:r>
         <w:rPr>
           <w:rFonts w:ascii="Times New Roman" w:hAnsi="Times New Roman" w:cs="Times New Roman"/>
           <w:i/>
           <w:iCs/>
         </w:rPr>
-        <w:t>Pisonia grandis</w:t>
-      </w:r>
-      <w:r>
-        <w:rPr>
-          <w:rFonts w:ascii="Times New Roman" w:hAnsi="Times New Roman" w:cs="Times New Roman"/>
-        </w:rPr>
-        <w:t xml:space="preserve">, </w:t>
-      </w:r>
-      <w:proofErr w:type="spellStart"/>
+        <w:t>Predator collection</w:t>
+      </w:r>
       <w:r>
         <w:rPr>
           <w:rFonts w:ascii="Times New Roman" w:hAnsi="Times New Roman" w:cs="Times New Roman"/>
           <w:i/>
           <w:iCs/>
         </w:rPr>
-        <w:t>Heliotropium</w:t>
-      </w:r>
-      <w:proofErr w:type="spellEnd"/>
+        <w:t xml:space="preserve"> and sample processing</w:t>
+      </w:r>
       <w:r>
         <w:rPr>
           <w:rFonts w:ascii="Times New Roman" w:hAnsi="Times New Roman" w:cs="Times New Roman"/>
           <w:i/>
           <w:iCs/>
         </w:rPr>
-        <w:t xml:space="preserve"> argentea</w:t>
-      </w:r>
-      <w:r>
-        <w:rPr>
-          <w:rFonts w:ascii="Times New Roman" w:hAnsi="Times New Roman" w:cs="Times New Roman"/>
-        </w:rPr>
-        <w:t xml:space="preserve">, and </w:t>
+        <w:t>:</w:t>
+      </w:r>
+    </w:p>
+    <w:p>
+      <w:pPr>
+        <w:rPr>
+          <w:rFonts w:ascii="Times New Roman" w:hAnsi="Times New Roman" w:cs="Times New Roman"/>
+        </w:rPr>
+      </w:pPr>
+      <w:r>
+        <w:rPr>
+          <w:rFonts w:ascii="Times New Roman" w:hAnsi="Times New Roman" w:cs="Times New Roman"/>
+        </w:rPr>
+        <w:t>We collected</w:t>
+      </w:r>
+      <w:r>
+        <w:rPr>
+          <w:rFonts w:ascii="Times New Roman" w:hAnsi="Times New Roman" w:cs="Times New Roman"/>
+        </w:rPr>
+        <w:t xml:space="preserve"> </w:t>
+      </w:r>
+      <w:r>
+        <w:rPr>
+          <w:rFonts w:ascii="Times New Roman" w:hAnsi="Times New Roman" w:cs="Times New Roman"/>
+        </w:rPr>
+        <w:t xml:space="preserve">all </w:t>
+      </w:r>
+      <w:r>
+        <w:rPr>
+          <w:rFonts w:ascii="Times New Roman" w:hAnsi="Times New Roman" w:cs="Times New Roman"/>
+        </w:rPr>
+        <w:t xml:space="preserve">predator individuals for isotope </w:t>
+      </w:r>
+      <w:r>
+        <w:rPr>
+          <w:rFonts w:ascii="Times New Roman" w:hAnsi="Times New Roman" w:cs="Times New Roman"/>
+        </w:rPr>
+        <w:t xml:space="preserve">and DNA diet </w:t>
+      </w:r>
+      <w:r>
+        <w:rPr>
+          <w:rFonts w:ascii="Times New Roman" w:hAnsi="Times New Roman" w:cs="Times New Roman"/>
+        </w:rPr>
+        <w:t>samples across</w:t>
+      </w:r>
+      <w:r>
+        <w:rPr>
+          <w:rFonts w:ascii="Times New Roman" w:hAnsi="Times New Roman" w:cs="Times New Roman"/>
+        </w:rPr>
+        <w:t xml:space="preserve"> various islets </w:t>
+      </w:r>
+      <w:r>
+        <w:rPr>
+          <w:rFonts w:ascii="Times New Roman" w:hAnsi="Times New Roman" w:cs="Times New Roman"/>
+        </w:rPr>
+        <w:t xml:space="preserve">that comprise </w:t>
+      </w:r>
+      <w:r>
+        <w:rPr>
+          <w:rFonts w:ascii="Times New Roman" w:hAnsi="Times New Roman" w:cs="Times New Roman"/>
+        </w:rPr>
+        <w:t>two</w:t>
+      </w:r>
+      <w:r>
+        <w:rPr>
+          <w:rFonts w:ascii="Times New Roman" w:hAnsi="Times New Roman" w:cs="Times New Roman"/>
+        </w:rPr>
+        <w:t xml:space="preserve"> habitat contexts</w:t>
+      </w:r>
+      <w:r>
+        <w:rPr>
+          <w:rFonts w:ascii="Times New Roman" w:hAnsi="Times New Roman" w:cs="Times New Roman"/>
+        </w:rPr>
+        <w:t xml:space="preserve">: habitats dominated </w:t>
+      </w:r>
+      <w:commentRangeStart w:id="1"/>
+      <w:r>
+        <w:rPr>
+          <w:rFonts w:ascii="Times New Roman" w:hAnsi="Times New Roman" w:cs="Times New Roman"/>
+        </w:rPr>
+        <w:t>by 1) native vegetation (</w:t>
       </w:r>
       <w:r>
         <w:rPr>
@@ -1396,35 +1687,27 @@
           <w:i/>
           <w:iCs/>
         </w:rPr>
-        <w:t xml:space="preserve">Pandanus </w:t>
-      </w:r>
-      <w:proofErr w:type="spellStart"/>
+        <w:t>P. grandis</w:t>
+      </w:r>
+      <w:r>
+        <w:rPr>
+          <w:rFonts w:ascii="Times New Roman" w:hAnsi="Times New Roman" w:cs="Times New Roman"/>
+        </w:rPr>
+        <w:t>; indicative of higher ecosystem productivity, Young et al. 2013) and 2) invasive vegetation (</w:t>
+      </w:r>
       <w:r>
         <w:rPr>
           <w:rFonts w:ascii="Times New Roman" w:hAnsi="Times New Roman" w:cs="Times New Roman"/>
           <w:i/>
           <w:iCs/>
         </w:rPr>
-        <w:t>tectorius</w:t>
-      </w:r>
-      <w:proofErr w:type="spellEnd"/>
-      <w:r>
-        <w:rPr>
-          <w:rFonts w:ascii="Times New Roman" w:hAnsi="Times New Roman" w:cs="Times New Roman"/>
-        </w:rPr>
-        <w:t xml:space="preserve">) were assigned to the “high productivity” category, and individuals collected in </w:t>
-      </w:r>
-      <w:r>
-        <w:rPr>
-          <w:rFonts w:ascii="Times New Roman" w:hAnsi="Times New Roman" w:cs="Times New Roman"/>
-        </w:rPr>
-        <w:t xml:space="preserve">forest tree canopies </w:t>
-      </w:r>
-      <w:r>
-        <w:rPr>
-          <w:rFonts w:ascii="Times New Roman" w:hAnsi="Times New Roman" w:cs="Times New Roman"/>
-        </w:rPr>
-        <w:t>indicative of low productivity levels (</w:t>
+        <w:t>C. nucifera</w:t>
+      </w:r>
+      <w:r>
+        <w:rPr>
+          <w:rFonts w:ascii="Times New Roman" w:hAnsi="Times New Roman" w:cs="Times New Roman"/>
+        </w:rPr>
+        <w:t>; indicative of lower ecosystem productivity, Young et al. 2017</w:t>
       </w:r>
       <w:r>
         <w:rPr>
@@ -1432,63 +1715,164 @@
           <w:i/>
           <w:iCs/>
         </w:rPr>
-        <w:t>Cocos nucifera</w:t>
-      </w:r>
-      <w:r>
-        <w:rPr>
-          <w:rFonts w:ascii="Times New Roman" w:hAnsi="Times New Roman" w:cs="Times New Roman"/>
-        </w:rPr>
-        <w:t xml:space="preserve">) were </w:t>
-      </w:r>
-      <w:r>
-        <w:rPr>
-          <w:rFonts w:ascii="Times New Roman" w:hAnsi="Times New Roman" w:cs="Times New Roman"/>
-        </w:rPr>
-        <w:t>assigned</w:t>
-      </w:r>
-      <w:r>
-        <w:rPr>
-          <w:rFonts w:ascii="Times New Roman" w:hAnsi="Times New Roman" w:cs="Times New Roman"/>
-        </w:rPr>
-        <w:t xml:space="preserve"> to the “low productivity” category. While this is an imperfect categorization that may not capture across-</w:t>
-      </w:r>
-      <w:r>
-        <w:rPr>
-          <w:rFonts w:ascii="Times New Roman" w:hAnsi="Times New Roman" w:cs="Times New Roman"/>
-        </w:rPr>
-        <w:t xml:space="preserve">productivity </w:t>
-      </w:r>
-      <w:r>
-        <w:rPr>
-          <w:rFonts w:ascii="Times New Roman" w:hAnsi="Times New Roman" w:cs="Times New Roman"/>
-        </w:rPr>
-        <w:t>variation in diet, because we collected these individuals on the largest and most habitat-diverse islets on the atoll,</w:t>
-      </w:r>
-      <w:r>
-        <w:rPr>
-          <w:rFonts w:ascii="Times New Roman" w:hAnsi="Times New Roman" w:cs="Times New Roman"/>
-        </w:rPr>
-        <w:t xml:space="preserve"> their diets on these islets likely represent a broad set of their available trophic interactions (CITE SOMETHING?). </w:t>
+        <w:t xml:space="preserve"> </w:t>
+      </w:r>
+      <w:commentRangeEnd w:id="1"/>
+      <w:r>
+        <w:rPr>
+          <w:rStyle w:val="CommentReference"/>
+        </w:rPr>
+        <w:commentReference w:id="1"/>
+      </w:r>
+      <w:r>
+        <w:rPr>
+          <w:rFonts w:ascii="Times New Roman" w:hAnsi="Times New Roman" w:cs="Times New Roman"/>
+        </w:rPr>
+        <w:t xml:space="preserve">). </w:t>
+      </w:r>
+      <w:r>
+        <w:rPr>
+          <w:rFonts w:ascii="Times New Roman" w:hAnsi="Times New Roman" w:cs="Times New Roman"/>
+        </w:rPr>
+        <w:t xml:space="preserve">For </w:t>
+      </w:r>
+      <w:r>
+        <w:rPr>
+          <w:rFonts w:ascii="Times New Roman" w:hAnsi="Times New Roman" w:cs="Times New Roman"/>
+        </w:rPr>
+        <w:t xml:space="preserve">isotope samples, we followed procedures for isotope sample processing in Young et al. 2013, including freezing tissues and then drying them before grinding them [give isotope methods here]. All diet DNA data was originally used in </w:t>
       </w:r>
       <w:proofErr w:type="spellStart"/>
       <w:r>
         <w:rPr>
           <w:rFonts w:ascii="Times New Roman" w:hAnsi="Times New Roman" w:cs="Times New Roman"/>
         </w:rPr>
-        <w:t>Futhermore</w:t>
+        <w:t>Miller-ter</w:t>
       </w:r>
       <w:proofErr w:type="spellEnd"/>
       <w:r>
         <w:rPr>
           <w:rFonts w:ascii="Times New Roman" w:hAnsi="Times New Roman" w:cs="Times New Roman"/>
         </w:rPr>
-        <w:t xml:space="preserve">, because we collected them in large and specific microhabitats (tree canopies of specific trees), we assume they remain in these microhabitats </w:t>
-      </w:r>
-      <w:r>
-        <w:rPr>
-          <w:rFonts w:ascii="Times New Roman" w:hAnsi="Times New Roman" w:cs="Times New Roman"/>
-        </w:rPr>
-        <w:t xml:space="preserve">throughout their lives. </w:t>
+        <w:t xml:space="preserve"> Kuile et al. (2021, 2022) and our full sample processing procedures can be found in these papers. </w:t>
+      </w:r>
+      <w:r>
+        <w:rPr>
+          <w:rFonts w:ascii="Times New Roman" w:hAnsi="Times New Roman" w:cs="Times New Roman"/>
+        </w:rPr>
+        <w:t xml:space="preserve">In summary, all </w:t>
+      </w:r>
+      <w:r>
+        <w:rPr>
+          <w:rFonts w:ascii="Times New Roman" w:hAnsi="Times New Roman" w:cs="Times New Roman"/>
+        </w:rPr>
+        <w:t xml:space="preserve">individuals were </w:t>
+      </w:r>
+      <w:r>
+        <w:rPr>
+          <w:rFonts w:ascii="Times New Roman" w:hAnsi="Times New Roman" w:cs="Times New Roman"/>
+        </w:rPr>
+        <w:t>collected</w:t>
+      </w:r>
+      <w:r>
+        <w:rPr>
+          <w:rFonts w:ascii="Times New Roman" w:hAnsi="Times New Roman" w:cs="Times New Roman"/>
+        </w:rPr>
+        <w:t xml:space="preserve"> in individual sterilized containers with sterilized implements and </w:t>
+      </w:r>
+      <w:r>
+        <w:rPr>
+          <w:rFonts w:ascii="Times New Roman" w:hAnsi="Times New Roman" w:cs="Times New Roman"/>
+        </w:rPr>
+        <w:t>kept</w:t>
+      </w:r>
+      <w:r>
+        <w:rPr>
+          <w:rFonts w:ascii="Times New Roman" w:hAnsi="Times New Roman" w:cs="Times New Roman"/>
+        </w:rPr>
+        <w:t xml:space="preserve"> frozen until eventual DNA extraction. </w:t>
+      </w:r>
+      <w:r>
+        <w:rPr>
+          <w:rFonts w:ascii="Times New Roman" w:hAnsi="Times New Roman" w:cs="Times New Roman"/>
+        </w:rPr>
+        <w:t xml:space="preserve">We extracted diet DNA from full organisms using a modified CTAB procedure and followed the methods outlined in </w:t>
+      </w:r>
+      <w:proofErr w:type="spellStart"/>
+      <w:r>
+        <w:rPr>
+          <w:rFonts w:ascii="Times New Roman" w:hAnsi="Times New Roman" w:cs="Times New Roman"/>
+        </w:rPr>
+        <w:t>Krehenwinkel</w:t>
+      </w:r>
+      <w:proofErr w:type="spellEnd"/>
+      <w:r>
+        <w:rPr>
+          <w:rFonts w:ascii="Times New Roman" w:hAnsi="Times New Roman" w:cs="Times New Roman"/>
+        </w:rPr>
+        <w:t xml:space="preserve"> et al. {YEAR} for isolating consumed DNA from </w:t>
+      </w:r>
+      <w:proofErr w:type="gramStart"/>
+      <w:r>
+        <w:rPr>
+          <w:rFonts w:ascii="Times New Roman" w:hAnsi="Times New Roman" w:cs="Times New Roman"/>
+        </w:rPr>
+        <w:t>taxonomically-similar</w:t>
+      </w:r>
+      <w:proofErr w:type="gramEnd"/>
+      <w:r>
+        <w:rPr>
+          <w:rFonts w:ascii="Times New Roman" w:hAnsi="Times New Roman" w:cs="Times New Roman"/>
+        </w:rPr>
+        <w:t xml:space="preserve"> consumers using </w:t>
+      </w:r>
+      <w:proofErr w:type="spellStart"/>
+      <w:r>
+        <w:rPr>
+          <w:rFonts w:ascii="Times New Roman" w:hAnsi="Times New Roman" w:cs="Times New Roman"/>
+        </w:rPr>
+        <w:t>AmpureXP</w:t>
+      </w:r>
+      <w:proofErr w:type="spellEnd"/>
+      <w:r>
+        <w:rPr>
+          <w:rFonts w:ascii="Times New Roman" w:hAnsi="Times New Roman" w:cs="Times New Roman"/>
+        </w:rPr>
+        <w:t xml:space="preserve"> beads and an optimized PCR primer pair (GIVE PAIR). We multiplexed and processed all samples on an Illumina (look at other paper for methods). We merged and cleaned sequences with ____. We assigned taxonomies to prey DNA using the GenBank and BOLD taxonomic databases. We grouped all prey to Order because we were interested in broad shifts in diet suggesting shifts in degrees of </w:t>
+      </w:r>
+      <w:proofErr w:type="spellStart"/>
+      <w:r>
+        <w:rPr>
+          <w:rFonts w:ascii="Times New Roman" w:hAnsi="Times New Roman" w:cs="Times New Roman"/>
+        </w:rPr>
+        <w:t>omnivory</w:t>
+      </w:r>
+      <w:proofErr w:type="spellEnd"/>
+      <w:r>
+        <w:rPr>
+          <w:rFonts w:ascii="Times New Roman" w:hAnsi="Times New Roman" w:cs="Times New Roman"/>
+        </w:rPr>
+        <w:t xml:space="preserve">. </w:t>
+      </w:r>
+      <w:r>
+        <w:rPr>
+          <w:rFonts w:ascii="Times New Roman" w:hAnsi="Times New Roman" w:cs="Times New Roman"/>
+        </w:rPr>
+        <w:t xml:space="preserve">All diet DNA data are from individuals or sets of _-_ individuals from the same collection period (see </w:t>
+      </w:r>
+      <w:proofErr w:type="spellStart"/>
+      <w:r>
+        <w:rPr>
+          <w:rFonts w:ascii="Times New Roman" w:hAnsi="Times New Roman" w:cs="Times New Roman"/>
+        </w:rPr>
+        <w:t>Miller-ter</w:t>
+      </w:r>
+      <w:proofErr w:type="spellEnd"/>
+      <w:r>
+        <w:rPr>
+          <w:rFonts w:ascii="Times New Roman" w:hAnsi="Times New Roman" w:cs="Times New Roman"/>
+        </w:rPr>
+        <w:t xml:space="preserve"> Kuile et al. 2022). </w:t>
       </w:r>
     </w:p>
     <w:p>
@@ -1512,309 +1896,612 @@
           <w:i/>
           <w:iCs/>
         </w:rPr>
-        <w:t>Isotope data:</w:t>
-      </w:r>
-    </w:p>
-    <w:p>
-      <w:pPr>
-        <w:rPr>
-          <w:rFonts w:ascii="Times New Roman" w:hAnsi="Times New Roman" w:cs="Times New Roman"/>
-        </w:rPr>
-      </w:pPr>
-      <w:r>
-        <w:rPr>
-          <w:rFonts w:ascii="Times New Roman" w:hAnsi="Times New Roman" w:cs="Times New Roman"/>
-        </w:rPr>
-        <w:t xml:space="preserve">For </w:t>
-      </w:r>
-      <w:r>
-        <w:rPr>
-          <w:rFonts w:ascii="Times New Roman" w:hAnsi="Times New Roman" w:cs="Times New Roman"/>
-        </w:rPr>
-        <w:t xml:space="preserve">isotope samples, all intermediate and some top predator isotope data was originally used for analyses in Young et al. 2013. For additional top predator </w:t>
-      </w:r>
-      <w:r>
-        <w:rPr>
-          <w:rFonts w:ascii="Times New Roman" w:hAnsi="Times New Roman" w:cs="Times New Roman"/>
-        </w:rPr>
-        <w:t>isotope s</w:t>
-      </w:r>
-      <w:r>
-        <w:rPr>
-          <w:rFonts w:ascii="Times New Roman" w:hAnsi="Times New Roman" w:cs="Times New Roman"/>
-        </w:rPr>
-        <w:t xml:space="preserve">ample collection, we followed procedures for isotope sample processing in Young et al. 2013, including freezing tissues and then drying them before grinding them [give isotope methods here]. </w:t>
-      </w:r>
-      <w:r>
-        <w:rPr>
-          <w:rFonts w:ascii="Times New Roman" w:hAnsi="Times New Roman" w:cs="Times New Roman"/>
-        </w:rPr>
-        <w:t>All isotope data are reported for predator individuals.</w:t>
-      </w:r>
-    </w:p>
-    <w:p>
-      <w:pPr>
-        <w:rPr>
-          <w:rFonts w:ascii="Times New Roman" w:hAnsi="Times New Roman" w:cs="Times New Roman"/>
-        </w:rPr>
-      </w:pPr>
-    </w:p>
-    <w:p>
-      <w:pPr>
+        <w:t>Data analysis:</w:t>
+      </w:r>
+    </w:p>
+    <w:p>
+      <w:pPr>
+        <w:rPr>
+          <w:rFonts w:ascii="Times New Roman" w:hAnsi="Times New Roman" w:cs="Times New Roman"/>
+        </w:rPr>
+      </w:pPr>
+      <w:r>
+        <w:rPr>
+          <w:rFonts w:ascii="Times New Roman" w:hAnsi="Times New Roman" w:cs="Times New Roman"/>
+        </w:rPr>
+        <w:t xml:space="preserve">To examine how stable isotope-based trophic </w:t>
+      </w:r>
+      <w:r>
+        <w:rPr>
+          <w:rFonts w:ascii="Times New Roman" w:hAnsi="Times New Roman" w:cs="Times New Roman"/>
+        </w:rPr>
+        <w:t xml:space="preserve">niche shifts with environmental context, we calculated two common trophic niche metrics (KIN and SEA – define, cite). </w:t>
+      </w:r>
+      <w:r>
+        <w:rPr>
+          <w:rFonts w:ascii="Times New Roman" w:hAnsi="Times New Roman" w:cs="Times New Roman"/>
+        </w:rPr>
+        <w:t xml:space="preserve">We extracted the areas estimated within the 95% confidence interval for both metrics and used a generalized linear model to examine how habitat context shapes isotopic niche space. To complement this niche space analysis, we also examined how each isotopic signature (d13C and d15N) shifted individually with environmental context using a set of linear mixed effects models. </w:t>
+      </w:r>
+      <w:r>
+        <w:rPr>
+          <w:rFonts w:ascii="Times New Roman" w:hAnsi="Times New Roman" w:cs="Times New Roman"/>
+        </w:rPr>
+        <w:t xml:space="preserve">We used a Gaussian error distribution </w:t>
+      </w:r>
+      <w:r>
+        <w:rPr>
+          <w:rFonts w:ascii="Times New Roman" w:hAnsi="Times New Roman" w:cs="Times New Roman"/>
+        </w:rPr>
+        <w:t xml:space="preserve">for all linear models </w:t>
+      </w:r>
+      <w:r>
+        <w:rPr>
+          <w:rFonts w:ascii="Times New Roman" w:hAnsi="Times New Roman" w:cs="Times New Roman"/>
+        </w:rPr>
+        <w:t>and random effects of islet and year to account for spatial and temporal non-independence among data points</w:t>
+      </w:r>
+      <w:r>
+        <w:rPr>
+          <w:rFonts w:ascii="Times New Roman" w:hAnsi="Times New Roman" w:cs="Times New Roman"/>
+        </w:rPr>
+        <w:t xml:space="preserve"> within the mixed effects models</w:t>
+      </w:r>
+      <w:r>
+        <w:rPr>
+          <w:rFonts w:ascii="Times New Roman" w:hAnsi="Times New Roman" w:cs="Times New Roman"/>
+        </w:rPr>
+        <w:t xml:space="preserve">. </w:t>
+      </w:r>
+    </w:p>
+    <w:p>
+      <w:pPr>
+        <w:rPr>
+          <w:rFonts w:ascii="Times New Roman" w:hAnsi="Times New Roman" w:cs="Times New Roman"/>
+        </w:rPr>
+      </w:pPr>
+    </w:p>
+    <w:p>
+      <w:pPr>
+        <w:rPr>
+          <w:rFonts w:ascii="Times New Roman" w:hAnsi="Times New Roman" w:cs="Times New Roman"/>
+        </w:rPr>
+      </w:pPr>
+      <w:r>
+        <w:rPr>
+          <w:rFonts w:ascii="Times New Roman" w:hAnsi="Times New Roman" w:cs="Times New Roman"/>
+        </w:rPr>
+        <w:t xml:space="preserve">To examine how diet DNA shifts with </w:t>
+      </w:r>
+      <w:r>
+        <w:rPr>
+          <w:rFonts w:ascii="Times New Roman" w:hAnsi="Times New Roman" w:cs="Times New Roman"/>
+        </w:rPr>
+        <w:t>habitat context</w:t>
+      </w:r>
+      <w:r>
+        <w:rPr>
+          <w:rFonts w:ascii="Times New Roman" w:hAnsi="Times New Roman" w:cs="Times New Roman"/>
+        </w:rPr>
+        <w:t xml:space="preserve"> for both top and intermediate predators, we </w:t>
+      </w:r>
+      <w:r>
+        <w:rPr>
+          <w:rFonts w:ascii="Times New Roman" w:hAnsi="Times New Roman" w:cs="Times New Roman"/>
+        </w:rPr>
+        <w:t>determined shifts in</w:t>
+      </w:r>
+      <w:r>
+        <w:rPr>
+          <w:rFonts w:ascii="Times New Roman" w:hAnsi="Times New Roman" w:cs="Times New Roman"/>
+        </w:rPr>
+        <w:t xml:space="preserve"> DNA diet niche using a metric for</w:t>
+      </w:r>
+      <w:r>
+        <w:rPr>
+          <w:rFonts w:ascii="Times New Roman" w:hAnsi="Times New Roman" w:cs="Times New Roman"/>
+        </w:rPr>
+        <w:t xml:space="preserve"> beta diversity</w:t>
+      </w:r>
+      <w:r>
+        <w:rPr>
+          <w:rFonts w:ascii="Times New Roman" w:hAnsi="Times New Roman" w:cs="Times New Roman"/>
+        </w:rPr>
+        <w:t xml:space="preserve">: </w:t>
+      </w:r>
+      <w:proofErr w:type="gramStart"/>
+      <w:r>
+        <w:rPr>
+          <w:rFonts w:ascii="Times New Roman" w:hAnsi="Times New Roman" w:cs="Times New Roman"/>
+        </w:rPr>
+        <w:t>distance based</w:t>
+      </w:r>
+      <w:proofErr w:type="gramEnd"/>
+      <w:r>
+        <w:rPr>
+          <w:rFonts w:ascii="Times New Roman" w:hAnsi="Times New Roman" w:cs="Times New Roman"/>
+        </w:rPr>
+        <w:t xml:space="preserve"> redundancy analyses</w:t>
+      </w:r>
+      <w:r>
+        <w:rPr>
+          <w:rFonts w:ascii="Times New Roman" w:hAnsi="Times New Roman" w:cs="Times New Roman"/>
+        </w:rPr>
+        <w:t>,</w:t>
+      </w:r>
+      <w:r>
+        <w:rPr>
+          <w:rFonts w:ascii="Times New Roman" w:hAnsi="Times New Roman" w:cs="Times New Roman"/>
+        </w:rPr>
+        <w:t xml:space="preserve"> comparing individual predator diet composition between</w:t>
+      </w:r>
+      <w:r>
+        <w:rPr>
+          <w:rFonts w:ascii="Times New Roman" w:hAnsi="Times New Roman" w:cs="Times New Roman"/>
+        </w:rPr>
+        <w:t xml:space="preserve"> the two environmental contexts</w:t>
+      </w:r>
+      <w:r>
+        <w:rPr>
+          <w:rFonts w:ascii="Times New Roman" w:hAnsi="Times New Roman" w:cs="Times New Roman"/>
+        </w:rPr>
+        <w:t xml:space="preserve"> sites. We ran one model for each predator category and used the Jaccard dissimilarity index based on the presence-absence nature of our diet composition data. In the event of dissimilarity in diet composition </w:t>
+      </w:r>
+      <w:r>
+        <w:rPr>
+          <w:rFonts w:ascii="Times New Roman" w:hAnsi="Times New Roman" w:cs="Times New Roman"/>
+        </w:rPr>
+        <w:t>environmental contexts</w:t>
+      </w:r>
+      <w:r>
+        <w:rPr>
+          <w:rFonts w:ascii="Times New Roman" w:hAnsi="Times New Roman" w:cs="Times New Roman"/>
+        </w:rPr>
+        <w:t xml:space="preserve">, we determined whether dissimilarity (beta diversity) was based on turnover (shifting to new diet sources) or </w:t>
+      </w:r>
+      <w:proofErr w:type="spellStart"/>
+      <w:r>
+        <w:rPr>
+          <w:rFonts w:ascii="Times New Roman" w:hAnsi="Times New Roman" w:cs="Times New Roman"/>
+        </w:rPr>
+        <w:t>nestedness</w:t>
+      </w:r>
+      <w:proofErr w:type="spellEnd"/>
+      <w:r>
+        <w:rPr>
+          <w:rFonts w:ascii="Times New Roman" w:hAnsi="Times New Roman" w:cs="Times New Roman"/>
+        </w:rPr>
+        <w:t xml:space="preserve"> (the diet source of one community is a subset of another environment’s prey community). </w:t>
+      </w:r>
+    </w:p>
+    <w:p>
+      <w:pPr>
+        <w:rPr>
+          <w:rFonts w:ascii="Times New Roman" w:hAnsi="Times New Roman" w:cs="Times New Roman"/>
+        </w:rPr>
+      </w:pPr>
+    </w:p>
+    <w:p>
+      <w:pPr>
+        <w:rPr>
+          <w:rFonts w:ascii="Times New Roman" w:hAnsi="Times New Roman" w:cs="Times New Roman"/>
+        </w:rPr>
+      </w:pPr>
+      <w:r>
+        <w:rPr>
+          <w:rFonts w:ascii="Times New Roman" w:hAnsi="Times New Roman" w:cs="Times New Roman"/>
+        </w:rPr>
+        <w:t xml:space="preserve">We ran all statistical analyses in R (CITE, version) and cleaned data with the here (cite, version) and </w:t>
+      </w:r>
+      <w:proofErr w:type="spellStart"/>
+      <w:r>
+        <w:rPr>
+          <w:rFonts w:ascii="Times New Roman" w:hAnsi="Times New Roman" w:cs="Times New Roman"/>
+        </w:rPr>
+        <w:t>tidyverse</w:t>
+      </w:r>
+      <w:proofErr w:type="spellEnd"/>
+      <w:r>
+        <w:rPr>
+          <w:rFonts w:ascii="Times New Roman" w:hAnsi="Times New Roman" w:cs="Times New Roman"/>
+        </w:rPr>
+        <w:t xml:space="preserve"> packages (CITE VERSION). We ran mixed effects models in the </w:t>
+      </w:r>
+      <w:proofErr w:type="spellStart"/>
+      <w:r>
+        <w:rPr>
+          <w:rFonts w:ascii="Times New Roman" w:hAnsi="Times New Roman" w:cs="Times New Roman"/>
+        </w:rPr>
+        <w:t>glmmTMB</w:t>
+      </w:r>
+      <w:proofErr w:type="spellEnd"/>
+      <w:r>
+        <w:rPr>
+          <w:rFonts w:ascii="Times New Roman" w:hAnsi="Times New Roman" w:cs="Times New Roman"/>
+        </w:rPr>
+        <w:t xml:space="preserve"> package (cite version) and ran model diagnostics using the </w:t>
+      </w:r>
+      <w:proofErr w:type="spellStart"/>
+      <w:r>
+        <w:rPr>
+          <w:rFonts w:ascii="Times New Roman" w:hAnsi="Times New Roman" w:cs="Times New Roman"/>
+        </w:rPr>
+        <w:t>DHARMa</w:t>
+      </w:r>
+      <w:proofErr w:type="spellEnd"/>
+      <w:r>
+        <w:rPr>
+          <w:rFonts w:ascii="Times New Roman" w:hAnsi="Times New Roman" w:cs="Times New Roman"/>
+        </w:rPr>
+        <w:t xml:space="preserve"> (cite version) and the effects (cite, version) packages. We used the </w:t>
+      </w:r>
+      <w:proofErr w:type="spellStart"/>
+      <w:proofErr w:type="gramStart"/>
+      <w:r>
+        <w:rPr>
+          <w:rFonts w:ascii="Times New Roman" w:hAnsi="Times New Roman" w:cs="Times New Roman"/>
+        </w:rPr>
+        <w:t>capscale</w:t>
+      </w:r>
+      <w:proofErr w:type="spellEnd"/>
+      <w:r>
+        <w:rPr>
+          <w:rFonts w:ascii="Times New Roman" w:hAnsi="Times New Roman" w:cs="Times New Roman"/>
+        </w:rPr>
+        <w:t>(</w:t>
+      </w:r>
+      <w:proofErr w:type="gramEnd"/>
+      <w:r>
+        <w:rPr>
+          <w:rFonts w:ascii="Times New Roman" w:hAnsi="Times New Roman" w:cs="Times New Roman"/>
+        </w:rPr>
+        <w:t xml:space="preserve">) function in vegan (cite version) to run </w:t>
+      </w:r>
+      <w:r>
+        <w:rPr>
+          <w:rFonts w:ascii="Times New Roman" w:hAnsi="Times New Roman" w:cs="Times New Roman"/>
+        </w:rPr>
+        <w:t>distance-based redundancy</w:t>
+      </w:r>
+      <w:r>
+        <w:rPr>
+          <w:rFonts w:ascii="Times New Roman" w:hAnsi="Times New Roman" w:cs="Times New Roman"/>
+        </w:rPr>
+        <w:t xml:space="preserve"> analyses</w:t>
+      </w:r>
+      <w:r>
+        <w:rPr>
+          <w:rFonts w:ascii="Times New Roman" w:hAnsi="Times New Roman" w:cs="Times New Roman"/>
+        </w:rPr>
+        <w:t xml:space="preserve">, using a set of distance matrices generated by the </w:t>
+      </w:r>
+      <w:proofErr w:type="spellStart"/>
+      <w:r>
+        <w:rPr>
+          <w:rFonts w:ascii="Times New Roman" w:hAnsi="Times New Roman" w:cs="Times New Roman"/>
+        </w:rPr>
+        <w:t>beta.pair</w:t>
+      </w:r>
+      <w:proofErr w:type="spellEnd"/>
+      <w:r>
+        <w:rPr>
+          <w:rFonts w:ascii="Times New Roman" w:hAnsi="Times New Roman" w:cs="Times New Roman"/>
+        </w:rPr>
+        <w:t xml:space="preserve">() function in the package </w:t>
+      </w:r>
+      <w:proofErr w:type="spellStart"/>
+      <w:r>
+        <w:rPr>
+          <w:rFonts w:ascii="Times New Roman" w:hAnsi="Times New Roman" w:cs="Times New Roman"/>
+        </w:rPr>
+        <w:t>betapart</w:t>
+      </w:r>
+      <w:proofErr w:type="spellEnd"/>
+      <w:r>
+        <w:rPr>
+          <w:rFonts w:ascii="Times New Roman" w:hAnsi="Times New Roman" w:cs="Times New Roman"/>
+        </w:rPr>
+        <w:t xml:space="preserve"> (cite version)</w:t>
+      </w:r>
+      <w:r>
+        <w:rPr>
+          <w:rFonts w:ascii="Times New Roman" w:hAnsi="Times New Roman" w:cs="Times New Roman"/>
+        </w:rPr>
+        <w:t xml:space="preserve">. These distance matrices included one for overall beta diversity, one for </w:t>
+      </w:r>
+      <w:proofErr w:type="spellStart"/>
+      <w:r>
+        <w:rPr>
+          <w:rFonts w:ascii="Times New Roman" w:hAnsi="Times New Roman" w:cs="Times New Roman"/>
+        </w:rPr>
+        <w:t>nestedness</w:t>
+      </w:r>
+      <w:proofErr w:type="spellEnd"/>
+      <w:r>
+        <w:rPr>
+          <w:rFonts w:ascii="Times New Roman" w:hAnsi="Times New Roman" w:cs="Times New Roman"/>
+        </w:rPr>
+        <w:t xml:space="preserve">, and one for the turnover components of beta diversity. </w:t>
+      </w:r>
+    </w:p>
+    <w:p>
+      <w:pPr>
+        <w:rPr>
+          <w:rFonts w:ascii="Times New Roman" w:hAnsi="Times New Roman" w:cs="Times New Roman"/>
+        </w:rPr>
+      </w:pPr>
+    </w:p>
+    <w:p>
+      <w:pPr>
+        <w:rPr>
+          <w:rFonts w:ascii="Times New Roman" w:hAnsi="Times New Roman" w:cs="Times New Roman"/>
+          <w:b/>
+          <w:bCs/>
+        </w:rPr>
+      </w:pPr>
+      <w:r>
+        <w:rPr>
+          <w:rFonts w:ascii="Times New Roman" w:hAnsi="Times New Roman" w:cs="Times New Roman"/>
+          <w:b/>
+          <w:bCs/>
+        </w:rPr>
+        <w:t>Results</w:t>
+      </w:r>
+    </w:p>
+    <w:p>
+      <w:pPr>
+        <w:rPr>
+          <w:rFonts w:ascii="Times New Roman" w:hAnsi="Times New Roman" w:cs="Times New Roman"/>
+        </w:rPr>
+      </w:pPr>
+    </w:p>
+    <w:p>
+      <w:pPr>
+        <w:rPr>
+          <w:rFonts w:ascii="Times New Roman" w:hAnsi="Times New Roman" w:cs="Times New Roman"/>
+        </w:rPr>
+      </w:pPr>
+      <w:r>
+        <w:rPr>
+          <w:rFonts w:ascii="Times New Roman" w:hAnsi="Times New Roman" w:cs="Times New Roman"/>
+        </w:rPr>
+        <w:t xml:space="preserve">152 top predators for isotopes (88 from </w:t>
+      </w:r>
+      <w:r>
         <w:rPr>
           <w:rFonts w:ascii="Times New Roman" w:hAnsi="Times New Roman" w:cs="Times New Roman"/>
           <w:i/>
           <w:iCs/>
         </w:rPr>
-      </w:pPr>
+        <w:t>P. grandis</w:t>
+      </w:r>
+      <w:r>
+        <w:rPr>
+          <w:rFonts w:ascii="Times New Roman" w:hAnsi="Times New Roman" w:cs="Times New Roman"/>
+        </w:rPr>
+        <w:t xml:space="preserve">, 64 from </w:t>
+      </w:r>
       <w:r>
         <w:rPr>
           <w:rFonts w:ascii="Times New Roman" w:hAnsi="Times New Roman" w:cs="Times New Roman"/>
           <w:i/>
           <w:iCs/>
         </w:rPr>
-        <w:t>Diet DNA data:</w:t>
-      </w:r>
-    </w:p>
-    <w:p>
-      <w:pPr>
-        <w:rPr>
-          <w:rFonts w:ascii="Times New Roman" w:hAnsi="Times New Roman" w:cs="Times New Roman"/>
-        </w:rPr>
-      </w:pPr>
-      <w:r>
-        <w:rPr>
-          <w:rFonts w:ascii="Times New Roman" w:hAnsi="Times New Roman" w:cs="Times New Roman"/>
-        </w:rPr>
-        <w:t xml:space="preserve">All diet DNA data was originally used in </w:t>
-      </w:r>
-      <w:proofErr w:type="spellStart"/>
-      <w:r>
-        <w:rPr>
-          <w:rFonts w:ascii="Times New Roman" w:hAnsi="Times New Roman" w:cs="Times New Roman"/>
-        </w:rPr>
-        <w:t>Miller-ter</w:t>
-      </w:r>
-      <w:proofErr w:type="spellEnd"/>
-      <w:r>
-        <w:rPr>
-          <w:rFonts w:ascii="Times New Roman" w:hAnsi="Times New Roman" w:cs="Times New Roman"/>
-        </w:rPr>
-        <w:t xml:space="preserve"> Kuile et al. (2021, 2022) and our full sample processing procedures can be found in these papers. </w:t>
-      </w:r>
-      <w:r>
-        <w:rPr>
-          <w:rFonts w:ascii="Times New Roman" w:hAnsi="Times New Roman" w:cs="Times New Roman"/>
-        </w:rPr>
-        <w:t xml:space="preserve">In summary, all </w:t>
-      </w:r>
-      <w:r>
-        <w:rPr>
-          <w:rFonts w:ascii="Times New Roman" w:hAnsi="Times New Roman" w:cs="Times New Roman"/>
-        </w:rPr>
-        <w:t xml:space="preserve">individuals were </w:t>
-      </w:r>
-      <w:r>
-        <w:rPr>
-          <w:rFonts w:ascii="Times New Roman" w:hAnsi="Times New Roman" w:cs="Times New Roman"/>
-        </w:rPr>
-        <w:t>collected</w:t>
-      </w:r>
-      <w:r>
-        <w:rPr>
-          <w:rFonts w:ascii="Times New Roman" w:hAnsi="Times New Roman" w:cs="Times New Roman"/>
-        </w:rPr>
-        <w:t xml:space="preserve"> in individual sterilized containers with sterilized implements and </w:t>
-      </w:r>
-      <w:r>
-        <w:rPr>
-          <w:rFonts w:ascii="Times New Roman" w:hAnsi="Times New Roman" w:cs="Times New Roman"/>
-        </w:rPr>
-        <w:t>kept</w:t>
-      </w:r>
-      <w:r>
-        <w:rPr>
-          <w:rFonts w:ascii="Times New Roman" w:hAnsi="Times New Roman" w:cs="Times New Roman"/>
-        </w:rPr>
-        <w:t xml:space="preserve"> frozen until eventual DNA extraction. </w:t>
-      </w:r>
-      <w:r>
-        <w:rPr>
-          <w:rFonts w:ascii="Times New Roman" w:hAnsi="Times New Roman" w:cs="Times New Roman"/>
-        </w:rPr>
-        <w:t xml:space="preserve">We extracted diet DNA from full organisms using a modified CTAB procedure and followed the methods outlined in </w:t>
-      </w:r>
-      <w:proofErr w:type="spellStart"/>
-      <w:r>
-        <w:rPr>
-          <w:rFonts w:ascii="Times New Roman" w:hAnsi="Times New Roman" w:cs="Times New Roman"/>
-        </w:rPr>
-        <w:t>Krehenwinkel</w:t>
-      </w:r>
-      <w:proofErr w:type="spellEnd"/>
-      <w:r>
-        <w:rPr>
-          <w:rFonts w:ascii="Times New Roman" w:hAnsi="Times New Roman" w:cs="Times New Roman"/>
-        </w:rPr>
-        <w:t xml:space="preserve"> et al. {YEAR} for isolating consumed DNA from </w:t>
-      </w:r>
-      <w:proofErr w:type="gramStart"/>
-      <w:r>
-        <w:rPr>
-          <w:rFonts w:ascii="Times New Roman" w:hAnsi="Times New Roman" w:cs="Times New Roman"/>
-        </w:rPr>
-        <w:t>taxonomically-similar</w:t>
-      </w:r>
-      <w:proofErr w:type="gramEnd"/>
-      <w:r>
-        <w:rPr>
-          <w:rFonts w:ascii="Times New Roman" w:hAnsi="Times New Roman" w:cs="Times New Roman"/>
-        </w:rPr>
-        <w:t xml:space="preserve"> consumers using </w:t>
-      </w:r>
-      <w:proofErr w:type="spellStart"/>
-      <w:r>
-        <w:rPr>
-          <w:rFonts w:ascii="Times New Roman" w:hAnsi="Times New Roman" w:cs="Times New Roman"/>
-        </w:rPr>
-        <w:t>AmpureXP</w:t>
-      </w:r>
-      <w:proofErr w:type="spellEnd"/>
-      <w:r>
-        <w:rPr>
-          <w:rFonts w:ascii="Times New Roman" w:hAnsi="Times New Roman" w:cs="Times New Roman"/>
-        </w:rPr>
-        <w:t xml:space="preserve"> beads and an optimized PCR primer pair (GIVE PAIR). We multiplexed and processed all samples on an Illumina (look at other paper for methods). We merged and cleaned sequences with ____. We assigned taxonomies to prey DNA using the GenBank and BOLD taxonomic databases. We grouped all prey to Order because we were interested in broad shifts in diet suggesting shifts in degrees of </w:t>
-      </w:r>
-      <w:proofErr w:type="spellStart"/>
-      <w:r>
-        <w:rPr>
-          <w:rFonts w:ascii="Times New Roman" w:hAnsi="Times New Roman" w:cs="Times New Roman"/>
-        </w:rPr>
-        <w:t>omnivory</w:t>
-      </w:r>
-      <w:proofErr w:type="spellEnd"/>
-      <w:r>
-        <w:rPr>
-          <w:rFonts w:ascii="Times New Roman" w:hAnsi="Times New Roman" w:cs="Times New Roman"/>
-        </w:rPr>
-        <w:t xml:space="preserve">. </w:t>
-      </w:r>
-      <w:r>
-        <w:rPr>
-          <w:rFonts w:ascii="Times New Roman" w:hAnsi="Times New Roman" w:cs="Times New Roman"/>
-        </w:rPr>
-        <w:t xml:space="preserve">All diet DNA data are from individuals or sets of _-_ individuals from the same collection period (see </w:t>
-      </w:r>
-      <w:proofErr w:type="spellStart"/>
-      <w:r>
-        <w:rPr>
-          <w:rFonts w:ascii="Times New Roman" w:hAnsi="Times New Roman" w:cs="Times New Roman"/>
-        </w:rPr>
-        <w:t>Miller-ter</w:t>
-      </w:r>
-      <w:proofErr w:type="spellEnd"/>
-      <w:r>
-        <w:rPr>
-          <w:rFonts w:ascii="Times New Roman" w:hAnsi="Times New Roman" w:cs="Times New Roman"/>
-        </w:rPr>
-        <w:t xml:space="preserve"> Kuile et al. 2022). </w:t>
-      </w:r>
-    </w:p>
-    <w:p>
-      <w:pPr>
-        <w:rPr>
-          <w:rFonts w:ascii="Times New Roman" w:hAnsi="Times New Roman" w:cs="Times New Roman"/>
-        </w:rPr>
-      </w:pPr>
-    </w:p>
-    <w:p>
-      <w:pPr>
+        <w:t>C. nucifera</w:t>
+      </w:r>
+      <w:r>
+        <w:rPr>
+          <w:rFonts w:ascii="Times New Roman" w:hAnsi="Times New Roman" w:cs="Times New Roman"/>
+        </w:rPr>
+        <w:t xml:space="preserve">). 34 DNA samples from top predators (21 from </w:t>
+      </w:r>
+      <w:r>
         <w:rPr>
           <w:rFonts w:ascii="Times New Roman" w:hAnsi="Times New Roman" w:cs="Times New Roman"/>
           <w:i/>
           <w:iCs/>
         </w:rPr>
-      </w:pPr>
+        <w:t>P. Grandis</w:t>
+      </w:r>
+      <w:r>
+        <w:rPr>
+          <w:rFonts w:ascii="Times New Roman" w:hAnsi="Times New Roman" w:cs="Times New Roman"/>
+        </w:rPr>
+        <w:t xml:space="preserve">, 13 from </w:t>
+      </w:r>
       <w:r>
         <w:rPr>
           <w:rFonts w:ascii="Times New Roman" w:hAnsi="Times New Roman" w:cs="Times New Roman"/>
           <w:i/>
           <w:iCs/>
         </w:rPr>
-        <w:t>Data analysis:</w:t>
-      </w:r>
-    </w:p>
-    <w:p>
-      <w:pPr>
-        <w:rPr>
-          <w:rFonts w:ascii="Times New Roman" w:hAnsi="Times New Roman" w:cs="Times New Roman"/>
-        </w:rPr>
-      </w:pPr>
-      <w:r>
-        <w:rPr>
-          <w:rFonts w:ascii="Times New Roman" w:hAnsi="Times New Roman" w:cs="Times New Roman"/>
-        </w:rPr>
-        <w:t xml:space="preserve">To examine how stable isotope-based trophic position of top and intermediate predators shifts with habitat productivity, we developed a linear mixed effects model with crossed fixed effects of islet productivity (“high” and “low”) and predator </w:t>
-      </w:r>
-      <w:r>
-        <w:rPr>
-          <w:rFonts w:ascii="Times New Roman" w:hAnsi="Times New Roman" w:cs="Times New Roman"/>
-        </w:rPr>
-        <w:t xml:space="preserve">trophic </w:t>
-      </w:r>
-      <w:r>
-        <w:rPr>
-          <w:rFonts w:ascii="Times New Roman" w:hAnsi="Times New Roman" w:cs="Times New Roman"/>
-        </w:rPr>
-        <w:t xml:space="preserve">category (“intermediate” and “top”). </w:t>
-      </w:r>
-      <w:r>
-        <w:rPr>
-          <w:rFonts w:ascii="Times New Roman" w:hAnsi="Times New Roman" w:cs="Times New Roman"/>
-        </w:rPr>
-        <w:t xml:space="preserve">This structure is </w:t>
+        <w:t>C. nucifera</w:t>
+      </w:r>
+      <w:r>
+        <w:rPr>
+          <w:rFonts w:ascii="Times New Roman" w:hAnsi="Times New Roman" w:cs="Times New Roman"/>
+        </w:rPr>
+        <w:t>), comprising 68 unique interactions.</w:t>
+      </w:r>
+    </w:p>
+    <w:p>
+      <w:pPr>
+        <w:rPr>
+          <w:rFonts w:ascii="Times New Roman" w:hAnsi="Times New Roman" w:cs="Times New Roman"/>
+        </w:rPr>
+      </w:pPr>
+    </w:p>
+    <w:p>
+      <w:pPr>
+        <w:rPr>
+          <w:rFonts w:ascii="Times New Roman" w:hAnsi="Times New Roman" w:cs="Times New Roman"/>
+        </w:rPr>
+      </w:pPr>
+      <w:r>
+        <w:rPr>
+          <w:rFonts w:ascii="Times New Roman" w:hAnsi="Times New Roman" w:cs="Times New Roman"/>
+        </w:rPr>
+        <w:t xml:space="preserve">25 </w:t>
+      </w:r>
+      <w:proofErr w:type="spellStart"/>
+      <w:r>
+        <w:rPr>
+          <w:rFonts w:ascii="Times New Roman" w:hAnsi="Times New Roman" w:cs="Times New Roman"/>
+        </w:rPr>
+        <w:t>itnermedate</w:t>
+      </w:r>
+      <w:proofErr w:type="spellEnd"/>
+      <w:r>
+        <w:rPr>
+          <w:rFonts w:ascii="Times New Roman" w:hAnsi="Times New Roman" w:cs="Times New Roman"/>
+        </w:rPr>
+        <w:t xml:space="preserve"> </w:t>
       </w:r>
       <w:proofErr w:type="gramStart"/>
       <w:r>
         <w:rPr>
           <w:rFonts w:ascii="Times New Roman" w:hAnsi="Times New Roman" w:cs="Times New Roman"/>
         </w:rPr>
-        <w:t>similar to</w:t>
+        <w:t>predators</w:t>
       </w:r>
       <w:proofErr w:type="gramEnd"/>
       <w:r>
         <w:rPr>
           <w:rFonts w:ascii="Times New Roman" w:hAnsi="Times New Roman" w:cs="Times New Roman"/>
         </w:rPr>
-        <w:t xml:space="preserve"> a two-way ANOVA, in which the relationship between productivity level can vary depending on predator trophic category. We used a Gaussian error </w:t>
-      </w:r>
-      <w:r>
-        <w:rPr>
-          <w:rFonts w:ascii="Times New Roman" w:hAnsi="Times New Roman" w:cs="Times New Roman"/>
-        </w:rPr>
-        <w:lastRenderedPageBreak/>
-        <w:t xml:space="preserve">distribution and random effects of islet and year to account for spatial and temporal non-independence among data points. </w:t>
-      </w:r>
-    </w:p>
-    <w:p>
-      <w:pPr>
-        <w:rPr>
-          <w:rFonts w:ascii="Times New Roman" w:hAnsi="Times New Roman" w:cs="Times New Roman"/>
-        </w:rPr>
-      </w:pPr>
-    </w:p>
-    <w:p>
-      <w:pPr>
-        <w:rPr>
-          <w:rFonts w:ascii="Times New Roman" w:hAnsi="Times New Roman" w:cs="Times New Roman"/>
-        </w:rPr>
-      </w:pPr>
-      <w:r>
-        <w:rPr>
-          <w:rFonts w:ascii="Times New Roman" w:hAnsi="Times New Roman" w:cs="Times New Roman"/>
-        </w:rPr>
-        <w:t xml:space="preserve">To examine how diet DNA shifts with habitat productivity for both top and intermediate predators, we ran two separate PERMANOVA analyses comparing individual predator diet composition between “high” and “low” productivity sites. We ran one model for each predator category and used the Jaccard dissimilarity index based on the presence-absence nature of our diet composition data. In the event of dissimilarity in diet composition between “high” and “low” productivity categories, we determined whether dissimilarity (beta diversity) was based on turnover (shifting to new diet sources) or </w:t>
+        <w:t xml:space="preserve"> samples for Araneae diet DNA (23 from </w:t>
+      </w:r>
+      <w:r>
+        <w:rPr>
+          <w:rFonts w:ascii="Times New Roman" w:hAnsi="Times New Roman" w:cs="Times New Roman"/>
+          <w:i/>
+          <w:iCs/>
+        </w:rPr>
+        <w:t xml:space="preserve">P. grandis </w:t>
+      </w:r>
+      <w:r>
+        <w:rPr>
+          <w:rFonts w:ascii="Times New Roman" w:hAnsi="Times New Roman" w:cs="Times New Roman"/>
+        </w:rPr>
+        <w:t xml:space="preserve">and 8 from </w:t>
+      </w:r>
+      <w:r>
+        <w:rPr>
+          <w:rFonts w:ascii="Times New Roman" w:hAnsi="Times New Roman" w:cs="Times New Roman"/>
+          <w:i/>
+          <w:iCs/>
+        </w:rPr>
+        <w:t>C. nucifera</w:t>
+      </w:r>
+      <w:r>
+        <w:rPr>
+          <w:rFonts w:ascii="Times New Roman" w:hAnsi="Times New Roman" w:cs="Times New Roman"/>
+        </w:rPr>
+        <w:t>) comprising 66 interactions total.</w:t>
+      </w:r>
+    </w:p>
+    <w:p>
+      <w:pPr>
+        <w:rPr>
+          <w:rFonts w:ascii="Times New Roman" w:hAnsi="Times New Roman" w:cs="Times New Roman"/>
+        </w:rPr>
+      </w:pPr>
+    </w:p>
+    <w:p>
+      <w:pPr>
+        <w:rPr>
+          <w:rFonts w:ascii="Times New Roman" w:hAnsi="Times New Roman" w:cs="Times New Roman"/>
+        </w:rPr>
+      </w:pPr>
+      <w:r>
+        <w:rPr>
+          <w:rFonts w:ascii="Times New Roman" w:hAnsi="Times New Roman" w:cs="Times New Roman"/>
+        </w:rPr>
+        <w:t>Neither measure of isotopic niche showed clear changes in niche area across environmental contexts (habitat context p-value = 0.51); however, d15N clearly increased and d13C decreased in PG habitats (d15N: p-value &lt; 0.001, β = 1.93 CI =</w:t>
+      </w:r>
+      <w:r>
+        <w:rPr>
+          <w:rFonts w:ascii="Times New Roman" w:hAnsi="Times New Roman" w:cs="Times New Roman"/>
+        </w:rPr>
+        <w:t xml:space="preserve"> </w:t>
+      </w:r>
+      <w:r>
+        <w:rPr>
+          <w:rFonts w:ascii="Times New Roman" w:hAnsi="Times New Roman" w:cs="Times New Roman"/>
+        </w:rPr>
+        <w:t>1.56 – 2.31</w:t>
+      </w:r>
+      <w:r>
+        <w:rPr>
+          <w:rFonts w:ascii="Times New Roman" w:hAnsi="Times New Roman" w:cs="Times New Roman"/>
+        </w:rPr>
+        <w:t xml:space="preserve"> NEED R2</w:t>
+      </w:r>
+      <w:r>
+        <w:rPr>
+          <w:rFonts w:ascii="Times New Roman" w:hAnsi="Times New Roman" w:cs="Times New Roman"/>
+        </w:rPr>
+        <w:t>; d13C: p-value = 0.04, β = -1.00 CI = -1.96 to -0.05</w:t>
+      </w:r>
+      <w:r>
+        <w:rPr>
+          <w:rFonts w:ascii="Times New Roman" w:hAnsi="Times New Roman" w:cs="Times New Roman"/>
+        </w:rPr>
+        <w:t xml:space="preserve"> NEED R2</w:t>
+      </w:r>
+      <w:r>
+        <w:rPr>
+          <w:rFonts w:ascii="Times New Roman" w:hAnsi="Times New Roman" w:cs="Times New Roman"/>
+        </w:rPr>
+        <w:t>).</w:t>
+      </w:r>
+    </w:p>
+    <w:p>
+      <w:pPr>
+        <w:rPr>
+          <w:rFonts w:ascii="Times New Roman" w:hAnsi="Times New Roman" w:cs="Times New Roman"/>
+        </w:rPr>
+      </w:pPr>
+    </w:p>
+    <w:p>
+      <w:pPr>
+        <w:rPr>
+          <w:rFonts w:ascii="Times New Roman" w:hAnsi="Times New Roman" w:cs="Times New Roman"/>
+        </w:rPr>
+      </w:pPr>
+      <w:r>
+        <w:rPr>
+          <w:rFonts w:ascii="Times New Roman" w:hAnsi="Times New Roman" w:cs="Times New Roman"/>
+        </w:rPr>
+        <w:t xml:space="preserve">For top predators, beta diversity was not clearly different across </w:t>
+      </w:r>
+      <w:r>
+        <w:rPr>
+          <w:rFonts w:ascii="Times New Roman" w:hAnsi="Times New Roman" w:cs="Times New Roman"/>
+          <w:i/>
+          <w:iCs/>
+        </w:rPr>
+        <w:t xml:space="preserve">P. grandis </w:t>
+      </w:r>
+      <w:r>
+        <w:rPr>
+          <w:rFonts w:ascii="Times New Roman" w:hAnsi="Times New Roman" w:cs="Times New Roman"/>
+        </w:rPr>
+        <w:t xml:space="preserve">and </w:t>
+      </w:r>
+      <w:r>
+        <w:rPr>
+          <w:rFonts w:ascii="Times New Roman" w:hAnsi="Times New Roman" w:cs="Times New Roman"/>
+          <w:i/>
+          <w:iCs/>
+        </w:rPr>
+        <w:t xml:space="preserve">C. nucifera </w:t>
+      </w:r>
+      <w:r>
+        <w:rPr>
+          <w:rFonts w:ascii="Times New Roman" w:hAnsi="Times New Roman" w:cs="Times New Roman"/>
+        </w:rPr>
+        <w:t xml:space="preserve">habitats (p-value = 0.242); however, intermediate predator (other Araneae) beta diversity shifted with environmental context (p-value = 0.002), with shifts attributed to turnover (p-value = 0.001) but not </w:t>
       </w:r>
       <w:proofErr w:type="spellStart"/>
       <w:r>
@@ -1828,106 +2515,151 @@
         <w:rPr>
           <w:rFonts w:ascii="Times New Roman" w:hAnsi="Times New Roman" w:cs="Times New Roman"/>
         </w:rPr>
-        <w:t xml:space="preserve"> (the diet source of one community is a subset of another environment’s prey community). </w:t>
-      </w:r>
-    </w:p>
-    <w:p>
-      <w:pPr>
-        <w:rPr>
-          <w:rFonts w:ascii="Times New Roman" w:hAnsi="Times New Roman" w:cs="Times New Roman"/>
-        </w:rPr>
-      </w:pPr>
-    </w:p>
-    <w:p>
-      <w:pPr>
-        <w:rPr>
-          <w:rFonts w:ascii="Times New Roman" w:hAnsi="Times New Roman" w:cs="Times New Roman"/>
-        </w:rPr>
-      </w:pPr>
-      <w:r>
-        <w:rPr>
-          <w:rFonts w:ascii="Times New Roman" w:hAnsi="Times New Roman" w:cs="Times New Roman"/>
-        </w:rPr>
-        <w:t xml:space="preserve">We ran all statistical analyses in R (CITE, version) and cleaned data with the here (cite, version) and </w:t>
+        <w:t xml:space="preserve"> (p-value = 0.981) among environmental contexts. </w:t>
+      </w:r>
+    </w:p>
+    <w:p>
+      <w:pPr>
+        <w:rPr>
+          <w:rFonts w:ascii="Times New Roman" w:hAnsi="Times New Roman" w:cs="Times New Roman"/>
+        </w:rPr>
+      </w:pPr>
+    </w:p>
+    <w:p>
+      <w:pPr>
+        <w:rPr>
+          <w:rFonts w:ascii="Times New Roman" w:hAnsi="Times New Roman" w:cs="Times New Roman"/>
+        </w:rPr>
+      </w:pPr>
+      <w:r>
+        <w:rPr>
+          <w:rFonts w:ascii="Times New Roman" w:hAnsi="Times New Roman" w:cs="Times New Roman"/>
+        </w:rPr>
+        <w:t>From the community composition of diet – it looks like intermediate predators have a larger contribution of more predatory diet items in their diet</w:t>
+      </w:r>
+      <w:r>
+        <w:rPr>
+          <w:rFonts w:ascii="Times New Roman" w:hAnsi="Times New Roman" w:cs="Times New Roman"/>
+        </w:rPr>
+        <w:t xml:space="preserve"> in PG habitat,</w:t>
+      </w:r>
+      <w:r>
+        <w:rPr>
+          <w:rFonts w:ascii="Times New Roman" w:hAnsi="Times New Roman" w:cs="Times New Roman"/>
+        </w:rPr>
+        <w:t xml:space="preserve"> including more Araneae, Coleopter</w:t>
+      </w:r>
+      <w:r>
+        <w:rPr>
+          <w:rFonts w:ascii="Times New Roman" w:hAnsi="Times New Roman" w:cs="Times New Roman"/>
+        </w:rPr>
+        <w:t>a</w:t>
+      </w:r>
+      <w:r>
+        <w:rPr>
+          <w:rFonts w:ascii="Times New Roman" w:hAnsi="Times New Roman" w:cs="Times New Roman"/>
+        </w:rPr>
+        <w:t>, Hymenoptera</w:t>
+      </w:r>
+      <w:r>
+        <w:rPr>
+          <w:rFonts w:ascii="Times New Roman" w:hAnsi="Times New Roman" w:cs="Times New Roman"/>
+        </w:rPr>
+        <w:t xml:space="preserve">, </w:t>
+      </w:r>
+      <w:proofErr w:type="gramStart"/>
+      <w:r>
+        <w:rPr>
+          <w:rFonts w:ascii="Times New Roman" w:hAnsi="Times New Roman" w:cs="Times New Roman"/>
+        </w:rPr>
+        <w:t>Diptera;</w:t>
+      </w:r>
+      <w:proofErr w:type="gramEnd"/>
+      <w:r>
+        <w:rPr>
+          <w:rFonts w:ascii="Times New Roman" w:hAnsi="Times New Roman" w:cs="Times New Roman"/>
+        </w:rPr>
+        <w:t xml:space="preserve"> whereas in CN habitat they eat more </w:t>
       </w:r>
       <w:proofErr w:type="spellStart"/>
       <w:r>
         <w:rPr>
           <w:rFonts w:ascii="Times New Roman" w:hAnsi="Times New Roman" w:cs="Times New Roman"/>
         </w:rPr>
-        <w:t>tidyverse</w:t>
+        <w:t>Blattodea</w:t>
       </w:r>
       <w:proofErr w:type="spellEnd"/>
       <w:r>
         <w:rPr>
           <w:rFonts w:ascii="Times New Roman" w:hAnsi="Times New Roman" w:cs="Times New Roman"/>
         </w:rPr>
-        <w:t xml:space="preserve"> packages (CITE VERSION). We ran mixed effects models in the </w:t>
+        <w:t xml:space="preserve">, Thysanoptera, and </w:t>
       </w:r>
       <w:proofErr w:type="spellStart"/>
       <w:r>
         <w:rPr>
           <w:rFonts w:ascii="Times New Roman" w:hAnsi="Times New Roman" w:cs="Times New Roman"/>
         </w:rPr>
-        <w:t>glmmTMB</w:t>
+        <w:t>Psocoptera</w:t>
       </w:r>
       <w:proofErr w:type="spellEnd"/>
       <w:r>
         <w:rPr>
           <w:rFonts w:ascii="Times New Roman" w:hAnsi="Times New Roman" w:cs="Times New Roman"/>
         </w:rPr>
-        <w:t xml:space="preserve"> package (cite version) and ran model diagnostics using the </w:t>
+        <w:t xml:space="preserve">. </w:t>
+      </w:r>
+      <w:r>
+        <w:rPr>
+          <w:rFonts w:ascii="Times New Roman" w:hAnsi="Times New Roman" w:cs="Times New Roman"/>
+        </w:rPr>
+        <w:t>For top predators, the majority (</w:t>
+      </w:r>
+      <w:r>
+        <w:rPr>
+          <w:rFonts w:ascii="Times New Roman" w:hAnsi="Times New Roman" w:cs="Times New Roman"/>
+        </w:rPr>
+        <w:t>75-90</w:t>
+      </w:r>
+      <w:r>
+        <w:rPr>
+          <w:rFonts w:ascii="Times New Roman" w:hAnsi="Times New Roman" w:cs="Times New Roman"/>
+        </w:rPr>
+        <w:t xml:space="preserve">%) of diet stays the same across environmental context. </w:t>
+      </w:r>
+      <w:r>
+        <w:rPr>
+          <w:rFonts w:ascii="Times New Roman" w:hAnsi="Times New Roman" w:cs="Times New Roman"/>
+        </w:rPr>
+        <w:t xml:space="preserve">Majority of diet is Araneae, </w:t>
       </w:r>
       <w:proofErr w:type="spellStart"/>
       <w:r>
         <w:rPr>
           <w:rFonts w:ascii="Times New Roman" w:hAnsi="Times New Roman" w:cs="Times New Roman"/>
         </w:rPr>
-        <w:t>DHARMa</w:t>
+        <w:t>Blattodae</w:t>
       </w:r>
       <w:proofErr w:type="spellEnd"/>
       <w:r>
         <w:rPr>
           <w:rFonts w:ascii="Times New Roman" w:hAnsi="Times New Roman" w:cs="Times New Roman"/>
         </w:rPr>
-        <w:t xml:space="preserve"> (cite version) and the effects (cite, version) packages. We used the </w:t>
-      </w:r>
-      <w:proofErr w:type="spellStart"/>
-      <w:proofErr w:type="gramStart"/>
-      <w:r>
-        <w:rPr>
-          <w:rFonts w:ascii="Times New Roman" w:hAnsi="Times New Roman" w:cs="Times New Roman"/>
-        </w:rPr>
-        <w:t>adonis</w:t>
-      </w:r>
-      <w:proofErr w:type="spellEnd"/>
-      <w:r>
-        <w:rPr>
-          <w:rFonts w:ascii="Times New Roman" w:hAnsi="Times New Roman" w:cs="Times New Roman"/>
-        </w:rPr>
-        <w:t>(</w:t>
-      </w:r>
-      <w:proofErr w:type="gramEnd"/>
-      <w:r>
-        <w:rPr>
-          <w:rFonts w:ascii="Times New Roman" w:hAnsi="Times New Roman" w:cs="Times New Roman"/>
-        </w:rPr>
-        <w:t xml:space="preserve">) function in vegan (cite version) to run PERMANOVA analyses and determined the contributions of beta diversity using the vegan package and the </w:t>
-      </w:r>
-      <w:proofErr w:type="spellStart"/>
-      <w:r>
-        <w:rPr>
-          <w:rFonts w:ascii="Times New Roman" w:hAnsi="Times New Roman" w:cs="Times New Roman"/>
-        </w:rPr>
-        <w:t>betapart</w:t>
-      </w:r>
-      <w:proofErr w:type="spellEnd"/>
-      <w:r>
-        <w:rPr>
-          <w:rFonts w:ascii="Times New Roman" w:hAnsi="Times New Roman" w:cs="Times New Roman"/>
-        </w:rPr>
-        <w:t xml:space="preserve"> package (cite version). </w:t>
-      </w:r>
+        <w:t>, Dermaptera, Diptera, and Orthoptera across both</w:t>
+      </w:r>
+      <w:r>
+        <w:rPr>
+          <w:rFonts w:ascii="Times New Roman" w:hAnsi="Times New Roman" w:cs="Times New Roman"/>
+        </w:rPr>
+        <w:t>.</w:t>
+      </w:r>
+    </w:p>
+    <w:p>
+      <w:pPr>
+        <w:rPr>
+          <w:rFonts w:ascii="Times New Roman" w:hAnsi="Times New Roman" w:cs="Times New Roman"/>
+        </w:rPr>
+      </w:pPr>
     </w:p>
     <w:p>
       <w:pPr>
@@ -1950,315 +2682,8 @@
           <w:b/>
           <w:bCs/>
         </w:rPr>
-        <w:t>Results</w:t>
-      </w:r>
-    </w:p>
-    <w:p>
-      <w:pPr>
-        <w:rPr>
-          <w:rFonts w:ascii="Times New Roman" w:hAnsi="Times New Roman" w:cs="Times New Roman"/>
-        </w:rPr>
-      </w:pPr>
-    </w:p>
-    <w:p>
-      <w:pPr>
-        <w:rPr>
-          <w:rFonts w:ascii="Times New Roman" w:hAnsi="Times New Roman" w:cs="Times New Roman"/>
-        </w:rPr>
-      </w:pPr>
-      <w:r>
-        <w:rPr>
-          <w:rFonts w:ascii="Times New Roman" w:hAnsi="Times New Roman" w:cs="Times New Roman"/>
-        </w:rPr>
-        <w:t>160</w:t>
-      </w:r>
-      <w:r>
-        <w:rPr>
-          <w:rFonts w:ascii="Times New Roman" w:hAnsi="Times New Roman" w:cs="Times New Roman"/>
-        </w:rPr>
-        <w:t xml:space="preserve"> top predators for isotopes</w:t>
-      </w:r>
-      <w:r>
-        <w:rPr>
-          <w:rFonts w:ascii="Times New Roman" w:hAnsi="Times New Roman" w:cs="Times New Roman"/>
-        </w:rPr>
-        <w:t xml:space="preserve"> (92 from high productivity, 68 from low productivity)</w:t>
-      </w:r>
-      <w:r>
-        <w:rPr>
-          <w:rFonts w:ascii="Times New Roman" w:hAnsi="Times New Roman" w:cs="Times New Roman"/>
-        </w:rPr>
-        <w:t>, 34 DNA samples for top predators</w:t>
-      </w:r>
-      <w:r>
-        <w:rPr>
-          <w:rFonts w:ascii="Times New Roman" w:hAnsi="Times New Roman" w:cs="Times New Roman"/>
-        </w:rPr>
-        <w:t xml:space="preserve"> (21 from high productivity, 13 from low productivity) comprising 68 unique interactions.</w:t>
-      </w:r>
-    </w:p>
-    <w:p>
-      <w:pPr>
-        <w:rPr>
-          <w:rFonts w:ascii="Times New Roman" w:hAnsi="Times New Roman" w:cs="Times New Roman"/>
-        </w:rPr>
-      </w:pPr>
-    </w:p>
-    <w:p>
-      <w:pPr>
-        <w:rPr>
-          <w:rFonts w:ascii="Times New Roman" w:hAnsi="Times New Roman" w:cs="Times New Roman"/>
-        </w:rPr>
-      </w:pPr>
-      <w:r>
-        <w:rPr>
-          <w:rFonts w:ascii="Times New Roman" w:hAnsi="Times New Roman" w:cs="Times New Roman"/>
-        </w:rPr>
-        <w:t>29</w:t>
-      </w:r>
-      <w:r>
-        <w:rPr>
-          <w:rFonts w:ascii="Times New Roman" w:hAnsi="Times New Roman" w:cs="Times New Roman"/>
-        </w:rPr>
-        <w:t xml:space="preserve"> intermediate predators for isotopes (</w:t>
-      </w:r>
-      <w:r>
-        <w:rPr>
-          <w:rFonts w:ascii="Times New Roman" w:hAnsi="Times New Roman" w:cs="Times New Roman"/>
-        </w:rPr>
-        <w:t>4</w:t>
-      </w:r>
-      <w:r>
-        <w:rPr>
-          <w:rFonts w:ascii="Times New Roman" w:hAnsi="Times New Roman" w:cs="Times New Roman"/>
-        </w:rPr>
-        <w:t xml:space="preserve"> species, </w:t>
-      </w:r>
-      <w:r>
-        <w:rPr>
-          <w:rFonts w:ascii="Times New Roman" w:hAnsi="Times New Roman" w:cs="Times New Roman"/>
-        </w:rPr>
-        <w:t>15</w:t>
-      </w:r>
-      <w:r>
-        <w:rPr>
-          <w:rFonts w:ascii="Times New Roman" w:hAnsi="Times New Roman" w:cs="Times New Roman"/>
-        </w:rPr>
-        <w:t xml:space="preserve"> from high productivity, </w:t>
-      </w:r>
-      <w:r>
-        <w:rPr>
-          <w:rFonts w:ascii="Times New Roman" w:hAnsi="Times New Roman" w:cs="Times New Roman"/>
-        </w:rPr>
-        <w:t>14</w:t>
-      </w:r>
-      <w:r>
-        <w:rPr>
-          <w:rFonts w:ascii="Times New Roman" w:hAnsi="Times New Roman" w:cs="Times New Roman"/>
-        </w:rPr>
-        <w:t xml:space="preserve"> from low productivity), 39 DNA samples from </w:t>
-      </w:r>
-      <w:r>
-        <w:rPr>
-          <w:rFonts w:ascii="Times New Roman" w:hAnsi="Times New Roman" w:cs="Times New Roman"/>
-        </w:rPr>
-        <w:t xml:space="preserve">three </w:t>
-      </w:r>
-      <w:r>
-        <w:rPr>
-          <w:rFonts w:ascii="Times New Roman" w:hAnsi="Times New Roman" w:cs="Times New Roman"/>
-        </w:rPr>
-        <w:t xml:space="preserve">species of intermediate predators </w:t>
-      </w:r>
-      <w:r>
-        <w:rPr>
-          <w:rFonts w:ascii="Times New Roman" w:hAnsi="Times New Roman" w:cs="Times New Roman"/>
-        </w:rPr>
-        <w:t>that occurred in habitats indicative of both “low” (</w:t>
-      </w:r>
-      <w:r>
-        <w:rPr>
-          <w:rFonts w:ascii="Times New Roman" w:hAnsi="Times New Roman" w:cs="Times New Roman"/>
-          <w:i/>
-          <w:iCs/>
-        </w:rPr>
-        <w:t>Cocos nucifera</w:t>
-      </w:r>
-      <w:r>
-        <w:rPr>
-          <w:rFonts w:ascii="Times New Roman" w:hAnsi="Times New Roman" w:cs="Times New Roman"/>
-        </w:rPr>
-        <w:t>) and “high” (</w:t>
-      </w:r>
-      <w:r>
-        <w:rPr>
-          <w:rFonts w:ascii="Times New Roman" w:hAnsi="Times New Roman" w:cs="Times New Roman"/>
-          <w:i/>
-          <w:iCs/>
-        </w:rPr>
-        <w:t xml:space="preserve">Pandanus </w:t>
-      </w:r>
-      <w:proofErr w:type="spellStart"/>
-      <w:r>
-        <w:rPr>
-          <w:rFonts w:ascii="Times New Roman" w:hAnsi="Times New Roman" w:cs="Times New Roman"/>
-          <w:i/>
-          <w:iCs/>
-        </w:rPr>
-        <w:t>fischerianus</w:t>
-      </w:r>
-      <w:proofErr w:type="spellEnd"/>
-      <w:r>
-        <w:rPr>
-          <w:rFonts w:ascii="Times New Roman" w:hAnsi="Times New Roman" w:cs="Times New Roman"/>
-          <w:i/>
-          <w:iCs/>
-        </w:rPr>
-        <w:t xml:space="preserve">, </w:t>
-      </w:r>
-      <w:proofErr w:type="spellStart"/>
-      <w:r>
-        <w:rPr>
-          <w:rFonts w:ascii="Times New Roman" w:hAnsi="Times New Roman" w:cs="Times New Roman"/>
-          <w:i/>
-          <w:iCs/>
-        </w:rPr>
-        <w:t>Heliotropium</w:t>
-      </w:r>
-      <w:proofErr w:type="spellEnd"/>
-      <w:r>
-        <w:rPr>
-          <w:rFonts w:ascii="Times New Roman" w:hAnsi="Times New Roman" w:cs="Times New Roman"/>
-          <w:i/>
-          <w:iCs/>
-        </w:rPr>
-        <w:t xml:space="preserve"> </w:t>
-      </w:r>
-      <w:proofErr w:type="spellStart"/>
-      <w:r>
-        <w:rPr>
-          <w:rFonts w:ascii="Times New Roman" w:hAnsi="Times New Roman" w:cs="Times New Roman"/>
-          <w:i/>
-          <w:iCs/>
-        </w:rPr>
-        <w:t>aregentum</w:t>
-      </w:r>
-      <w:proofErr w:type="spellEnd"/>
-      <w:r>
-        <w:rPr>
-          <w:rFonts w:ascii="Times New Roman" w:hAnsi="Times New Roman" w:cs="Times New Roman"/>
-        </w:rPr>
-        <w:t>)</w:t>
-      </w:r>
-      <w:r>
-        <w:rPr>
-          <w:rFonts w:ascii="Times New Roman" w:hAnsi="Times New Roman" w:cs="Times New Roman"/>
-          <w:i/>
-          <w:iCs/>
-        </w:rPr>
-        <w:t xml:space="preserve"> </w:t>
-      </w:r>
-      <w:r>
-        <w:rPr>
-          <w:rFonts w:ascii="Times New Roman" w:hAnsi="Times New Roman" w:cs="Times New Roman"/>
-        </w:rPr>
-        <w:t xml:space="preserve">productivity </w:t>
-      </w:r>
-      <w:r>
-        <w:rPr>
-          <w:rFonts w:ascii="Times New Roman" w:hAnsi="Times New Roman" w:cs="Times New Roman"/>
-        </w:rPr>
-        <w:t xml:space="preserve">habitat </w:t>
-      </w:r>
-      <w:r>
-        <w:rPr>
-          <w:rFonts w:ascii="Times New Roman" w:hAnsi="Times New Roman" w:cs="Times New Roman"/>
-        </w:rPr>
-        <w:t>(</w:t>
-      </w:r>
-      <w:r>
-        <w:rPr>
-          <w:rFonts w:ascii="Times New Roman" w:hAnsi="Times New Roman" w:cs="Times New Roman"/>
-        </w:rPr>
-        <w:t>12 from high productivity, 8 from low productivity). These data comprised 95 unique interactions.</w:t>
-      </w:r>
-    </w:p>
-    <w:p>
-      <w:pPr>
-        <w:rPr>
-          <w:rFonts w:ascii="Times New Roman" w:hAnsi="Times New Roman" w:cs="Times New Roman"/>
-        </w:rPr>
-      </w:pPr>
-    </w:p>
-    <w:p>
-      <w:pPr>
-        <w:rPr>
-          <w:rFonts w:ascii="Times New Roman" w:hAnsi="Times New Roman" w:cs="Times New Roman"/>
-        </w:rPr>
-      </w:pPr>
-      <w:r>
-        <w:rPr>
-          <w:rFonts w:ascii="Times New Roman" w:hAnsi="Times New Roman" w:cs="Times New Roman"/>
-        </w:rPr>
-        <w:t xml:space="preserve">Results of the </w:t>
-      </w:r>
-      <w:proofErr w:type="spellStart"/>
-      <w:r>
-        <w:rPr>
-          <w:rFonts w:ascii="Times New Roman" w:hAnsi="Times New Roman" w:cs="Times New Roman"/>
-        </w:rPr>
-        <w:t>glmm</w:t>
-      </w:r>
-      <w:proofErr w:type="spellEnd"/>
-    </w:p>
-    <w:p>
-      <w:pPr>
-        <w:rPr>
-          <w:rFonts w:ascii="Times New Roman" w:hAnsi="Times New Roman" w:cs="Times New Roman"/>
-        </w:rPr>
-      </w:pPr>
-    </w:p>
-    <w:p>
-      <w:pPr>
-        <w:rPr>
-          <w:rFonts w:ascii="Times New Roman" w:hAnsi="Times New Roman" w:cs="Times New Roman"/>
-        </w:rPr>
-      </w:pPr>
-      <w:r>
-        <w:rPr>
-          <w:rFonts w:ascii="Times New Roman" w:hAnsi="Times New Roman" w:cs="Times New Roman"/>
-        </w:rPr>
-        <w:t xml:space="preserve">Results of the </w:t>
-      </w:r>
-      <w:proofErr w:type="spellStart"/>
-      <w:r>
-        <w:rPr>
-          <w:rFonts w:ascii="Times New Roman" w:hAnsi="Times New Roman" w:cs="Times New Roman"/>
-        </w:rPr>
-        <w:t>permanova</w:t>
-      </w:r>
-      <w:proofErr w:type="spellEnd"/>
-      <w:r>
-        <w:rPr>
-          <w:rFonts w:ascii="Times New Roman" w:hAnsi="Times New Roman" w:cs="Times New Roman"/>
-        </w:rPr>
-        <w:t xml:space="preserve"> and </w:t>
-      </w:r>
-      <w:proofErr w:type="spellStart"/>
-      <w:r>
-        <w:rPr>
-          <w:rFonts w:ascii="Times New Roman" w:hAnsi="Times New Roman" w:cs="Times New Roman"/>
-        </w:rPr>
-        <w:t>betapart</w:t>
-      </w:r>
-      <w:proofErr w:type="spellEnd"/>
-    </w:p>
-    <w:p>
-      <w:pPr>
-        <w:rPr>
-          <w:rFonts w:ascii="Times New Roman" w:hAnsi="Times New Roman" w:cs="Times New Roman"/>
-        </w:rPr>
-      </w:pPr>
+        <w:t>Placeholder figures:</w:t>
+      </w:r>
     </w:p>
     <w:p>
       <w:pPr>
@@ -2268,14 +2693,15 @@
           <w:bCs/>
         </w:rPr>
       </w:pPr>
-      <w:r>
+    </w:p>
+    <w:p>
+      <w:pPr>
         <w:rPr>
           <w:rFonts w:ascii="Times New Roman" w:hAnsi="Times New Roman" w:cs="Times New Roman"/>
           <w:b/>
           <w:bCs/>
         </w:rPr>
-        <w:t>Discussion</w:t>
-      </w:r>
+      </w:pPr>
     </w:p>
     <w:p>
       <w:pPr>
@@ -2294,14 +2720,15 @@
           <w:bCs/>
         </w:rPr>
       </w:pPr>
-      <w:r>
+    </w:p>
+    <w:p>
+      <w:pPr>
         <w:rPr>
           <w:rFonts w:ascii="Times New Roman" w:hAnsi="Times New Roman" w:cs="Times New Roman"/>
           <w:b/>
           <w:bCs/>
         </w:rPr>
-        <w:t>Conclusions</w:t>
-      </w:r>
+      </w:pPr>
     </w:p>
     <w:p>
       <w:pPr>
@@ -2320,21 +2747,209 @@
           <w:bCs/>
         </w:rPr>
       </w:pPr>
-      <w:r>
+    </w:p>
+    <w:p>
+      <w:pPr>
         <w:rPr>
           <w:rFonts w:ascii="Times New Roman" w:hAnsi="Times New Roman" w:cs="Times New Roman"/>
           <w:b/>
           <w:bCs/>
         </w:rPr>
-        <w:t>Data Availability Statement</w:t>
-      </w:r>
-    </w:p>
-    <w:p>
-      <w:pPr>
-        <w:rPr>
-          <w:rFonts w:ascii="Times New Roman" w:hAnsi="Times New Roman" w:cs="Times New Roman"/>
-        </w:rPr>
-      </w:pPr>
+      </w:pPr>
+    </w:p>
+    <w:p>
+      <w:pPr>
+        <w:rPr>
+          <w:rFonts w:ascii="Times New Roman" w:hAnsi="Times New Roman" w:cs="Times New Roman"/>
+        </w:rPr>
+      </w:pPr>
+      <w:r>
+        <w:rPr>
+          <w:rFonts w:ascii="Times New Roman" w:hAnsi="Times New Roman" w:cs="Times New Roman"/>
+          <w:noProof/>
+        </w:rPr>
+        <w:drawing>
+          <wp:inline distT="0" distB="0" distL="0" distR="0" wp14:anchorId="05DCFE64" wp14:editId="0B41B696">
+            <wp:extent cx="5943600" cy="5943600"/>
+            <wp:effectExtent l="0" t="0" r="0" b="0"/>
+            <wp:docPr id="1" name="Picture 1" descr="Chart&#10;&#10;Description automatically generated"/>
+            <wp:cNvGraphicFramePr>
+              <a:graphicFrameLocks xmlns:a="http://schemas.openxmlformats.org/drawingml/2006/main" noChangeAspect="1"/>
+            </wp:cNvGraphicFramePr>
+            <a:graphic xmlns:a="http://schemas.openxmlformats.org/drawingml/2006/main">
+              <a:graphicData uri="http://schemas.openxmlformats.org/drawingml/2006/picture">
+                <pic:pic xmlns:pic="http://schemas.openxmlformats.org/drawingml/2006/picture">
+                  <pic:nvPicPr>
+                    <pic:cNvPr id="1" name="Picture 1" descr="Chart&#10;&#10;Description automatically generated"/>
+                    <pic:cNvPicPr/>
+                  </pic:nvPicPr>
+                  <pic:blipFill>
+                    <a:blip r:embed="rId9" cstate="print">
+                      <a:extLst>
+                        <a:ext uri="{28A0092B-C50C-407E-A947-70E740481C1C}">
+                          <a14:useLocalDpi xmlns:a14="http://schemas.microsoft.com/office/drawing/2010/main" val="0"/>
+                        </a:ext>
+                      </a:extLst>
+                    </a:blip>
+                    <a:stretch>
+                      <a:fillRect/>
+                    </a:stretch>
+                  </pic:blipFill>
+                  <pic:spPr>
+                    <a:xfrm>
+                      <a:off x="0" y="0"/>
+                      <a:ext cx="5943600" cy="5943600"/>
+                    </a:xfrm>
+                    <a:prstGeom prst="rect">
+                      <a:avLst/>
+                    </a:prstGeom>
+                  </pic:spPr>
+                </pic:pic>
+              </a:graphicData>
+            </a:graphic>
+          </wp:inline>
+        </w:drawing>
+      </w:r>
+    </w:p>
+    <w:p>
+      <w:pPr>
+        <w:rPr>
+          <w:rFonts w:ascii="Times New Roman" w:hAnsi="Times New Roman" w:cs="Times New Roman"/>
+        </w:rPr>
+      </w:pPr>
+    </w:p>
+    <w:p>
+      <w:pPr>
+        <w:rPr>
+          <w:rFonts w:ascii="Times New Roman" w:hAnsi="Times New Roman" w:cs="Times New Roman"/>
+        </w:rPr>
+      </w:pPr>
+      <w:r>
+        <w:rPr>
+          <w:rFonts w:ascii="Times New Roman" w:hAnsi="Times New Roman" w:cs="Times New Roman"/>
+        </w:rPr>
+        <w:t xml:space="preserve">Figure 1: A) Isotopic Niche, B) DNA niche, C) Niche area (two methods), D) Diet composition of top predators. While top predators increase their d15N (trophic position) and decrease their d13C (become more marine food web dependent) in PG habitat (A) – this does not mean </w:t>
+      </w:r>
+      <w:proofErr w:type="gramStart"/>
+      <w:r>
+        <w:rPr>
+          <w:rFonts w:ascii="Times New Roman" w:hAnsi="Times New Roman" w:cs="Times New Roman"/>
+        </w:rPr>
+        <w:t>an a</w:t>
+      </w:r>
+      <w:proofErr w:type="gramEnd"/>
+      <w:r>
+        <w:rPr>
+          <w:rFonts w:ascii="Times New Roman" w:hAnsi="Times New Roman" w:cs="Times New Roman"/>
+        </w:rPr>
+        <w:t xml:space="preserve"> shift in their DNA diet niche (B)</w:t>
+      </w:r>
+      <w:r>
+        <w:rPr>
+          <w:rFonts w:ascii="Times New Roman" w:hAnsi="Times New Roman" w:cs="Times New Roman"/>
+        </w:rPr>
+        <w:t xml:space="preserve"> or</w:t>
+      </w:r>
+      <w:r>
+        <w:rPr>
+          <w:rFonts w:ascii="Times New Roman" w:hAnsi="Times New Roman" w:cs="Times New Roman"/>
+        </w:rPr>
+        <w:t xml:space="preserve"> </w:t>
+      </w:r>
+      <w:r>
+        <w:rPr>
+          <w:rFonts w:ascii="Times New Roman" w:hAnsi="Times New Roman" w:cs="Times New Roman"/>
+        </w:rPr>
+        <w:t xml:space="preserve">their overall isotopic niche area (C). The majority (75-90%) </w:t>
+      </w:r>
+      <w:r>
+        <w:rPr>
+          <w:rFonts w:ascii="Times New Roman" w:hAnsi="Times New Roman" w:cs="Times New Roman"/>
+        </w:rPr>
+        <w:lastRenderedPageBreak/>
+        <w:t xml:space="preserve">of their diet across environmental context comprises Araneae, </w:t>
+      </w:r>
+      <w:proofErr w:type="spellStart"/>
+      <w:r>
+        <w:rPr>
+          <w:rFonts w:ascii="Times New Roman" w:hAnsi="Times New Roman" w:cs="Times New Roman"/>
+        </w:rPr>
+        <w:t>Blattodea</w:t>
+      </w:r>
+      <w:proofErr w:type="spellEnd"/>
+      <w:r>
+        <w:rPr>
+          <w:rFonts w:ascii="Times New Roman" w:hAnsi="Times New Roman" w:cs="Times New Roman"/>
+        </w:rPr>
+        <w:t xml:space="preserve">, Dermaptera, Diptera, and Orthoptera. </w:t>
+      </w:r>
+    </w:p>
+    <w:p>
+      <w:pPr>
+        <w:rPr>
+          <w:rFonts w:ascii="Times New Roman" w:hAnsi="Times New Roman" w:cs="Times New Roman"/>
+        </w:rPr>
+      </w:pPr>
+      <w:r>
+        <w:rPr>
+          <w:rFonts w:ascii="Times New Roman" w:hAnsi="Times New Roman" w:cs="Times New Roman"/>
+          <w:noProof/>
+        </w:rPr>
+        <w:drawing>
+          <wp:inline distT="0" distB="0" distL="0" distR="0" wp14:anchorId="5B02EF80" wp14:editId="2D0D66BC">
+            <wp:extent cx="5943600" cy="3396615"/>
+            <wp:effectExtent l="0" t="0" r="0" b="0"/>
+            <wp:docPr id="2" name="Picture 2" descr="Chart, bar chart&#10;&#10;Description automatically generated"/>
+            <wp:cNvGraphicFramePr>
+              <a:graphicFrameLocks xmlns:a="http://schemas.openxmlformats.org/drawingml/2006/main" noChangeAspect="1"/>
+            </wp:cNvGraphicFramePr>
+            <a:graphic xmlns:a="http://schemas.openxmlformats.org/drawingml/2006/main">
+              <a:graphicData uri="http://schemas.openxmlformats.org/drawingml/2006/picture">
+                <pic:pic xmlns:pic="http://schemas.openxmlformats.org/drawingml/2006/picture">
+                  <pic:nvPicPr>
+                    <pic:cNvPr id="2" name="Picture 2" descr="Chart, bar chart&#10;&#10;Description automatically generated"/>
+                    <pic:cNvPicPr/>
+                  </pic:nvPicPr>
+                  <pic:blipFill>
+                    <a:blip r:embed="rId10" cstate="print">
+                      <a:extLst>
+                        <a:ext uri="{28A0092B-C50C-407E-A947-70E740481C1C}">
+                          <a14:useLocalDpi xmlns:a14="http://schemas.microsoft.com/office/drawing/2010/main" val="0"/>
+                        </a:ext>
+                      </a:extLst>
+                    </a:blip>
+                    <a:stretch>
+                      <a:fillRect/>
+                    </a:stretch>
+                  </pic:blipFill>
+                  <pic:spPr>
+                    <a:xfrm>
+                      <a:off x="0" y="0"/>
+                      <a:ext cx="5943600" cy="3396615"/>
+                    </a:xfrm>
+                    <a:prstGeom prst="rect">
+                      <a:avLst/>
+                    </a:prstGeom>
+                  </pic:spPr>
+                </pic:pic>
+              </a:graphicData>
+            </a:graphic>
+          </wp:inline>
+        </w:drawing>
+      </w:r>
+    </w:p>
+    <w:p>
+      <w:pPr>
+        <w:rPr>
+          <w:rFonts w:ascii="Times New Roman" w:hAnsi="Times New Roman" w:cs="Times New Roman"/>
+        </w:rPr>
+      </w:pPr>
+      <w:r>
+        <w:rPr>
+          <w:rFonts w:ascii="Times New Roman" w:hAnsi="Times New Roman" w:cs="Times New Roman"/>
+        </w:rPr>
+        <w:t>Figure 2: Intermediate predators (other Araneae) have a substantial shift in DNA diet niche space (beta diversity), with PG Araneae eating more Araneae, Coleoptera, Diptera, and Hymenoptera – all Orders that include predatory species on Palmyra Atoll.</w:t>
+      </w:r>
     </w:p>
     <w:p>
       <w:pPr>
@@ -2344,26 +2959,6 @@
           <w:bCs/>
         </w:rPr>
       </w:pPr>
-      <w:r>
-        <w:rPr>
-          <w:rFonts w:ascii="Times New Roman" w:hAnsi="Times New Roman" w:cs="Times New Roman"/>
-        </w:rPr>
-        <w:t xml:space="preserve">All data and code used to generate all steps of the analyses in this manuscript can be found on GitHub (link) and will be available on Dryad and </w:t>
-      </w:r>
-      <w:proofErr w:type="spellStart"/>
-      <w:r>
-        <w:rPr>
-          <w:rFonts w:ascii="Times New Roman" w:hAnsi="Times New Roman" w:cs="Times New Roman"/>
-        </w:rPr>
-        <w:t>Zenodo</w:t>
-      </w:r>
-      <w:proofErr w:type="spellEnd"/>
-      <w:r>
-        <w:rPr>
-          <w:rFonts w:ascii="Times New Roman" w:hAnsi="Times New Roman" w:cs="Times New Roman"/>
-        </w:rPr>
-        <w:t xml:space="preserve"> following article acceptance.</w:t>
-      </w:r>
     </w:p>
     <w:p>
       <w:pPr>
@@ -2373,22 +2968,35 @@
           <w:bCs/>
         </w:rPr>
       </w:pPr>
-    </w:p>
-    <w:p>
-      <w:pPr>
+      <w:r>
         <w:rPr>
           <w:rFonts w:ascii="Times New Roman" w:hAnsi="Times New Roman" w:cs="Times New Roman"/>
           <w:b/>
           <w:bCs/>
         </w:rPr>
-      </w:pPr>
-      <w:r>
+        <w:t>Discussion</w:t>
+      </w:r>
+    </w:p>
+    <w:p>
+      <w:pPr>
         <w:rPr>
           <w:rFonts w:ascii="Times New Roman" w:hAnsi="Times New Roman" w:cs="Times New Roman"/>
           <w:b/>
           <w:bCs/>
         </w:rPr>
-        <w:t>Acknowledgements</w:t>
+      </w:pPr>
+    </w:p>
+    <w:p>
+      <w:pPr>
+        <w:rPr>
+          <w:rFonts w:ascii="Times New Roman" w:hAnsi="Times New Roman" w:cs="Times New Roman"/>
+        </w:rPr>
+      </w:pPr>
+      <w:r>
+        <w:rPr>
+          <w:rFonts w:ascii="Times New Roman" w:hAnsi="Times New Roman" w:cs="Times New Roman"/>
+        </w:rPr>
+        <w:t>How cool is it to combine datasets!?</w:t>
       </w:r>
     </w:p>
     <w:p>
@@ -2408,15 +3016,14 @@
           <w:bCs/>
         </w:rPr>
       </w:pPr>
-    </w:p>
-    <w:p>
-      <w:pPr>
+      <w:r>
         <w:rPr>
           <w:rFonts w:ascii="Times New Roman" w:hAnsi="Times New Roman" w:cs="Times New Roman"/>
           <w:b/>
           <w:bCs/>
         </w:rPr>
-      </w:pPr>
+        <w:t>Conclusions</w:t>
+      </w:r>
     </w:p>
     <w:p>
       <w:pPr>
@@ -2426,14 +3033,28 @@
           <w:bCs/>
         </w:rPr>
       </w:pPr>
-      <w:r>
+    </w:p>
+    <w:p>
+      <w:pPr>
+        <w:rPr>
+          <w:rFonts w:ascii="Times New Roman" w:hAnsi="Times New Roman" w:cs="Times New Roman"/>
+        </w:rPr>
+      </w:pPr>
+      <w:r>
+        <w:rPr>
+          <w:rFonts w:ascii="Times New Roman" w:hAnsi="Times New Roman" w:cs="Times New Roman"/>
+        </w:rPr>
+        <w:t>We learned a thing about food webs.</w:t>
+      </w:r>
+    </w:p>
+    <w:p>
+      <w:pPr>
         <w:rPr>
           <w:rFonts w:ascii="Times New Roman" w:hAnsi="Times New Roman" w:cs="Times New Roman"/>
           <w:b/>
           <w:bCs/>
         </w:rPr>
-        <w:t>Funding</w:t>
-      </w:r>
+      </w:pPr>
     </w:p>
     <w:p>
       <w:pPr>
@@ -2443,14 +3064,20 @@
           <w:bCs/>
         </w:rPr>
       </w:pPr>
-    </w:p>
-    <w:p>
-      <w:pPr>
+      <w:r>
         <w:rPr>
           <w:rFonts w:ascii="Times New Roman" w:hAnsi="Times New Roman" w:cs="Times New Roman"/>
           <w:b/>
           <w:bCs/>
         </w:rPr>
+        <w:t>Data Availability Statement</w:t>
+      </w:r>
+    </w:p>
+    <w:p>
+      <w:pPr>
+        <w:rPr>
+          <w:rFonts w:ascii="Times New Roman" w:hAnsi="Times New Roman" w:cs="Times New Roman"/>
+        </w:rPr>
       </w:pPr>
     </w:p>
     <w:p>
@@ -2461,6 +3088,26 @@
           <w:bCs/>
         </w:rPr>
       </w:pPr>
+      <w:r>
+        <w:rPr>
+          <w:rFonts w:ascii="Times New Roman" w:hAnsi="Times New Roman" w:cs="Times New Roman"/>
+        </w:rPr>
+        <w:t xml:space="preserve">All data and code used to generate all steps of the analyses in this manuscript can be found on GitHub (link) and will be available on Dryad and </w:t>
+      </w:r>
+      <w:proofErr w:type="spellStart"/>
+      <w:r>
+        <w:rPr>
+          <w:rFonts w:ascii="Times New Roman" w:hAnsi="Times New Roman" w:cs="Times New Roman"/>
+        </w:rPr>
+        <w:t>Zenodo</w:t>
+      </w:r>
+      <w:proofErr w:type="spellEnd"/>
+      <w:r>
+        <w:rPr>
+          <w:rFonts w:ascii="Times New Roman" w:hAnsi="Times New Roman" w:cs="Times New Roman"/>
+        </w:rPr>
+        <w:t xml:space="preserve"> following article acceptance.</w:t>
+      </w:r>
     </w:p>
     <w:p>
       <w:pPr>
@@ -2470,12 +3117,110 @@
           <w:bCs/>
         </w:rPr>
       </w:pPr>
-      <w:r>
+    </w:p>
+    <w:p>
+      <w:pPr>
         <w:rPr>
           <w:rFonts w:ascii="Times New Roman" w:hAnsi="Times New Roman" w:cs="Times New Roman"/>
           <w:b/>
           <w:bCs/>
         </w:rPr>
+      </w:pPr>
+      <w:r>
+        <w:rPr>
+          <w:rFonts w:ascii="Times New Roman" w:hAnsi="Times New Roman" w:cs="Times New Roman"/>
+          <w:b/>
+          <w:bCs/>
+        </w:rPr>
+        <w:t>Acknowledgements</w:t>
+      </w:r>
+    </w:p>
+    <w:p>
+      <w:pPr>
+        <w:rPr>
+          <w:rFonts w:ascii="Times New Roman" w:hAnsi="Times New Roman" w:cs="Times New Roman"/>
+          <w:b/>
+          <w:bCs/>
+        </w:rPr>
+      </w:pPr>
+    </w:p>
+    <w:p>
+      <w:pPr>
+        <w:rPr>
+          <w:rFonts w:ascii="Times New Roman" w:hAnsi="Times New Roman" w:cs="Times New Roman"/>
+          <w:b/>
+          <w:bCs/>
+        </w:rPr>
+      </w:pPr>
+    </w:p>
+    <w:p>
+      <w:pPr>
+        <w:rPr>
+          <w:rFonts w:ascii="Times New Roman" w:hAnsi="Times New Roman" w:cs="Times New Roman"/>
+          <w:b/>
+          <w:bCs/>
+        </w:rPr>
+      </w:pPr>
+    </w:p>
+    <w:p>
+      <w:pPr>
+        <w:rPr>
+          <w:rFonts w:ascii="Times New Roman" w:hAnsi="Times New Roman" w:cs="Times New Roman"/>
+          <w:b/>
+          <w:bCs/>
+        </w:rPr>
+      </w:pPr>
+      <w:r>
+        <w:rPr>
+          <w:rFonts w:ascii="Times New Roman" w:hAnsi="Times New Roman" w:cs="Times New Roman"/>
+          <w:b/>
+          <w:bCs/>
+        </w:rPr>
+        <w:t>Funding</w:t>
+      </w:r>
+    </w:p>
+    <w:p>
+      <w:pPr>
+        <w:rPr>
+          <w:rFonts w:ascii="Times New Roman" w:hAnsi="Times New Roman" w:cs="Times New Roman"/>
+          <w:b/>
+          <w:bCs/>
+        </w:rPr>
+      </w:pPr>
+    </w:p>
+    <w:p>
+      <w:pPr>
+        <w:rPr>
+          <w:rFonts w:ascii="Times New Roman" w:hAnsi="Times New Roman" w:cs="Times New Roman"/>
+          <w:b/>
+          <w:bCs/>
+        </w:rPr>
+      </w:pPr>
+    </w:p>
+    <w:p>
+      <w:pPr>
+        <w:rPr>
+          <w:rFonts w:ascii="Times New Roman" w:hAnsi="Times New Roman" w:cs="Times New Roman"/>
+          <w:b/>
+          <w:bCs/>
+        </w:rPr>
+      </w:pPr>
+    </w:p>
+    <w:p>
+      <w:pPr>
+        <w:rPr>
+          <w:rFonts w:ascii="Times New Roman" w:hAnsi="Times New Roman" w:cs="Times New Roman"/>
+          <w:b/>
+          <w:bCs/>
+        </w:rPr>
+      </w:pPr>
+      <w:r>
+        <w:rPr>
+          <w:rFonts w:ascii="Times New Roman" w:hAnsi="Times New Roman" w:cs="Times New Roman"/>
+          <w:b/>
+          <w:bCs/>
+        </w:rPr>
+        <w:lastRenderedPageBreak/>
         <w:t>References</w:t>
       </w:r>
     </w:p>
@@ -2487,6 +3232,66 @@
     </w:sectPr>
   </w:body>
 </w:document>
+</file>
+
+<file path=word/comments.xml><?xml version="1.0" encoding="utf-8"?>
+<w:comments xmlns:wpc="http://schemas.microsoft.com/office/word/2010/wordprocessingCanvas" xmlns:cx="http://schemas.microsoft.com/office/drawing/2014/chartex" xmlns:cx1="http://schemas.microsoft.com/office/drawing/2015/9/8/chartex" xmlns:cx2="http://schemas.microsoft.com/office/drawing/2015/10/21/chartex" xmlns:cx3="http://schemas.microsoft.com/office/drawing/2016/5/9/chartex" xmlns:cx4="http://schemas.microsoft.com/office/drawing/2016/5/10/chartex" xmlns:cx5="http://schemas.microsoft.com/office/drawing/2016/5/11/chartex" xmlns:cx6="http://schemas.microsoft.com/office/drawing/2016/5/12/chartex" xmlns:cx7="http://schemas.microsoft.com/office/drawing/2016/5/13/chartex" xmlns:cx8="http://schemas.microsoft.com/office/drawing/2016/5/14/chartex" xmlns:mc="http://schemas.openxmlformats.org/markup-compatibility/2006" xmlns:aink="http://schemas.microsoft.com/office/drawing/2016/ink" xmlns:am3d="http://schemas.microsoft.com/office/drawing/2017/model3d" xmlns:o="urn:schemas-microsoft-com:office:office" xmlns:r="http://schemas.openxmlformats.org/officeDocument/2006/relationships" xmlns:m="http://schemas.openxmlformats.org/officeDocument/2006/math" xmlns:v="urn:schemas-microsoft-com:vml" xmlns:wp14="http://schemas.microsoft.com/office/word/2010/wordprocessingDrawing" xmlns:wp="http://schemas.openxmlformats.org/drawingml/2006/wordprocessingDrawing" xmlns:w10="urn:schemas-microsoft-com:office:word" xmlns:w="http://schemas.openxmlformats.org/wordprocessingml/2006/main" xmlns:w14="http://schemas.microsoft.com/office/word/2010/wordml" xmlns:w15="http://schemas.microsoft.com/office/word/2012/wordml" xmlns:w16cex="http://schemas.microsoft.com/office/word/2018/wordml/cex" xmlns:w16cid="http://schemas.microsoft.com/office/word/2016/wordml/cid" xmlns:w16="http://schemas.microsoft.com/office/word/2018/wordml" xmlns:w16sdtdh="http://schemas.microsoft.com/office/word/2020/wordml/sdtdatahash" xmlns:w16se="http://schemas.microsoft.com/office/word/2015/wordml/symex" xmlns:wpg="http://schemas.microsoft.com/office/word/2010/wordprocessingGroup" xmlns:wpi="http://schemas.microsoft.com/office/word/2010/wordprocessingInk" xmlns:wne="http://schemas.microsoft.com/office/word/2006/wordml" xmlns:wps="http://schemas.microsoft.com/office/word/2010/wordprocessingShape" mc:Ignorable="w14 w15 w16se w16cid w16 w16cex w16sdtdh wp14">
+  <w:comment w:id="0" w:author="Ana Miller-Ter Kuile" w:date="2022-02-25T14:18:00Z" w:initials="AMTK">
+    <w:p>
+      <w:r>
+        <w:rPr>
+          <w:rStyle w:val="CommentReference"/>
+        </w:rPr>
+        <w:annotationRef/>
+      </w:r>
+      <w:r>
+        <w:rPr>
+          <w:sz w:val="20"/>
+          <w:szCs w:val="20"/>
+        </w:rPr>
+        <w:t xml:space="preserve">I haven’t consistently called this group anything throughout the piece yet - I change between intermediate predators and other terms. Could use help in framing this well - these are common things that the top predator spider eats, but don’t want to confuse folks with “diet of diet” because then it sounds like i somehow took that out of the top predator guts. This is a unique DNA diet sample set that includes these predators. </w:t>
+      </w:r>
+    </w:p>
+  </w:comment>
+  <w:comment w:id="1" w:author="Ana Miller-Ter Kuile" w:date="2022-02-25T14:17:00Z" w:initials="AMTK">
+    <w:p>
+      <w:r>
+        <w:rPr>
+          <w:rStyle w:val="CommentReference"/>
+        </w:rPr>
+        <w:annotationRef/>
+      </w:r>
+      <w:r>
+        <w:rPr>
+          <w:sz w:val="20"/>
+          <w:szCs w:val="20"/>
+        </w:rPr>
+        <w:t>I chose this habitat association framing over “productivity” specifically because the samples I have for intermediate predator DNA come from these two habitats, not from the “high” and “low” end of the productivity gradient. There’s an interesting article about spider diet constancy across environmental contexts that I think is a good foundation for this more general framing (DOI: 10.1111/mec.14872: Asssessing changes in arthropod predator-prey interactions through DNA-based gut content analysis - variable environment, stable diet)</w:t>
+      </w:r>
+    </w:p>
+  </w:comment>
+</w:comments>
+</file>
+
+<file path=word/commentsExtended.xml><?xml version="1.0" encoding="utf-8"?>
+<w15:commentsEx xmlns:wpc="http://schemas.microsoft.com/office/word/2010/wordprocessingCanvas" xmlns:cx="http://schemas.microsoft.com/office/drawing/2014/chartex" xmlns:cx1="http://schemas.microsoft.com/office/drawing/2015/9/8/chartex" xmlns:cx2="http://schemas.microsoft.com/office/drawing/2015/10/21/chartex" xmlns:cx3="http://schemas.microsoft.com/office/drawing/2016/5/9/chartex" xmlns:cx4="http://schemas.microsoft.com/office/drawing/2016/5/10/chartex" xmlns:cx5="http://schemas.microsoft.com/office/drawing/2016/5/11/chartex" xmlns:cx6="http://schemas.microsoft.com/office/drawing/2016/5/12/chartex" xmlns:cx7="http://schemas.microsoft.com/office/drawing/2016/5/13/chartex" xmlns:cx8="http://schemas.microsoft.com/office/drawing/2016/5/14/chartex" xmlns:mc="http://schemas.openxmlformats.org/markup-compatibility/2006" xmlns:aink="http://schemas.microsoft.com/office/drawing/2016/ink" xmlns:am3d="http://schemas.microsoft.com/office/drawing/2017/model3d" xmlns:o="urn:schemas-microsoft-com:office:office" xmlns:r="http://schemas.openxmlformats.org/officeDocument/2006/relationships" xmlns:m="http://schemas.openxmlformats.org/officeDocument/2006/math" xmlns:v="urn:schemas-microsoft-com:vml" xmlns:wp14="http://schemas.microsoft.com/office/word/2010/wordprocessingDrawing" xmlns:wp="http://schemas.openxmlformats.org/drawingml/2006/wordprocessingDrawing" xmlns:w10="urn:schemas-microsoft-com:office:word" xmlns:w="http://schemas.openxmlformats.org/wordprocessingml/2006/main" xmlns:w14="http://schemas.microsoft.com/office/word/2010/wordml" xmlns:w15="http://schemas.microsoft.com/office/word/2012/wordml" xmlns:w16cex="http://schemas.microsoft.com/office/word/2018/wordml/cex" xmlns:w16cid="http://schemas.microsoft.com/office/word/2016/wordml/cid" xmlns:w16="http://schemas.microsoft.com/office/word/2018/wordml" xmlns:w16sdtdh="http://schemas.microsoft.com/office/word/2020/wordml/sdtdatahash" xmlns:w16se="http://schemas.microsoft.com/office/word/2015/wordml/symex" xmlns:wpg="http://schemas.microsoft.com/office/word/2010/wordprocessingGroup" xmlns:wpi="http://schemas.microsoft.com/office/word/2010/wordprocessingInk" xmlns:wne="http://schemas.microsoft.com/office/word/2006/wordml" xmlns:wps="http://schemas.microsoft.com/office/word/2010/wordprocessingShape" mc:Ignorable="w14 w15 w16se w16cid w16 w16cex w16sdtdh wp14">
+  <w15:commentEx w15:paraId="3C34AB26" w15:done="0"/>
+  <w15:commentEx w15:paraId="5A64FAD4" w15:done="0"/>
+</w15:commentsEx>
+</file>
+
+<file path=word/commentsExtensible.xml><?xml version="1.0" encoding="utf-8"?>
+<w16cex:commentsExtensible xmlns:wpc="http://schemas.microsoft.com/office/word/2010/wordprocessingCanvas" xmlns:cx="http://schemas.microsoft.com/office/drawing/2014/chartex" xmlns:cx1="http://schemas.microsoft.com/office/drawing/2015/9/8/chartex" xmlns:cx2="http://schemas.microsoft.com/office/drawing/2015/10/21/chartex" xmlns:cx3="http://schemas.microsoft.com/office/drawing/2016/5/9/chartex" xmlns:cx4="http://schemas.microsoft.com/office/drawing/2016/5/10/chartex" xmlns:cx5="http://schemas.microsoft.com/office/drawing/2016/5/11/chartex" xmlns:cx6="http://schemas.microsoft.com/office/drawing/2016/5/12/chartex" xmlns:cx7="http://schemas.microsoft.com/office/drawing/2016/5/13/chartex" xmlns:cx8="http://schemas.microsoft.com/office/drawing/2016/5/14/chartex" xmlns:mc="http://schemas.openxmlformats.org/markup-compatibility/2006" xmlns:aink="http://schemas.microsoft.com/office/drawing/2016/ink" xmlns:am3d="http://schemas.microsoft.com/office/drawing/2017/model3d" xmlns:o="urn:schemas-microsoft-com:office:office" xmlns:r="http://schemas.openxmlformats.org/officeDocument/2006/relationships" xmlns:m="http://schemas.openxmlformats.org/officeDocument/2006/math" xmlns:v="urn:schemas-microsoft-com:vml" xmlns:wp14="http://schemas.microsoft.com/office/word/2010/wordprocessingDrawing" xmlns:wp="http://schemas.openxmlformats.org/drawingml/2006/wordprocessingDrawing" xmlns:w10="urn:schemas-microsoft-com:office:word" xmlns:w="http://schemas.openxmlformats.org/wordprocessingml/2006/main" xmlns:w14="http://schemas.microsoft.com/office/word/2010/wordml" xmlns:w15="http://schemas.microsoft.com/office/word/2012/wordml" xmlns:w16cex="http://schemas.microsoft.com/office/word/2018/wordml/cex" xmlns:w16cid="http://schemas.microsoft.com/office/word/2016/wordml/cid" xmlns:w16="http://schemas.microsoft.com/office/word/2018/wordml" xmlns:w16sdtdh="http://schemas.microsoft.com/office/word/2020/wordml/sdtdatahash" xmlns:w16se="http://schemas.microsoft.com/office/word/2015/wordml/symex" xmlns:wpg="http://schemas.microsoft.com/office/word/2010/wordprocessingGroup" xmlns:wpi="http://schemas.microsoft.com/office/word/2010/wordprocessingInk" xmlns:wne="http://schemas.microsoft.com/office/word/2006/wordml" xmlns:wps="http://schemas.microsoft.com/office/word/2010/wordprocessingShape" mc:Ignorable="w14 w15 w16se w16cid w16 w16cex w16sdtdh wp14">
+  <w16cex:commentExtensible w16cex:durableId="25C363A8" w16cex:dateUtc="2022-02-25T21:18:00Z"/>
+  <w16cex:commentExtensible w16cex:durableId="25C36364" w16cex:dateUtc="2022-02-25T21:17:00Z"/>
+</w16cex:commentsExtensible>
+</file>
+
+<file path=word/commentsIds.xml><?xml version="1.0" encoding="utf-8"?>
+<w16cid:commentsIds xmlns:wpc="http://schemas.microsoft.com/office/word/2010/wordprocessingCanvas" xmlns:cx="http://schemas.microsoft.com/office/drawing/2014/chartex" xmlns:cx1="http://schemas.microsoft.com/office/drawing/2015/9/8/chartex" xmlns:cx2="http://schemas.microsoft.com/office/drawing/2015/10/21/chartex" xmlns:cx3="http://schemas.microsoft.com/office/drawing/2016/5/9/chartex" xmlns:cx4="http://schemas.microsoft.com/office/drawing/2016/5/10/chartex" xmlns:cx5="http://schemas.microsoft.com/office/drawing/2016/5/11/chartex" xmlns:cx6="http://schemas.microsoft.com/office/drawing/2016/5/12/chartex" xmlns:cx7="http://schemas.microsoft.com/office/drawing/2016/5/13/chartex" xmlns:cx8="http://schemas.microsoft.com/office/drawing/2016/5/14/chartex" xmlns:mc="http://schemas.openxmlformats.org/markup-compatibility/2006" xmlns:aink="http://schemas.microsoft.com/office/drawing/2016/ink" xmlns:am3d="http://schemas.microsoft.com/office/drawing/2017/model3d" xmlns:o="urn:schemas-microsoft-com:office:office" xmlns:r="http://schemas.openxmlformats.org/officeDocument/2006/relationships" xmlns:m="http://schemas.openxmlformats.org/officeDocument/2006/math" xmlns:v="urn:schemas-microsoft-com:vml" xmlns:wp14="http://schemas.microsoft.com/office/word/2010/wordprocessingDrawing" xmlns:wp="http://schemas.openxmlformats.org/drawingml/2006/wordprocessingDrawing" xmlns:w10="urn:schemas-microsoft-com:office:word" xmlns:w="http://schemas.openxmlformats.org/wordprocessingml/2006/main" xmlns:w14="http://schemas.microsoft.com/office/word/2010/wordml" xmlns:w15="http://schemas.microsoft.com/office/word/2012/wordml" xmlns:w16cex="http://schemas.microsoft.com/office/word/2018/wordml/cex" xmlns:w16cid="http://schemas.microsoft.com/office/word/2016/wordml/cid" xmlns:w16="http://schemas.microsoft.com/office/word/2018/wordml" xmlns:w16sdtdh="http://schemas.microsoft.com/office/word/2020/wordml/sdtdatahash" xmlns:w16se="http://schemas.microsoft.com/office/word/2015/wordml/symex" xmlns:wpg="http://schemas.microsoft.com/office/word/2010/wordprocessingGroup" xmlns:wpi="http://schemas.microsoft.com/office/word/2010/wordprocessingInk" xmlns:wne="http://schemas.microsoft.com/office/word/2006/wordml" xmlns:wps="http://schemas.microsoft.com/office/word/2010/wordprocessingShape" mc:Ignorable="w14 w15 w16se w16cid w16 w16cex w16sdtdh wp14">
+  <w16cid:commentId w16cid:paraId="3C34AB26" w16cid:durableId="25C363A8"/>
+  <w16cid:commentId w16cid:paraId="5A64FAD4" w16cid:durableId="25C36364"/>
+</w16cid:commentsIds>
 </file>
 
 <file path=word/numbering.xml><?xml version="1.0" encoding="utf-8"?>
@@ -2952,6 +3757,14 @@
     <w:abstractNumId w:val="1"/>
   </w:num>
 </w:numbering>
+</file>
+
+<file path=word/people.xml><?xml version="1.0" encoding="utf-8"?>
+<w15:people xmlns:wpc="http://schemas.microsoft.com/office/word/2010/wordprocessingCanvas" xmlns:cx="http://schemas.microsoft.com/office/drawing/2014/chartex" xmlns:cx1="http://schemas.microsoft.com/office/drawing/2015/9/8/chartex" xmlns:cx2="http://schemas.microsoft.com/office/drawing/2015/10/21/chartex" xmlns:cx3="http://schemas.microsoft.com/office/drawing/2016/5/9/chartex" xmlns:cx4="http://schemas.microsoft.com/office/drawing/2016/5/10/chartex" xmlns:cx5="http://schemas.microsoft.com/office/drawing/2016/5/11/chartex" xmlns:cx6="http://schemas.microsoft.com/office/drawing/2016/5/12/chartex" xmlns:cx7="http://schemas.microsoft.com/office/drawing/2016/5/13/chartex" xmlns:cx8="http://schemas.microsoft.com/office/drawing/2016/5/14/chartex" xmlns:mc="http://schemas.openxmlformats.org/markup-compatibility/2006" xmlns:aink="http://schemas.microsoft.com/office/drawing/2016/ink" xmlns:am3d="http://schemas.microsoft.com/office/drawing/2017/model3d" xmlns:o="urn:schemas-microsoft-com:office:office" xmlns:r="http://schemas.openxmlformats.org/officeDocument/2006/relationships" xmlns:m="http://schemas.openxmlformats.org/officeDocument/2006/math" xmlns:v="urn:schemas-microsoft-com:vml" xmlns:wp14="http://schemas.microsoft.com/office/word/2010/wordprocessingDrawing" xmlns:wp="http://schemas.openxmlformats.org/drawingml/2006/wordprocessingDrawing" xmlns:w10="urn:schemas-microsoft-com:office:word" xmlns:w="http://schemas.openxmlformats.org/wordprocessingml/2006/main" xmlns:w14="http://schemas.microsoft.com/office/word/2010/wordml" xmlns:w15="http://schemas.microsoft.com/office/word/2012/wordml" xmlns:w16cex="http://schemas.microsoft.com/office/word/2018/wordml/cex" xmlns:w16cid="http://schemas.microsoft.com/office/word/2016/wordml/cid" xmlns:w16="http://schemas.microsoft.com/office/word/2018/wordml" xmlns:w16sdtdh="http://schemas.microsoft.com/office/word/2020/wordml/sdtdatahash" xmlns:w16se="http://schemas.microsoft.com/office/word/2015/wordml/symex" xmlns:wpg="http://schemas.microsoft.com/office/word/2010/wordprocessingGroup" xmlns:wpi="http://schemas.microsoft.com/office/word/2010/wordprocessingInk" xmlns:wne="http://schemas.microsoft.com/office/word/2006/wordml" xmlns:wps="http://schemas.microsoft.com/office/word/2010/wordprocessingShape" mc:Ignorable="w14 w15 w16se w16cid w16 w16cex w16sdtdh wp14">
+  <w15:person w15:author="Ana Miller-Ter Kuile">
+    <w15:presenceInfo w15:providerId="AD" w15:userId="S::ana00@umail.ucsb.edu::72e8dace-931d-4365-9f0f-d4fcb4a54264"/>
+  </w15:person>
+</w15:people>
 </file>
 
 <file path=word/styles.xml><?xml version="1.0" encoding="utf-8"?>
@@ -3413,6 +4226,71 @@
       <w:contextualSpacing/>
     </w:pPr>
   </w:style>
+  <w:style w:type="character" w:styleId="CommentReference">
+    <w:name w:val="annotation reference"/>
+    <w:basedOn w:val="DefaultParagraphFont"/>
+    <w:uiPriority w:val="99"/>
+    <w:semiHidden/>
+    <w:unhideWhenUsed/>
+    <w:rsid w:val="00C80087"/>
+    <w:rPr>
+      <w:sz w:val="16"/>
+      <w:szCs w:val="16"/>
+    </w:rPr>
+  </w:style>
+  <w:style w:type="paragraph" w:styleId="CommentText">
+    <w:name w:val="annotation text"/>
+    <w:basedOn w:val="Normal"/>
+    <w:link w:val="CommentTextChar"/>
+    <w:uiPriority w:val="99"/>
+    <w:semiHidden/>
+    <w:unhideWhenUsed/>
+    <w:rsid w:val="00C80087"/>
+    <w:rPr>
+      <w:sz w:val="20"/>
+      <w:szCs w:val="20"/>
+    </w:rPr>
+  </w:style>
+  <w:style w:type="character" w:customStyle="1" w:styleId="CommentTextChar">
+    <w:name w:val="Comment Text Char"/>
+    <w:basedOn w:val="DefaultParagraphFont"/>
+    <w:link w:val="CommentText"/>
+    <w:uiPriority w:val="99"/>
+    <w:semiHidden/>
+    <w:rsid w:val="00C80087"/>
+    <w:rPr>
+      <w:sz w:val="20"/>
+      <w:szCs w:val="20"/>
+    </w:rPr>
+  </w:style>
+  <w:style w:type="paragraph" w:styleId="CommentSubject">
+    <w:name w:val="annotation subject"/>
+    <w:basedOn w:val="CommentText"/>
+    <w:next w:val="CommentText"/>
+    <w:link w:val="CommentSubjectChar"/>
+    <w:uiPriority w:val="99"/>
+    <w:semiHidden/>
+    <w:unhideWhenUsed/>
+    <w:rsid w:val="00C80087"/>
+    <w:rPr>
+      <w:b/>
+      <w:bCs/>
+    </w:rPr>
+  </w:style>
+  <w:style w:type="character" w:customStyle="1" w:styleId="CommentSubjectChar">
+    <w:name w:val="Comment Subject Char"/>
+    <w:basedOn w:val="CommentTextChar"/>
+    <w:link w:val="CommentSubject"/>
+    <w:uiPriority w:val="99"/>
+    <w:semiHidden/>
+    <w:rsid w:val="00C80087"/>
+    <w:rPr>
+      <w:b/>
+      <w:bCs/>
+      <w:sz w:val="20"/>
+      <w:szCs w:val="20"/>
+    </w:rPr>
+  </w:style>
 </w:styles>
 </file>
 

</xml_diff>

<commit_message>
updated draft I guess?
</commit_message>
<xml_diff>
--- a/drafts/draft_Feb16_2022.docx
+++ b/drafts/draft_Feb16_2022.docx
@@ -3224,6 +3224,614 @@
         <w:t>References</w:t>
       </w:r>
     </w:p>
+    <w:p>
+      <w:pPr>
+        <w:rPr>
+          <w:rFonts w:ascii="Times New Roman" w:hAnsi="Times New Roman" w:cs="Times New Roman"/>
+          <w:b/>
+          <w:bCs/>
+        </w:rPr>
+      </w:pPr>
+    </w:p>
+    <w:p>
+      <w:pPr>
+        <w:rPr>
+          <w:rFonts w:ascii="Times New Roman" w:hAnsi="Times New Roman" w:cs="Times New Roman"/>
+          <w:b/>
+          <w:bCs/>
+        </w:rPr>
+      </w:pPr>
+    </w:p>
+    <w:p>
+      <w:pPr>
+        <w:rPr>
+          <w:rFonts w:ascii="Times New Roman" w:hAnsi="Times New Roman" w:cs="Times New Roman"/>
+          <w:b/>
+          <w:bCs/>
+        </w:rPr>
+      </w:pPr>
+      <w:r>
+        <w:rPr>
+          <w:rFonts w:ascii="Times New Roman" w:hAnsi="Times New Roman" w:cs="Times New Roman"/>
+          <w:b/>
+          <w:bCs/>
+        </w:rPr>
+        <w:t>To-Do</w:t>
+      </w:r>
+      <w:r>
+        <w:rPr>
+          <w:rFonts w:ascii="Times New Roman" w:hAnsi="Times New Roman" w:cs="Times New Roman"/>
+          <w:b/>
+          <w:bCs/>
+        </w:rPr>
+        <w:t xml:space="preserve"> and assigned folks</w:t>
+      </w:r>
+      <w:r>
+        <w:rPr>
+          <w:rFonts w:ascii="Times New Roman" w:hAnsi="Times New Roman" w:cs="Times New Roman"/>
+          <w:b/>
+          <w:bCs/>
+        </w:rPr>
+        <w:t>:</w:t>
+      </w:r>
+    </w:p>
+    <w:p>
+      <w:pPr>
+        <w:pStyle w:val="ListParagraph"/>
+        <w:numPr>
+          <w:ilvl w:val="0"/>
+          <w:numId w:val="6"/>
+        </w:numPr>
+        <w:rPr>
+          <w:rFonts w:ascii="Times New Roman" w:hAnsi="Times New Roman" w:cs="Times New Roman"/>
+        </w:rPr>
+      </w:pPr>
+      <w:r>
+        <w:rPr>
+          <w:rFonts w:ascii="Times New Roman" w:hAnsi="Times New Roman" w:cs="Times New Roman"/>
+        </w:rPr>
+        <w:t>Write abstract</w:t>
+      </w:r>
+    </w:p>
+    <w:p>
+      <w:pPr>
+        <w:pStyle w:val="ListParagraph"/>
+        <w:numPr>
+          <w:ilvl w:val="1"/>
+          <w:numId w:val="6"/>
+        </w:numPr>
+        <w:rPr>
+          <w:rFonts w:ascii="Times New Roman" w:hAnsi="Times New Roman" w:cs="Times New Roman"/>
+        </w:rPr>
+      </w:pPr>
+      <w:r>
+        <w:rPr>
+          <w:rFonts w:ascii="Times New Roman" w:hAnsi="Times New Roman" w:cs="Times New Roman"/>
+        </w:rPr>
+        <w:t>Ana</w:t>
+      </w:r>
+    </w:p>
+    <w:p>
+      <w:pPr>
+        <w:pStyle w:val="ListParagraph"/>
+        <w:numPr>
+          <w:ilvl w:val="0"/>
+          <w:numId w:val="6"/>
+        </w:numPr>
+        <w:rPr>
+          <w:rFonts w:ascii="Times New Roman" w:hAnsi="Times New Roman" w:cs="Times New Roman"/>
+        </w:rPr>
+      </w:pPr>
+      <w:r>
+        <w:rPr>
+          <w:rFonts w:ascii="Times New Roman" w:hAnsi="Times New Roman" w:cs="Times New Roman"/>
+        </w:rPr>
+        <w:t>Write intro</w:t>
+      </w:r>
+    </w:p>
+    <w:p>
+      <w:pPr>
+        <w:pStyle w:val="ListParagraph"/>
+        <w:numPr>
+          <w:ilvl w:val="1"/>
+          <w:numId w:val="6"/>
+        </w:numPr>
+        <w:rPr>
+          <w:rFonts w:ascii="Times New Roman" w:hAnsi="Times New Roman" w:cs="Times New Roman"/>
+        </w:rPr>
+      </w:pPr>
+      <w:r>
+        <w:rPr>
+          <w:rFonts w:ascii="Times New Roman" w:hAnsi="Times New Roman" w:cs="Times New Roman"/>
+        </w:rPr>
+        <w:t>Ana</w:t>
+      </w:r>
+    </w:p>
+    <w:p>
+      <w:pPr>
+        <w:pStyle w:val="ListParagraph"/>
+        <w:numPr>
+          <w:ilvl w:val="0"/>
+          <w:numId w:val="6"/>
+        </w:numPr>
+        <w:rPr>
+          <w:rFonts w:ascii="Times New Roman" w:hAnsi="Times New Roman" w:cs="Times New Roman"/>
+        </w:rPr>
+      </w:pPr>
+      <w:r>
+        <w:rPr>
+          <w:rFonts w:ascii="Times New Roman" w:hAnsi="Times New Roman" w:cs="Times New Roman"/>
+        </w:rPr>
+        <w:t>Fill out information for isotope methods</w:t>
+      </w:r>
+    </w:p>
+    <w:p>
+      <w:pPr>
+        <w:pStyle w:val="ListParagraph"/>
+        <w:numPr>
+          <w:ilvl w:val="1"/>
+          <w:numId w:val="6"/>
+        </w:numPr>
+        <w:rPr>
+          <w:rFonts w:ascii="Times New Roman" w:hAnsi="Times New Roman" w:cs="Times New Roman"/>
+        </w:rPr>
+      </w:pPr>
+      <w:r>
+        <w:rPr>
+          <w:rFonts w:ascii="Times New Roman" w:hAnsi="Times New Roman" w:cs="Times New Roman"/>
+          <w:highlight w:val="darkCyan"/>
+        </w:rPr>
+        <w:t>Steph</w:t>
+      </w:r>
+      <w:r>
+        <w:rPr>
+          <w:rFonts w:ascii="Times New Roman" w:hAnsi="Times New Roman" w:cs="Times New Roman"/>
+        </w:rPr>
+        <w:t>, Katie</w:t>
+      </w:r>
+    </w:p>
+    <w:p>
+      <w:pPr>
+        <w:pStyle w:val="ListParagraph"/>
+        <w:numPr>
+          <w:ilvl w:val="0"/>
+          <w:numId w:val="6"/>
+        </w:numPr>
+        <w:rPr>
+          <w:rFonts w:ascii="Times New Roman" w:hAnsi="Times New Roman" w:cs="Times New Roman"/>
+        </w:rPr>
+      </w:pPr>
+      <w:r>
+        <w:rPr>
+          <w:rFonts w:ascii="Times New Roman" w:hAnsi="Times New Roman" w:cs="Times New Roman"/>
+        </w:rPr>
+        <w:t>Fill out information for DNA methods</w:t>
+      </w:r>
+      <w:r>
+        <w:rPr>
+          <w:rFonts w:ascii="Times New Roman" w:hAnsi="Times New Roman" w:cs="Times New Roman"/>
+        </w:rPr>
+        <w:t xml:space="preserve"> </w:t>
+      </w:r>
+    </w:p>
+    <w:p>
+      <w:pPr>
+        <w:pStyle w:val="ListParagraph"/>
+        <w:numPr>
+          <w:ilvl w:val="1"/>
+          <w:numId w:val="6"/>
+        </w:numPr>
+        <w:rPr>
+          <w:rFonts w:ascii="Times New Roman" w:hAnsi="Times New Roman" w:cs="Times New Roman"/>
+        </w:rPr>
+      </w:pPr>
+      <w:r>
+        <w:rPr>
+          <w:rFonts w:ascii="Times New Roman" w:hAnsi="Times New Roman" w:cs="Times New Roman"/>
+        </w:rPr>
+        <w:t>Carina, Maggie</w:t>
+      </w:r>
+    </w:p>
+    <w:p>
+      <w:pPr>
+        <w:pStyle w:val="ListParagraph"/>
+        <w:numPr>
+          <w:ilvl w:val="0"/>
+          <w:numId w:val="6"/>
+        </w:numPr>
+        <w:rPr>
+          <w:rFonts w:ascii="Times New Roman" w:hAnsi="Times New Roman" w:cs="Times New Roman"/>
+        </w:rPr>
+      </w:pPr>
+      <w:r>
+        <w:rPr>
+          <w:rFonts w:ascii="Times New Roman" w:hAnsi="Times New Roman" w:cs="Times New Roman"/>
+        </w:rPr>
+        <w:t>Fill out results sectio</w:t>
+      </w:r>
+      <w:r>
+        <w:rPr>
+          <w:rFonts w:ascii="Times New Roman" w:hAnsi="Times New Roman" w:cs="Times New Roman"/>
+        </w:rPr>
+        <w:t>n</w:t>
+      </w:r>
+    </w:p>
+    <w:p>
+      <w:pPr>
+        <w:pStyle w:val="ListParagraph"/>
+        <w:numPr>
+          <w:ilvl w:val="1"/>
+          <w:numId w:val="6"/>
+        </w:numPr>
+        <w:rPr>
+          <w:rFonts w:ascii="Times New Roman" w:hAnsi="Times New Roman" w:cs="Times New Roman"/>
+        </w:rPr>
+      </w:pPr>
+      <w:r>
+        <w:rPr>
+          <w:rFonts w:ascii="Times New Roman" w:hAnsi="Times New Roman" w:cs="Times New Roman"/>
+        </w:rPr>
+        <w:t>Austen – check and recommend changes</w:t>
+      </w:r>
+    </w:p>
+    <w:p>
+      <w:pPr>
+        <w:pStyle w:val="ListParagraph"/>
+        <w:numPr>
+          <w:ilvl w:val="0"/>
+          <w:numId w:val="6"/>
+        </w:numPr>
+        <w:rPr>
+          <w:rFonts w:ascii="Times New Roman" w:hAnsi="Times New Roman" w:cs="Times New Roman"/>
+        </w:rPr>
+      </w:pPr>
+      <w:r>
+        <w:rPr>
+          <w:rFonts w:ascii="Times New Roman" w:hAnsi="Times New Roman" w:cs="Times New Roman"/>
+        </w:rPr>
+        <w:t>Update figures to be more pretty (color palette consistency, size consistency, order diet composition graphs to be in order of decreasing abundance in samples)</w:t>
+      </w:r>
+    </w:p>
+    <w:p>
+      <w:pPr>
+        <w:pStyle w:val="ListParagraph"/>
+        <w:numPr>
+          <w:ilvl w:val="1"/>
+          <w:numId w:val="6"/>
+        </w:numPr>
+        <w:rPr>
+          <w:rFonts w:ascii="Times New Roman" w:hAnsi="Times New Roman" w:cs="Times New Roman"/>
+        </w:rPr>
+      </w:pPr>
+      <w:r>
+        <w:rPr>
+          <w:rFonts w:ascii="Times New Roman" w:hAnsi="Times New Roman" w:cs="Times New Roman"/>
+        </w:rPr>
+        <w:t>Help me, An!</w:t>
+      </w:r>
+    </w:p>
+    <w:p>
+      <w:pPr>
+        <w:pStyle w:val="ListParagraph"/>
+        <w:numPr>
+          <w:ilvl w:val="0"/>
+          <w:numId w:val="6"/>
+        </w:numPr>
+        <w:rPr>
+          <w:rFonts w:ascii="Times New Roman" w:hAnsi="Times New Roman" w:cs="Times New Roman"/>
+        </w:rPr>
+      </w:pPr>
+      <w:r>
+        <w:rPr>
+          <w:rFonts w:ascii="Times New Roman" w:hAnsi="Times New Roman" w:cs="Times New Roman"/>
+        </w:rPr>
+        <w:t>Get R</w:t>
+      </w:r>
+      <w:r>
+        <w:rPr>
+          <w:rFonts w:ascii="Times New Roman" w:hAnsi="Times New Roman" w:cs="Times New Roman"/>
+          <w:vertAlign w:val="superscript"/>
+        </w:rPr>
+        <w:t>2</w:t>
+      </w:r>
+      <w:r>
+        <w:rPr>
+          <w:rFonts w:ascii="Times New Roman" w:hAnsi="Times New Roman" w:cs="Times New Roman"/>
+        </w:rPr>
+        <w:t xml:space="preserve"> values for models</w:t>
+      </w:r>
+    </w:p>
+    <w:p>
+      <w:pPr>
+        <w:pStyle w:val="ListParagraph"/>
+        <w:numPr>
+          <w:ilvl w:val="1"/>
+          <w:numId w:val="6"/>
+        </w:numPr>
+        <w:rPr>
+          <w:rFonts w:ascii="Times New Roman" w:hAnsi="Times New Roman" w:cs="Times New Roman"/>
+        </w:rPr>
+      </w:pPr>
+      <w:r>
+        <w:rPr>
+          <w:rFonts w:ascii="Times New Roman" w:hAnsi="Times New Roman" w:cs="Times New Roman"/>
+        </w:rPr>
+        <w:t>Ana</w:t>
+      </w:r>
+    </w:p>
+    <w:p>
+      <w:pPr>
+        <w:pStyle w:val="ListParagraph"/>
+        <w:numPr>
+          <w:ilvl w:val="0"/>
+          <w:numId w:val="6"/>
+        </w:numPr>
+        <w:rPr>
+          <w:rFonts w:ascii="Times New Roman" w:hAnsi="Times New Roman" w:cs="Times New Roman"/>
+        </w:rPr>
+      </w:pPr>
+      <w:r>
+        <w:rPr>
+          <w:rFonts w:ascii="Times New Roman" w:hAnsi="Times New Roman" w:cs="Times New Roman"/>
+        </w:rPr>
+        <w:t>Write discussion</w:t>
+      </w:r>
+      <w:r>
+        <w:rPr>
+          <w:rFonts w:ascii="Times New Roman" w:hAnsi="Times New Roman" w:cs="Times New Roman"/>
+        </w:rPr>
+        <w:t xml:space="preserve"> – make topics of major paragraphs for folks to fill in?</w:t>
+      </w:r>
+    </w:p>
+    <w:p>
+      <w:pPr>
+        <w:pStyle w:val="ListParagraph"/>
+        <w:numPr>
+          <w:ilvl w:val="1"/>
+          <w:numId w:val="6"/>
+        </w:numPr>
+        <w:rPr>
+          <w:rFonts w:ascii="Times New Roman" w:hAnsi="Times New Roman" w:cs="Times New Roman"/>
+        </w:rPr>
+      </w:pPr>
+      <w:r>
+        <w:rPr>
+          <w:rFonts w:ascii="Times New Roman" w:hAnsi="Times New Roman" w:cs="Times New Roman"/>
+        </w:rPr>
+        <w:t>Ana – others – if lit reviewing, fill in info in specific paragraphs</w:t>
+      </w:r>
+    </w:p>
+    <w:p>
+      <w:pPr>
+        <w:pStyle w:val="ListParagraph"/>
+        <w:numPr>
+          <w:ilvl w:val="0"/>
+          <w:numId w:val="6"/>
+        </w:numPr>
+        <w:rPr>
+          <w:rFonts w:ascii="Times New Roman" w:hAnsi="Times New Roman" w:cs="Times New Roman"/>
+        </w:rPr>
+      </w:pPr>
+      <w:r>
+        <w:rPr>
+          <w:rFonts w:ascii="Times New Roman" w:hAnsi="Times New Roman" w:cs="Times New Roman"/>
+        </w:rPr>
+        <w:t>What else needs to be supplemental in this paper? – comb through</w:t>
+      </w:r>
+      <w:r>
+        <w:rPr>
+          <w:rFonts w:ascii="Times New Roman" w:hAnsi="Times New Roman" w:cs="Times New Roman"/>
+        </w:rPr>
+        <w:t xml:space="preserve"> </w:t>
+      </w:r>
+      <w:r>
+        <w:rPr>
+          <w:rFonts w:ascii="Times New Roman" w:hAnsi="Times New Roman" w:cs="Times New Roman"/>
+        </w:rPr>
+        <w:t>for gaps</w:t>
+      </w:r>
+    </w:p>
+    <w:p>
+      <w:pPr>
+        <w:pStyle w:val="ListParagraph"/>
+        <w:numPr>
+          <w:ilvl w:val="1"/>
+          <w:numId w:val="6"/>
+        </w:numPr>
+        <w:rPr>
+          <w:rFonts w:ascii="Times New Roman" w:hAnsi="Times New Roman" w:cs="Times New Roman"/>
+        </w:rPr>
+      </w:pPr>
+      <w:r>
+        <w:rPr>
+          <w:rFonts w:ascii="Times New Roman" w:hAnsi="Times New Roman" w:cs="Times New Roman"/>
+          <w:highlight w:val="darkCyan"/>
+        </w:rPr>
+        <w:t>Jasmine,</w:t>
+      </w:r>
+      <w:r>
+        <w:rPr>
+          <w:rFonts w:ascii="Times New Roman" w:hAnsi="Times New Roman" w:cs="Times New Roman"/>
+        </w:rPr>
+        <w:t xml:space="preserve"> Devyn</w:t>
+      </w:r>
+    </w:p>
+    <w:p>
+      <w:pPr>
+        <w:pStyle w:val="ListParagraph"/>
+        <w:numPr>
+          <w:ilvl w:val="0"/>
+          <w:numId w:val="6"/>
+        </w:numPr>
+        <w:rPr>
+          <w:rFonts w:ascii="Times New Roman" w:hAnsi="Times New Roman" w:cs="Times New Roman"/>
+        </w:rPr>
+      </w:pPr>
+      <w:r>
+        <w:rPr>
+          <w:rFonts w:ascii="Times New Roman" w:hAnsi="Times New Roman" w:cs="Times New Roman"/>
+        </w:rPr>
+        <w:t>Lit review of diet shifts/lack of shift with changing habitats</w:t>
+      </w:r>
+      <w:r>
+        <w:rPr>
+          <w:rFonts w:ascii="Times New Roman" w:hAnsi="Times New Roman" w:cs="Times New Roman"/>
+        </w:rPr>
+        <w:t xml:space="preserve"> </w:t>
+      </w:r>
+    </w:p>
+    <w:p>
+      <w:pPr>
+        <w:pStyle w:val="ListParagraph"/>
+        <w:numPr>
+          <w:ilvl w:val="1"/>
+          <w:numId w:val="6"/>
+        </w:numPr>
+        <w:rPr>
+          <w:rFonts w:ascii="Times New Roman" w:hAnsi="Times New Roman" w:cs="Times New Roman"/>
+        </w:rPr>
+      </w:pPr>
+      <w:r>
+        <w:rPr>
+          <w:rFonts w:ascii="Times New Roman" w:hAnsi="Times New Roman" w:cs="Times New Roman"/>
+        </w:rPr>
+        <w:t>Dan, Bart, Hillary</w:t>
+      </w:r>
+    </w:p>
+    <w:p>
+      <w:pPr>
+        <w:pStyle w:val="ListParagraph"/>
+        <w:numPr>
+          <w:ilvl w:val="0"/>
+          <w:numId w:val="6"/>
+        </w:numPr>
+        <w:rPr>
+          <w:rFonts w:ascii="Times New Roman" w:hAnsi="Times New Roman" w:cs="Times New Roman"/>
+        </w:rPr>
+      </w:pPr>
+      <w:r>
+        <w:rPr>
+          <w:rFonts w:ascii="Times New Roman" w:hAnsi="Times New Roman" w:cs="Times New Roman"/>
+        </w:rPr>
+        <w:t>Lit review of studies combining DNA and isotope data – what is the framing?</w:t>
+      </w:r>
+      <w:r>
+        <w:rPr>
+          <w:rFonts w:ascii="Times New Roman" w:hAnsi="Times New Roman" w:cs="Times New Roman"/>
+        </w:rPr>
+        <w:t xml:space="preserve"> </w:t>
+      </w:r>
+    </w:p>
+    <w:p>
+      <w:pPr>
+        <w:pStyle w:val="ListParagraph"/>
+        <w:numPr>
+          <w:ilvl w:val="1"/>
+          <w:numId w:val="6"/>
+        </w:numPr>
+        <w:rPr>
+          <w:rFonts w:ascii="Times New Roman" w:hAnsi="Times New Roman" w:cs="Times New Roman"/>
+        </w:rPr>
+      </w:pPr>
+      <w:r>
+        <w:rPr>
+          <w:rFonts w:ascii="Times New Roman" w:hAnsi="Times New Roman" w:cs="Times New Roman"/>
+        </w:rPr>
+        <w:t>Kirsten, Elizabeth</w:t>
+      </w:r>
+      <w:r>
+        <w:rPr>
+          <w:rFonts w:ascii="Times New Roman" w:hAnsi="Times New Roman" w:cs="Times New Roman"/>
+        </w:rPr>
+        <w:t>, Maggie</w:t>
+      </w:r>
+    </w:p>
+    <w:p>
+      <w:pPr>
+        <w:pStyle w:val="ListParagraph"/>
+        <w:numPr>
+          <w:ilvl w:val="0"/>
+          <w:numId w:val="6"/>
+        </w:numPr>
+        <w:rPr>
+          <w:rFonts w:ascii="Times New Roman" w:hAnsi="Times New Roman" w:cs="Times New Roman"/>
+        </w:rPr>
+      </w:pPr>
+      <w:r>
+        <w:rPr>
+          <w:rFonts w:ascii="Times New Roman" w:hAnsi="Times New Roman" w:cs="Times New Roman"/>
+        </w:rPr>
+        <w:t>Formatting – scientific names, sections, references – someone come up with a list</w:t>
+      </w:r>
+    </w:p>
+    <w:p>
+      <w:pPr>
+        <w:pStyle w:val="ListParagraph"/>
+        <w:numPr>
+          <w:ilvl w:val="1"/>
+          <w:numId w:val="6"/>
+        </w:numPr>
+        <w:rPr>
+          <w:rFonts w:ascii="Times New Roman" w:hAnsi="Times New Roman" w:cs="Times New Roman"/>
+        </w:rPr>
+      </w:pPr>
+      <w:r>
+        <w:rPr>
+          <w:rFonts w:ascii="Times New Roman" w:hAnsi="Times New Roman" w:cs="Times New Roman"/>
+        </w:rPr>
+        <w:t xml:space="preserve">An, </w:t>
+      </w:r>
+    </w:p>
+    <w:p>
+      <w:pPr>
+        <w:pStyle w:val="ListParagraph"/>
+        <w:numPr>
+          <w:ilvl w:val="0"/>
+          <w:numId w:val="6"/>
+        </w:numPr>
+        <w:rPr>
+          <w:rFonts w:ascii="Times New Roman" w:hAnsi="Times New Roman" w:cs="Times New Roman"/>
+        </w:rPr>
+      </w:pPr>
+      <w:r>
+        <w:rPr>
+          <w:rFonts w:ascii="Times New Roman" w:hAnsi="Times New Roman" w:cs="Times New Roman"/>
+        </w:rPr>
+        <w:t>Edit a general draft intro/discussion</w:t>
+      </w:r>
+    </w:p>
+    <w:p>
+      <w:pPr>
+        <w:pStyle w:val="ListParagraph"/>
+        <w:numPr>
+          <w:ilvl w:val="1"/>
+          <w:numId w:val="6"/>
+        </w:numPr>
+        <w:rPr>
+          <w:rFonts w:ascii="Times New Roman" w:hAnsi="Times New Roman" w:cs="Times New Roman"/>
+        </w:rPr>
+      </w:pPr>
+      <w:r>
+        <w:rPr>
+          <w:rFonts w:ascii="Times New Roman" w:hAnsi="Times New Roman" w:cs="Times New Roman"/>
+        </w:rPr>
+        <w:t>Hillary</w:t>
+      </w:r>
+    </w:p>
+    <w:p>
+      <w:pPr>
+        <w:rPr>
+          <w:rFonts w:ascii="Times New Roman" w:hAnsi="Times New Roman" w:cs="Times New Roman"/>
+        </w:rPr>
+      </w:pPr>
+    </w:p>
+    <w:p>
+      <w:pPr>
+        <w:rPr>
+          <w:rFonts w:ascii="Times New Roman" w:hAnsi="Times New Roman" w:cs="Times New Roman"/>
+        </w:rPr>
+      </w:pPr>
+    </w:p>
     <w:sectPr>
       <w:pgSz w:w="12240" w:h="15840"/>
       <w:pgMar w:top="1440" w:right="1440" w:bottom="1440" w:left="1440" w:header="720" w:footer="720" w:gutter="0"/>
@@ -3564,6 +4172,118 @@
     </w:lvl>
   </w:abstractNum>
   <w:abstractNum w:abstractNumId="3" w15:restartNumberingAfterBreak="0">
+    <w:nsid w:val="6916329E"/>
+    <w:multiLevelType w:val="hybridMultilevel"/>
+    <w:tmpl w:val="BF326A22"/>
+    <w:lvl w:ilvl="0" w:tplc="D8A60EB6">
+      <w:numFmt w:val="bullet"/>
+      <w:lvlText w:val="-"/>
+      <w:lvlJc w:val="left"/>
+      <w:pPr>
+        <w:ind w:left="720" w:hanging="360"/>
+      </w:pPr>
+      <w:rPr>
+        <w:rFonts w:ascii="Times New Roman" w:eastAsiaTheme="minorHAnsi" w:hAnsi="Times New Roman" w:cs="Times New Roman" w:hint="default"/>
+      </w:rPr>
+    </w:lvl>
+    <w:lvl w:ilvl="1" w:tplc="04090003">
+      <w:start w:val="1"/>
+      <w:numFmt w:val="bullet"/>
+      <w:lvlText w:val="o"/>
+      <w:lvlJc w:val="left"/>
+      <w:pPr>
+        <w:ind w:left="1440" w:hanging="360"/>
+      </w:pPr>
+      <w:rPr>
+        <w:rFonts w:ascii="Courier New" w:hAnsi="Courier New" w:hint="default"/>
+      </w:rPr>
+    </w:lvl>
+    <w:lvl w:ilvl="2" w:tplc="04090005" w:tentative="1">
+      <w:start w:val="1"/>
+      <w:numFmt w:val="bullet"/>
+      <w:lvlText w:val=""/>
+      <w:lvlJc w:val="left"/>
+      <w:pPr>
+        <w:ind w:left="2160" w:hanging="360"/>
+      </w:pPr>
+      <w:rPr>
+        <w:rFonts w:ascii="Wingdings" w:hAnsi="Wingdings" w:hint="default"/>
+      </w:rPr>
+    </w:lvl>
+    <w:lvl w:ilvl="3" w:tplc="04090001" w:tentative="1">
+      <w:start w:val="1"/>
+      <w:numFmt w:val="bullet"/>
+      <w:lvlText w:val=""/>
+      <w:lvlJc w:val="left"/>
+      <w:pPr>
+        <w:ind w:left="2880" w:hanging="360"/>
+      </w:pPr>
+      <w:rPr>
+        <w:rFonts w:ascii="Symbol" w:hAnsi="Symbol" w:hint="default"/>
+      </w:rPr>
+    </w:lvl>
+    <w:lvl w:ilvl="4" w:tplc="04090003" w:tentative="1">
+      <w:start w:val="1"/>
+      <w:numFmt w:val="bullet"/>
+      <w:lvlText w:val="o"/>
+      <w:lvlJc w:val="left"/>
+      <w:pPr>
+        <w:ind w:left="3600" w:hanging="360"/>
+      </w:pPr>
+      <w:rPr>
+        <w:rFonts w:ascii="Courier New" w:hAnsi="Courier New" w:hint="default"/>
+      </w:rPr>
+    </w:lvl>
+    <w:lvl w:ilvl="5" w:tplc="04090005" w:tentative="1">
+      <w:start w:val="1"/>
+      <w:numFmt w:val="bullet"/>
+      <w:lvlText w:val=""/>
+      <w:lvlJc w:val="left"/>
+      <w:pPr>
+        <w:ind w:left="4320" w:hanging="360"/>
+      </w:pPr>
+      <w:rPr>
+        <w:rFonts w:ascii="Wingdings" w:hAnsi="Wingdings" w:hint="default"/>
+      </w:rPr>
+    </w:lvl>
+    <w:lvl w:ilvl="6" w:tplc="04090001" w:tentative="1">
+      <w:start w:val="1"/>
+      <w:numFmt w:val="bullet"/>
+      <w:lvlText w:val=""/>
+      <w:lvlJc w:val="left"/>
+      <w:pPr>
+        <w:ind w:left="5040" w:hanging="360"/>
+      </w:pPr>
+      <w:rPr>
+        <w:rFonts w:ascii="Symbol" w:hAnsi="Symbol" w:hint="default"/>
+      </w:rPr>
+    </w:lvl>
+    <w:lvl w:ilvl="7" w:tplc="04090003" w:tentative="1">
+      <w:start w:val="1"/>
+      <w:numFmt w:val="bullet"/>
+      <w:lvlText w:val="o"/>
+      <w:lvlJc w:val="left"/>
+      <w:pPr>
+        <w:ind w:left="5760" w:hanging="360"/>
+      </w:pPr>
+      <w:rPr>
+        <w:rFonts w:ascii="Courier New" w:hAnsi="Courier New" w:hint="default"/>
+      </w:rPr>
+    </w:lvl>
+    <w:lvl w:ilvl="8" w:tplc="04090005" w:tentative="1">
+      <w:start w:val="1"/>
+      <w:numFmt w:val="bullet"/>
+      <w:lvlText w:val=""/>
+      <w:lvlJc w:val="left"/>
+      <w:pPr>
+        <w:ind w:left="6480" w:hanging="360"/>
+      </w:pPr>
+      <w:rPr>
+        <w:rFonts w:ascii="Wingdings" w:hAnsi="Wingdings" w:hint="default"/>
+      </w:rPr>
+    </w:lvl>
+  </w:abstractNum>
+  <w:abstractNum w:abstractNumId="4" w15:restartNumberingAfterBreak="0">
     <w:nsid w:val="6B027B85"/>
     <w:multiLevelType w:val="hybridMultilevel"/>
     <w:tmpl w:val="DF229888"/>
@@ -3652,7 +4372,7 @@
       </w:pPr>
     </w:lvl>
   </w:abstractNum>
-  <w:abstractNum w:abstractNumId="4" w15:restartNumberingAfterBreak="0">
+  <w:abstractNum w:abstractNumId="5" w15:restartNumberingAfterBreak="0">
     <w:nsid w:val="7DA753F4"/>
     <w:multiLevelType w:val="hybridMultilevel"/>
     <w:tmpl w:val="EC785854"/>
@@ -3745,16 +4465,19 @@
     <w:abstractNumId w:val="2"/>
   </w:num>
   <w:num w:numId="2">
-    <w:abstractNumId w:val="3"/>
+    <w:abstractNumId w:val="4"/>
   </w:num>
   <w:num w:numId="3">
-    <w:abstractNumId w:val="4"/>
+    <w:abstractNumId w:val="5"/>
   </w:num>
   <w:num w:numId="4">
     <w:abstractNumId w:val="0"/>
   </w:num>
   <w:num w:numId="5">
     <w:abstractNumId w:val="1"/>
+  </w:num>
+  <w:num w:numId="6">
+    <w:abstractNumId w:val="3"/>
   </w:num>
 </w:numbering>
 </file>

</xml_diff>

<commit_message>
updated assignemnts and then created a google doc from this draft
</commit_message>
<xml_diff>
--- a/drafts/draft_Feb16_2022.docx
+++ b/drafts/draft_Feb16_2022.docx
@@ -86,25 +86,25 @@
           <w:rFonts w:ascii="Times New Roman" w:hAnsi="Times New Roman" w:cs="Times New Roman"/>
         </w:rPr>
       </w:pPr>
-      <w:r>
-        <w:rPr>
-          <w:rFonts w:ascii="Times New Roman" w:hAnsi="Times New Roman" w:cs="Times New Roman"/>
-        </w:rPr>
-        <w:t xml:space="preserve">Author List: Ana </w:t>
-      </w:r>
-      <w:proofErr w:type="spellStart"/>
-      <w:r>
-        <w:rPr>
-          <w:rFonts w:ascii="Times New Roman" w:hAnsi="Times New Roman" w:cs="Times New Roman"/>
-        </w:rPr>
-        <w:t>Miller-ter</w:t>
-      </w:r>
-      <w:proofErr w:type="spellEnd"/>
-      <w:r>
-        <w:rPr>
-          <w:rFonts w:ascii="Times New Roman" w:hAnsi="Times New Roman" w:cs="Times New Roman"/>
-        </w:rPr>
-        <w:t xml:space="preserve"> Kuile</w:t>
+      <w:commentRangeStart w:id="0"/>
+      <w:r>
+        <w:rPr>
+          <w:rFonts w:ascii="Times New Roman" w:hAnsi="Times New Roman" w:cs="Times New Roman"/>
+        </w:rPr>
+        <w:t xml:space="preserve">Author List: </w:t>
+      </w:r>
+      <w:commentRangeEnd w:id="0"/>
+      <w:r>
+        <w:rPr>
+          <w:rStyle w:val="CommentReference"/>
+        </w:rPr>
+        <w:commentReference w:id="0"/>
+      </w:r>
+      <w:r>
+        <w:rPr>
+          <w:rFonts w:ascii="Times New Roman" w:hAnsi="Times New Roman" w:cs="Times New Roman"/>
+        </w:rPr>
+        <w:t>Ana Miller-ter Kuile</w:t>
       </w:r>
       <w:r>
         <w:rPr>
@@ -321,11 +321,25 @@
           <w:rFonts w:ascii="Times New Roman" w:hAnsi="Times New Roman" w:cs="Times New Roman"/>
         </w:rPr>
       </w:pPr>
-      <w:r>
-        <w:rPr>
-          <w:rFonts w:ascii="Times New Roman" w:hAnsi="Times New Roman" w:cs="Times New Roman"/>
-        </w:rPr>
-        <w:t>Author Affiliations</w:t>
+      <w:commentRangeStart w:id="1"/>
+      <w:r>
+        <w:rPr>
+          <w:rFonts w:ascii="Times New Roman" w:hAnsi="Times New Roman" w:cs="Times New Roman"/>
+        </w:rPr>
+        <w:t>Author</w:t>
+      </w:r>
+      <w:commentRangeEnd w:id="1"/>
+      <w:r>
+        <w:rPr>
+          <w:rStyle w:val="CommentReference"/>
+        </w:rPr>
+        <w:commentReference w:id="1"/>
+      </w:r>
+      <w:r>
+        <w:rPr>
+          <w:rFonts w:ascii="Times New Roman" w:hAnsi="Times New Roman" w:cs="Times New Roman"/>
+        </w:rPr>
+        <w:t xml:space="preserve"> Affiliations</w:t>
       </w:r>
     </w:p>
     <w:p>
@@ -836,11 +850,25 @@
           <w:rFonts w:ascii="Times New Roman" w:hAnsi="Times New Roman" w:cs="Times New Roman"/>
         </w:rPr>
       </w:pPr>
-      <w:r>
-        <w:rPr>
-          <w:rFonts w:ascii="Times New Roman" w:hAnsi="Times New Roman" w:cs="Times New Roman"/>
-        </w:rPr>
-        <w:t xml:space="preserve">Zoomed in Baby: </w:t>
+      <w:commentRangeStart w:id="2"/>
+      <w:r>
+        <w:rPr>
+          <w:rFonts w:ascii="Times New Roman" w:hAnsi="Times New Roman" w:cs="Times New Roman"/>
+        </w:rPr>
+        <w:t>Zoomed</w:t>
+      </w:r>
+      <w:commentRangeEnd w:id="2"/>
+      <w:r>
+        <w:rPr>
+          <w:rStyle w:val="CommentReference"/>
+        </w:rPr>
+        <w:commentReference w:id="2"/>
+      </w:r>
+      <w:r>
+        <w:rPr>
+          <w:rFonts w:ascii="Times New Roman" w:hAnsi="Times New Roman" w:cs="Times New Roman"/>
+        </w:rPr>
+        <w:t xml:space="preserve"> in Baby: </w:t>
       </w:r>
       <w:r>
         <w:rPr>
@@ -858,13 +886,61 @@
         <w:rPr>
           <w:rFonts w:ascii="Times New Roman" w:hAnsi="Times New Roman" w:cs="Times New Roman"/>
         </w:rPr>
-        <w:t xml:space="preserve"> we know that top predators in higher-productivity environmental contexts have higher isotopic trophic levels (Young et al. 2013). Based on DNA diet analyses, we know that wolf diet shifts across islands in __ due to shifts in prey availability. We also know that spider [species] diet does not shift across environmental contexts even with shifting prey bases [cite]. </w:t>
-      </w:r>
-      <w:r>
-        <w:rPr>
-          <w:rFonts w:ascii="Times New Roman" w:hAnsi="Times New Roman" w:cs="Times New Roman"/>
-        </w:rPr>
-        <w:t xml:space="preserve">It is clear, then, that shifts in diet across habitat contexts are not universal, even as underlying community composition shifts. </w:t>
+        <w:t xml:space="preserve"> we know that top predators in higher-productivity environmental contexts have higher isotopic trophic levels (Young et al. 2013)</w:t>
+      </w:r>
+      <w:r>
+        <w:rPr>
+          <w:rFonts w:ascii="Times New Roman" w:hAnsi="Times New Roman" w:cs="Times New Roman"/>
+        </w:rPr>
+        <w:t xml:space="preserve"> [more examples from lit review here]</w:t>
+      </w:r>
+      <w:r>
+        <w:rPr>
+          <w:rFonts w:ascii="Times New Roman" w:hAnsi="Times New Roman" w:cs="Times New Roman"/>
+        </w:rPr>
+        <w:t>. Based on DNA diet analyses, we know that wolf diet shifts across islands in __ due to shifts in prey availability</w:t>
+      </w:r>
+      <w:r>
+        <w:rPr>
+          <w:rFonts w:ascii="Times New Roman" w:hAnsi="Times New Roman" w:cs="Times New Roman"/>
+        </w:rPr>
+        <w:t xml:space="preserve"> [more lit examples here]</w:t>
+      </w:r>
+      <w:r>
+        <w:rPr>
+          <w:rFonts w:ascii="Times New Roman" w:hAnsi="Times New Roman" w:cs="Times New Roman"/>
+        </w:rPr>
+        <w:t xml:space="preserve">. We also know that spider [species] diet does not shift across environmental contexts even with shifting prey bases [cite]. </w:t>
+      </w:r>
+      <w:r>
+        <w:rPr>
+          <w:rFonts w:ascii="Times New Roman" w:hAnsi="Times New Roman" w:cs="Times New Roman"/>
+        </w:rPr>
+        <w:t xml:space="preserve">It is clear, then, that shifts in diet across habitat contexts are not universal, even as underlying community composition </w:t>
+      </w:r>
+      <w:r>
+        <w:rPr>
+          <w:rFonts w:ascii="Times New Roman" w:hAnsi="Times New Roman" w:cs="Times New Roman"/>
+        </w:rPr>
+        <w:t xml:space="preserve">may </w:t>
+      </w:r>
+      <w:r>
+        <w:rPr>
+          <w:rFonts w:ascii="Times New Roman" w:hAnsi="Times New Roman" w:cs="Times New Roman"/>
+        </w:rPr>
+        <w:t>shift</w:t>
+      </w:r>
+      <w:r>
+        <w:rPr>
+          <w:rFonts w:ascii="Times New Roman" w:hAnsi="Times New Roman" w:cs="Times New Roman"/>
+        </w:rPr>
+        <w:t xml:space="preserve"> across environments</w:t>
+      </w:r>
+      <w:r>
+        <w:rPr>
+          <w:rFonts w:ascii="Times New Roman" w:hAnsi="Times New Roman" w:cs="Times New Roman"/>
+        </w:rPr>
+        <w:t xml:space="preserve">. </w:t>
       </w:r>
     </w:p>
     <w:p>
@@ -896,7 +972,19 @@
         <w:rPr>
           <w:rFonts w:ascii="Times New Roman" w:hAnsi="Times New Roman" w:cs="Times New Roman"/>
         </w:rPr>
-        <w:t>The multitude of relationships between environmental context and community composition shifts and predator trophic responses suggest that examining on indicator of trophic dynamics (</w:t>
+        <w:t>The multitude of relationships between environmental context and community composition shifts and predator trophic responses suggest that examining on</w:t>
+      </w:r>
+      <w:r>
+        <w:rPr>
+          <w:rFonts w:ascii="Times New Roman" w:hAnsi="Times New Roman" w:cs="Times New Roman"/>
+        </w:rPr>
+        <w:t xml:space="preserve">e </w:t>
+      </w:r>
+      <w:r>
+        <w:rPr>
+          <w:rFonts w:ascii="Times New Roman" w:hAnsi="Times New Roman" w:cs="Times New Roman"/>
+        </w:rPr>
+        <w:t>indicator of trophic dynamics (</w:t>
       </w:r>
       <w:proofErr w:type="gramStart"/>
       <w:r>
@@ -912,39 +1000,45 @@
         </w:rPr>
         <w:t xml:space="preserve"> stomach contents vs. DNA diet vs. isotopic trophic positions) may not illuminate the full picture of changes in trophic dynamics across environmental contexts. It may be that combining data types will help illuminate underlying shifts in community structure (</w:t>
       </w:r>
-      <w:proofErr w:type="spellStart"/>
-      <w:r>
-        <w:rPr>
-          <w:rFonts w:ascii="Times New Roman" w:hAnsi="Times New Roman" w:cs="Times New Roman"/>
-        </w:rPr>
-        <w:t>ee.g</w:t>
-      </w:r>
-      <w:proofErr w:type="spellEnd"/>
-      <w:r>
-        <w:rPr>
-          <w:rFonts w:ascii="Times New Roman" w:hAnsi="Times New Roman" w:cs="Times New Roman"/>
-        </w:rPr>
-        <w:t xml:space="preserve">. </w:t>
-      </w:r>
-      <w:proofErr w:type="spellStart"/>
-      <w:r>
-        <w:rPr>
-          <w:rFonts w:ascii="Times New Roman" w:hAnsi="Times New Roman" w:cs="Times New Roman"/>
-        </w:rPr>
-        <w:t>ttrophic</w:t>
-      </w:r>
-      <w:proofErr w:type="spellEnd"/>
-      <w:r>
-        <w:rPr>
-          <w:rFonts w:ascii="Times New Roman" w:hAnsi="Times New Roman" w:cs="Times New Roman"/>
-        </w:rPr>
-        <w:t xml:space="preserve"> positions/trophic niches) while also providing the mechanisms by which these may occur (shifts in top predator diet versus shifts in </w:t>
+      <w:proofErr w:type="gramStart"/>
+      <w:r>
+        <w:rPr>
+          <w:rFonts w:ascii="Times New Roman" w:hAnsi="Times New Roman" w:cs="Times New Roman"/>
+        </w:rPr>
+        <w:t>e.g.</w:t>
+      </w:r>
+      <w:proofErr w:type="gramEnd"/>
+      <w:r>
+        <w:rPr>
+          <w:rFonts w:ascii="Times New Roman" w:hAnsi="Times New Roman" w:cs="Times New Roman"/>
+        </w:rPr>
+        <w:t xml:space="preserve"> trophic positions/trophic niches) while also providing the mechanisms by which these may occur (shifts in top predator diet versus shifts in </w:t>
       </w:r>
       <w:r>
         <w:rPr>
           <w:rFonts w:ascii="Times New Roman" w:hAnsi="Times New Roman" w:cs="Times New Roman"/>
         </w:rPr>
         <w:t xml:space="preserve">diet lower in food chains). </w:t>
+      </w:r>
+      <w:r>
+        <w:rPr>
+          <w:rFonts w:ascii="Times New Roman" w:hAnsi="Times New Roman" w:cs="Times New Roman"/>
+        </w:rPr>
+        <w:t>[</w:t>
+      </w:r>
+      <w:commentRangeStart w:id="3"/>
+      <w:r>
+        <w:rPr>
+          <w:rFonts w:ascii="Times New Roman" w:hAnsi="Times New Roman" w:cs="Times New Roman"/>
+        </w:rPr>
+        <w:t>lit review here on what we’ve learned from combining data types, but maybe also the gaps here too]</w:t>
+      </w:r>
+      <w:commentRangeEnd w:id="3"/>
+      <w:r>
+        <w:rPr>
+          <w:rStyle w:val="CommentReference"/>
+        </w:rPr>
+        <w:commentReference w:id="3"/>
       </w:r>
     </w:p>
     <w:p>
@@ -1046,7 +1140,43 @@
         <w:rPr>
           <w:rFonts w:ascii="Times New Roman" w:hAnsi="Times New Roman" w:cs="Times New Roman"/>
         </w:rPr>
-        <w:t xml:space="preserve">) and the diet DNA data of one of this predator’s key diet groups – other spiders in the order Araneae to determine how diet shifts given environmental context and where in the food chain these changes occur (e.g. at the top of the food chain or lower) </w:t>
+        <w:t>) and the diet DNA data of one of this predator’s key diet groups – other spiders in the order Araneae</w:t>
+      </w:r>
+      <w:r>
+        <w:rPr>
+          <w:rFonts w:ascii="Times New Roman" w:hAnsi="Times New Roman" w:cs="Times New Roman"/>
+        </w:rPr>
+        <w:t>,</w:t>
+      </w:r>
+      <w:r>
+        <w:rPr>
+          <w:rFonts w:ascii="Times New Roman" w:hAnsi="Times New Roman" w:cs="Times New Roman"/>
+        </w:rPr>
+        <w:t xml:space="preserve"> to determine how </w:t>
+      </w:r>
+      <w:r>
+        <w:rPr>
+          <w:rFonts w:ascii="Times New Roman" w:hAnsi="Times New Roman" w:cs="Times New Roman"/>
+        </w:rPr>
+        <w:t xml:space="preserve">trophic interactions may or may not shift across </w:t>
+      </w:r>
+      <w:r>
+        <w:rPr>
+          <w:rFonts w:ascii="Times New Roman" w:hAnsi="Times New Roman" w:cs="Times New Roman"/>
+        </w:rPr>
+        <w:t>environmental context</w:t>
+      </w:r>
+      <w:r>
+        <w:rPr>
+          <w:rFonts w:ascii="Times New Roman" w:hAnsi="Times New Roman" w:cs="Times New Roman"/>
+        </w:rPr>
+        <w:t>s.</w:t>
+      </w:r>
+      <w:r>
+        <w:rPr>
+          <w:rFonts w:ascii="Times New Roman" w:hAnsi="Times New Roman" w:cs="Times New Roman"/>
+        </w:rPr>
+        <w:t xml:space="preserve"> </w:t>
       </w:r>
       <w:r>
         <w:rPr>
@@ -1058,7 +1188,37 @@
         <w:rPr>
           <w:rFonts w:ascii="Times New Roman" w:hAnsi="Times New Roman" w:cs="Times New Roman"/>
         </w:rPr>
-        <w:t xml:space="preserve">ask 1) Does top predator isotopic trophic niche shift across environmental context?, 2) Do DNA diet trophic niches of top predators shift across environmental contexts? 3) </w:t>
+        <w:t>ask</w:t>
+      </w:r>
+      <w:r>
+        <w:rPr>
+          <w:rFonts w:ascii="Times New Roman" w:hAnsi="Times New Roman" w:cs="Times New Roman"/>
+        </w:rPr>
+        <w:t xml:space="preserve"> 1) Do top predator isotopi</w:t>
+      </w:r>
+      <w:r>
+        <w:rPr>
+          <w:rFonts w:ascii="Times New Roman" w:hAnsi="Times New Roman" w:cs="Times New Roman"/>
+        </w:rPr>
+        <w:t xml:space="preserve">c </w:t>
+      </w:r>
+      <w:r>
+        <w:rPr>
+          <w:rFonts w:ascii="Times New Roman" w:hAnsi="Times New Roman" w:cs="Times New Roman"/>
+        </w:rPr>
+        <w:t xml:space="preserve">and DNA diet trophic niches shift </w:t>
+      </w:r>
+      <w:r>
+        <w:rPr>
+          <w:rFonts w:ascii="Times New Roman" w:hAnsi="Times New Roman" w:cs="Times New Roman"/>
+        </w:rPr>
+        <w:t xml:space="preserve">in similar ways </w:t>
+      </w:r>
+      <w:r>
+        <w:rPr>
+          <w:rFonts w:ascii="Times New Roman" w:hAnsi="Times New Roman" w:cs="Times New Roman"/>
+        </w:rPr>
+        <w:t xml:space="preserve">across environmental contexts? And 2) </w:t>
       </w:r>
       <w:r>
         <w:rPr>
@@ -1076,13 +1236,31 @@
         <w:rPr>
           <w:rFonts w:ascii="Times New Roman" w:hAnsi="Times New Roman" w:cs="Times New Roman"/>
         </w:rPr>
-        <w:t>top predator diet groups (other predators)</w:t>
-      </w:r>
-      <w:r>
-        <w:rPr>
-          <w:rFonts w:ascii="Times New Roman" w:hAnsi="Times New Roman" w:cs="Times New Roman"/>
-        </w:rPr>
-        <w:t xml:space="preserve"> lower in the food chain help explain any discrepancies between top predator isotopic and DNA diet trophic niches? </w:t>
+        <w:t>secondary</w:t>
+      </w:r>
+      <w:r>
+        <w:rPr>
+          <w:rFonts w:ascii="Times New Roman" w:hAnsi="Times New Roman" w:cs="Times New Roman"/>
+        </w:rPr>
+        <w:t xml:space="preserve"> predator</w:t>
+      </w:r>
+      <w:r>
+        <w:rPr>
+          <w:rFonts w:ascii="Times New Roman" w:hAnsi="Times New Roman" w:cs="Times New Roman"/>
+        </w:rPr>
+        <w:t>s (that are consumed by top predators)</w:t>
+      </w:r>
+      <w:r>
+        <w:rPr>
+          <w:rFonts w:ascii="Times New Roman" w:hAnsi="Times New Roman" w:cs="Times New Roman"/>
+        </w:rPr>
+        <w:t xml:space="preserve"> </w:t>
+      </w:r>
+      <w:r>
+        <w:rPr>
+          <w:rFonts w:ascii="Times New Roman" w:hAnsi="Times New Roman" w:cs="Times New Roman"/>
+        </w:rPr>
+        <w:t xml:space="preserve">lower in the food chain help explain any discrepancies between top predator isotopic and DNA diet trophic niches? </w:t>
       </w:r>
       <w:r>
         <w:rPr>
@@ -1100,26 +1278,32 @@
         <w:rPr>
           <w:rFonts w:ascii="Times New Roman" w:hAnsi="Times New Roman" w:cs="Times New Roman"/>
         </w:rPr>
-        <w:t xml:space="preserve"> examining whether</w:t>
-      </w:r>
-      <w:r>
-        <w:rPr>
-          <w:rFonts w:ascii="Times New Roman" w:hAnsi="Times New Roman" w:cs="Times New Roman"/>
-        </w:rPr>
-        <w:t xml:space="preserve"> top predators increase their trophic positions by switching prey sources or</w:t>
-      </w:r>
-      <w:r>
-        <w:rPr>
-          <w:rFonts w:ascii="Times New Roman" w:hAnsi="Times New Roman" w:cs="Times New Roman"/>
-        </w:rPr>
-        <w:t xml:space="preserve"> </w:t>
+        <w:t xml:space="preserve"> examining </w:t>
+      </w:r>
+      <w:r>
+        <w:rPr>
+          <w:rFonts w:ascii="Times New Roman" w:hAnsi="Times New Roman" w:cs="Times New Roman"/>
+        </w:rPr>
+        <w:t xml:space="preserve">to what extent </w:t>
+      </w:r>
+      <w:r>
+        <w:rPr>
+          <w:rFonts w:ascii="Times New Roman" w:hAnsi="Times New Roman" w:cs="Times New Roman"/>
+        </w:rPr>
+        <w:t xml:space="preserve">top predators increase their trophic positions by switching </w:t>
       </w:r>
       <w:r>
         <w:rPr>
           <w:rFonts w:ascii="Times New Roman" w:hAnsi="Times New Roman" w:cs="Times New Roman"/>
         </w:rPr>
         <w:lastRenderedPageBreak/>
-        <w:t xml:space="preserve">whether increases in trophic positions of top </w:t>
+        <w:t>prey sources or</w:t>
+      </w:r>
+      <w:r>
+        <w:rPr>
+          <w:rFonts w:ascii="Times New Roman" w:hAnsi="Times New Roman" w:cs="Times New Roman"/>
+        </w:rPr>
+        <w:t xml:space="preserve"> whether increases in trophic positions of top </w:t>
       </w:r>
       <w:r>
         <w:rPr>
@@ -1143,7 +1327,7 @@
         <w:rPr>
           <w:rFonts w:ascii="Times New Roman" w:hAnsi="Times New Roman" w:cs="Times New Roman"/>
         </w:rPr>
-        <w:t>lower-level consumers</w:t>
+        <w:t>secondary predators lower in the food chain</w:t>
       </w:r>
       <w:r>
         <w:rPr>
@@ -1190,66 +1374,23 @@
           <w:i/>
           <w:iCs/>
         </w:rPr>
-        <w:t>Study Site:</w:t>
-      </w:r>
-    </w:p>
-    <w:p>
-      <w:pPr>
-        <w:rPr>
-          <w:rFonts w:ascii="Times New Roman" w:hAnsi="Times New Roman" w:cs="Times New Roman"/>
-        </w:rPr>
-      </w:pPr>
-      <w:r>
-        <w:rPr>
-          <w:rFonts w:ascii="Times New Roman" w:hAnsi="Times New Roman" w:cs="Times New Roman"/>
-        </w:rPr>
-        <w:t xml:space="preserve">We conducted this study on Palmyra Atoll, Central Line Islands (GPS COORDS). </w:t>
-      </w:r>
-      <w:r>
-        <w:rPr>
-          <w:rFonts w:ascii="Times New Roman" w:hAnsi="Times New Roman" w:cs="Times New Roman"/>
-        </w:rPr>
-        <w:t xml:space="preserve">The atoll consists of ~20 islets that vary in primary productivity due to nutrient additions from seabird guano; seabirds prefer to nest on islets of the atoll with native vegetation </w:t>
-      </w:r>
-      <w:r>
-        <w:rPr>
-          <w:rFonts w:ascii="Times New Roman" w:hAnsi="Times New Roman" w:cs="Times New Roman"/>
-        </w:rPr>
-        <w:t>(</w:t>
-      </w:r>
-      <w:proofErr w:type="gramStart"/>
-      <w:r>
-        <w:rPr>
-          <w:rFonts w:ascii="Times New Roman" w:hAnsi="Times New Roman" w:cs="Times New Roman"/>
-        </w:rPr>
-        <w:t>e.g.</w:t>
-      </w:r>
-      <w:proofErr w:type="gramEnd"/>
-      <w:r>
-        <w:rPr>
-          <w:rFonts w:ascii="Times New Roman" w:hAnsi="Times New Roman" w:cs="Times New Roman"/>
-        </w:rPr>
-        <w:t xml:space="preserve"> </w:t>
-      </w:r>
+        <w:t xml:space="preserve">Study </w:t>
+      </w:r>
+      <w:commentRangeStart w:id="4"/>
       <w:r>
         <w:rPr>
           <w:rFonts w:ascii="Times New Roman" w:hAnsi="Times New Roman" w:cs="Times New Roman"/>
           <w:i/>
           <w:iCs/>
         </w:rPr>
-        <w:t>Pisonia grandis</w:t>
-      </w:r>
-      <w:r>
-        <w:rPr>
-          <w:rFonts w:ascii="Times New Roman" w:hAnsi="Times New Roman" w:cs="Times New Roman"/>
-        </w:rPr>
-        <w:t xml:space="preserve">) </w:t>
-      </w:r>
-      <w:r>
-        <w:rPr>
-          <w:rFonts w:ascii="Times New Roman" w:hAnsi="Times New Roman" w:cs="Times New Roman"/>
-        </w:rPr>
-        <w:t xml:space="preserve">and avoid nesting in forests dominated by an invasive palm species, </w:t>
+        <w:t>Site</w:t>
+      </w:r>
+      <w:commentRangeEnd w:id="4"/>
+      <w:r>
+        <w:rPr>
+          <w:rStyle w:val="CommentReference"/>
+        </w:rPr>
+        <w:commentReference w:id="4"/>
       </w:r>
       <w:r>
         <w:rPr>
@@ -1257,6 +1398,73 @@
           <w:i/>
           <w:iCs/>
         </w:rPr>
+        <w:t>:</w:t>
+      </w:r>
+    </w:p>
+    <w:p>
+      <w:pPr>
+        <w:rPr>
+          <w:rFonts w:ascii="Times New Roman" w:hAnsi="Times New Roman" w:cs="Times New Roman"/>
+        </w:rPr>
+      </w:pPr>
+      <w:r>
+        <w:rPr>
+          <w:rFonts w:ascii="Times New Roman" w:hAnsi="Times New Roman" w:cs="Times New Roman"/>
+        </w:rPr>
+        <w:t xml:space="preserve">We conducted this study on Palmyra Atoll, Central Line Islands (GPS COORDS). </w:t>
+      </w:r>
+      <w:r>
+        <w:rPr>
+          <w:rFonts w:ascii="Times New Roman" w:hAnsi="Times New Roman" w:cs="Times New Roman"/>
+        </w:rPr>
+        <w:t xml:space="preserve">The atoll consists of ~20 islets that vary in primary productivity due to nutrient additions from seabird guano; seabirds prefer to nest on islets of the atoll with native vegetation </w:t>
+      </w:r>
+      <w:r>
+        <w:rPr>
+          <w:rFonts w:ascii="Times New Roman" w:hAnsi="Times New Roman" w:cs="Times New Roman"/>
+        </w:rPr>
+        <w:t>(</w:t>
+      </w:r>
+      <w:proofErr w:type="gramStart"/>
+      <w:r>
+        <w:rPr>
+          <w:rFonts w:ascii="Times New Roman" w:hAnsi="Times New Roman" w:cs="Times New Roman"/>
+        </w:rPr>
+        <w:t>e.g.</w:t>
+      </w:r>
+      <w:proofErr w:type="gramEnd"/>
+      <w:r>
+        <w:rPr>
+          <w:rFonts w:ascii="Times New Roman" w:hAnsi="Times New Roman" w:cs="Times New Roman"/>
+        </w:rPr>
+        <w:t xml:space="preserve"> </w:t>
+      </w:r>
+      <w:r>
+        <w:rPr>
+          <w:rFonts w:ascii="Times New Roman" w:hAnsi="Times New Roman" w:cs="Times New Roman"/>
+          <w:i/>
+          <w:iCs/>
+        </w:rPr>
+        <w:t>Pisonia grandis</w:t>
+      </w:r>
+      <w:r>
+        <w:rPr>
+          <w:rFonts w:ascii="Times New Roman" w:hAnsi="Times New Roman" w:cs="Times New Roman"/>
+        </w:rPr>
+        <w:t xml:space="preserve">) </w:t>
+      </w:r>
+      <w:r>
+        <w:rPr>
+          <w:rFonts w:ascii="Times New Roman" w:hAnsi="Times New Roman" w:cs="Times New Roman"/>
+        </w:rPr>
+        <w:t xml:space="preserve">and avoid nesting in forests dominated by an invasive palm species, </w:t>
+      </w:r>
+      <w:r>
+        <w:rPr>
+          <w:rFonts w:ascii="Times New Roman" w:hAnsi="Times New Roman" w:cs="Times New Roman"/>
+          <w:i/>
+          <w:iCs/>
+        </w:rPr>
         <w:t xml:space="preserve">Cocos nucifera </w:t>
       </w:r>
       <w:r>
@@ -1287,7 +1495,19 @@
         <w:rPr>
           <w:rFonts w:ascii="Times New Roman" w:hAnsi="Times New Roman" w:cs="Times New Roman"/>
         </w:rPr>
-        <w:t xml:space="preserve"> invertebrate organisms (~400 species,), with top and intermediate predator species including several spider species (</w:t>
+        <w:t xml:space="preserve"> invertebrate organisms (~400 species,), with top and </w:t>
+      </w:r>
+      <w:r>
+        <w:rPr>
+          <w:rFonts w:ascii="Times New Roman" w:hAnsi="Times New Roman" w:cs="Times New Roman"/>
+        </w:rPr>
+        <w:t>secondary</w:t>
+      </w:r>
+      <w:r>
+        <w:rPr>
+          <w:rFonts w:ascii="Times New Roman" w:hAnsi="Times New Roman" w:cs="Times New Roman"/>
+        </w:rPr>
+        <w:t xml:space="preserve"> predator species including several spider species (</w:t>
       </w:r>
       <w:proofErr w:type="spellStart"/>
       <w:proofErr w:type="gramStart"/>
@@ -1303,21 +1523,7 @@
         <w:rPr>
           <w:rFonts w:ascii="Times New Roman" w:hAnsi="Times New Roman" w:cs="Times New Roman"/>
         </w:rPr>
-        <w:t xml:space="preserve">, </w:t>
-      </w:r>
-      <w:proofErr w:type="spellStart"/>
-      <w:r>
-        <w:rPr>
-          <w:rFonts w:ascii="Times New Roman" w:hAnsi="Times New Roman" w:cs="Times New Roman"/>
-        </w:rPr>
-        <w:t>Miller-ter</w:t>
-      </w:r>
-      <w:proofErr w:type="spellEnd"/>
-      <w:r>
-        <w:rPr>
-          <w:rFonts w:ascii="Times New Roman" w:hAnsi="Times New Roman" w:cs="Times New Roman"/>
-        </w:rPr>
-        <w:t xml:space="preserve"> Kuile et al. 2022, Young et al. 2013</w:t>
+        <w:t>, Miller-ter Kuile et al. 2022, Young et al. 2013</w:t>
       </w:r>
       <w:r>
         <w:rPr>
@@ -1369,7 +1575,19 @@
         <w:rPr>
           <w:rFonts w:ascii="Times New Roman" w:hAnsi="Times New Roman" w:cs="Times New Roman"/>
         </w:rPr>
-        <w:t xml:space="preserve"> and for spider intermediate predators</w:t>
+        <w:t xml:space="preserve"> and for spider </w:t>
+      </w:r>
+      <w:r>
+        <w:rPr>
+          <w:rFonts w:ascii="Times New Roman" w:hAnsi="Times New Roman" w:cs="Times New Roman"/>
+        </w:rPr>
+        <w:t>secondary</w:t>
+      </w:r>
+      <w:r>
+        <w:rPr>
+          <w:rFonts w:ascii="Times New Roman" w:hAnsi="Times New Roman" w:cs="Times New Roman"/>
+        </w:rPr>
+        <w:t xml:space="preserve"> predators</w:t>
       </w:r>
       <w:r>
         <w:rPr>
@@ -1383,7 +1601,6 @@
         </w:rPr>
         <w:t xml:space="preserve"> </w:t>
       </w:r>
-      <w:commentRangeStart w:id="0"/>
       <w:proofErr w:type="spellStart"/>
       <w:r>
         <w:rPr>
@@ -1484,26 +1701,13 @@
         <w:rPr>
           <w:rFonts w:ascii="Times New Roman" w:hAnsi="Times New Roman" w:cs="Times New Roman"/>
         </w:rPr>
-        <w:t xml:space="preserve">, </w:t>
-      </w:r>
-      <w:commentRangeEnd w:id="0"/>
-      <w:r>
-        <w:rPr>
-          <w:rStyle w:val="CommentReference"/>
-        </w:rPr>
-        <w:commentReference w:id="0"/>
-      </w:r>
-      <w:r>
-        <w:rPr>
-          <w:rFonts w:ascii="Times New Roman" w:hAnsi="Times New Roman" w:cs="Times New Roman"/>
-        </w:rPr>
-        <w:t xml:space="preserve">which are all common </w:t>
-      </w:r>
-      <w:r>
-        <w:rPr>
-          <w:rFonts w:ascii="Times New Roman" w:hAnsi="Times New Roman" w:cs="Times New Roman"/>
-        </w:rPr>
-        <w:t xml:space="preserve">intermediate </w:t>
+        <w:t xml:space="preserve">, which are all common </w:t>
+      </w:r>
+      <w:r>
+        <w:rPr>
+          <w:rFonts w:ascii="Times New Roman" w:hAnsi="Times New Roman" w:cs="Times New Roman"/>
+        </w:rPr>
+        <w:t xml:space="preserve">secondary </w:t>
       </w:r>
       <w:r>
         <w:rPr>
@@ -1545,21 +1749,7 @@
         <w:rPr>
           <w:rFonts w:ascii="Times New Roman" w:hAnsi="Times New Roman" w:cs="Times New Roman"/>
         </w:rPr>
-        <w:t xml:space="preserve"> (</w:t>
-      </w:r>
-      <w:proofErr w:type="spellStart"/>
-      <w:r>
-        <w:rPr>
-          <w:rFonts w:ascii="Times New Roman" w:hAnsi="Times New Roman" w:cs="Times New Roman"/>
-        </w:rPr>
-        <w:t>Miller-ter</w:t>
-      </w:r>
-      <w:proofErr w:type="spellEnd"/>
-      <w:r>
-        <w:rPr>
-          <w:rFonts w:ascii="Times New Roman" w:hAnsi="Times New Roman" w:cs="Times New Roman"/>
-        </w:rPr>
-        <w:t xml:space="preserve"> Kuile et al. 2021, 2022). </w:t>
+        <w:t xml:space="preserve"> (Miller-ter Kuile et al. 2021, 2022). </w:t>
       </w:r>
     </w:p>
     <w:p>
@@ -1674,7 +1864,7 @@
         </w:rPr>
         <w:t xml:space="preserve">: habitats dominated </w:t>
       </w:r>
-      <w:commentRangeStart w:id="1"/>
+      <w:commentRangeStart w:id="5"/>
       <w:r>
         <w:rPr>
           <w:rFonts w:ascii="Times New Roman" w:hAnsi="Times New Roman" w:cs="Times New Roman"/>
@@ -1717,12 +1907,12 @@
         </w:rPr>
         <w:t xml:space="preserve"> </w:t>
       </w:r>
-      <w:commentRangeEnd w:id="1"/>
+      <w:commentRangeEnd w:id="5"/>
       <w:r>
         <w:rPr>
           <w:rStyle w:val="CommentReference"/>
         </w:rPr>
-        <w:commentReference w:id="1"/>
+        <w:commentReference w:id="5"/>
       </w:r>
       <w:r>
         <w:rPr>
@@ -1730,6 +1920,7 @@
         </w:rPr>
         <w:t xml:space="preserve">). </w:t>
       </w:r>
+      <w:commentRangeStart w:id="6"/>
       <w:r>
         <w:rPr>
           <w:rFonts w:ascii="Times New Roman" w:hAnsi="Times New Roman" w:cs="Times New Roman"/>
@@ -1740,139 +1931,150 @@
         <w:rPr>
           <w:rFonts w:ascii="Times New Roman" w:hAnsi="Times New Roman" w:cs="Times New Roman"/>
         </w:rPr>
-        <w:t xml:space="preserve">isotope samples, we followed procedures for isotope sample processing in Young et al. 2013, including freezing tissues and then drying them before grinding them [give isotope methods here]. All diet DNA data was originally used in </w:t>
+        <w:t>isotope samples, we followed procedures for isotope sample processing in Young et al. 2013</w:t>
+      </w:r>
+      <w:r>
+        <w:rPr>
+          <w:rFonts w:ascii="Times New Roman" w:hAnsi="Times New Roman" w:cs="Times New Roman"/>
+        </w:rPr>
+        <w:t xml:space="preserve"> and Nigro et al. 2017</w:t>
+      </w:r>
+      <w:r>
+        <w:rPr>
+          <w:rFonts w:ascii="Times New Roman" w:hAnsi="Times New Roman" w:cs="Times New Roman"/>
+        </w:rPr>
+        <w:t>, including freezing tissues and then drying them before grinding them [give isotope methods here]. All diet DNA data was originally used in Miller-ter Kuile et al. (2021, 2022) and our full sample processing procedures can be found in these paper</w:t>
+      </w:r>
+      <w:commentRangeEnd w:id="6"/>
+      <w:r>
+        <w:rPr>
+          <w:rStyle w:val="CommentReference"/>
+        </w:rPr>
+        <w:commentReference w:id="6"/>
+      </w:r>
+      <w:r>
+        <w:rPr>
+          <w:rFonts w:ascii="Times New Roman" w:hAnsi="Times New Roman" w:cs="Times New Roman"/>
+        </w:rPr>
+        <w:t>s</w:t>
+      </w:r>
+      <w:commentRangeStart w:id="7"/>
+      <w:r>
+        <w:rPr>
+          <w:rFonts w:ascii="Times New Roman" w:hAnsi="Times New Roman" w:cs="Times New Roman"/>
+        </w:rPr>
+        <w:t xml:space="preserve">. </w:t>
+      </w:r>
+      <w:r>
+        <w:rPr>
+          <w:rFonts w:ascii="Times New Roman" w:hAnsi="Times New Roman" w:cs="Times New Roman"/>
+        </w:rPr>
+        <w:t xml:space="preserve">In summary, all </w:t>
+      </w:r>
+      <w:r>
+        <w:rPr>
+          <w:rFonts w:ascii="Times New Roman" w:hAnsi="Times New Roman" w:cs="Times New Roman"/>
+        </w:rPr>
+        <w:t xml:space="preserve">individuals were </w:t>
+      </w:r>
+      <w:r>
+        <w:rPr>
+          <w:rFonts w:ascii="Times New Roman" w:hAnsi="Times New Roman" w:cs="Times New Roman"/>
+        </w:rPr>
+        <w:t>collected</w:t>
+      </w:r>
+      <w:r>
+        <w:rPr>
+          <w:rFonts w:ascii="Times New Roman" w:hAnsi="Times New Roman" w:cs="Times New Roman"/>
+        </w:rPr>
+        <w:t xml:space="preserve"> in individual sterilized containers with sterilized implements and </w:t>
+      </w:r>
+      <w:r>
+        <w:rPr>
+          <w:rFonts w:ascii="Times New Roman" w:hAnsi="Times New Roman" w:cs="Times New Roman"/>
+        </w:rPr>
+        <w:t>kept</w:t>
+      </w:r>
+      <w:r>
+        <w:rPr>
+          <w:rFonts w:ascii="Times New Roman" w:hAnsi="Times New Roman" w:cs="Times New Roman"/>
+        </w:rPr>
+        <w:t xml:space="preserve"> frozen until eventual DNA extraction. </w:t>
+      </w:r>
+      <w:r>
+        <w:rPr>
+          <w:rFonts w:ascii="Times New Roman" w:hAnsi="Times New Roman" w:cs="Times New Roman"/>
+        </w:rPr>
+        <w:t xml:space="preserve">We extracted diet DNA from full organisms using a modified CTAB procedure and followed the methods outlined in </w:t>
       </w:r>
       <w:proofErr w:type="spellStart"/>
       <w:r>
         <w:rPr>
           <w:rFonts w:ascii="Times New Roman" w:hAnsi="Times New Roman" w:cs="Times New Roman"/>
         </w:rPr>
-        <w:t>Miller-ter</w:t>
+        <w:t>Krehenwinkel</w:t>
       </w:r>
       <w:proofErr w:type="spellEnd"/>
       <w:r>
         <w:rPr>
           <w:rFonts w:ascii="Times New Roman" w:hAnsi="Times New Roman" w:cs="Times New Roman"/>
         </w:rPr>
-        <w:t xml:space="preserve"> Kuile et al. (2021, 2022) and our full sample processing procedures can be found in these papers. </w:t>
-      </w:r>
-      <w:r>
-        <w:rPr>
-          <w:rFonts w:ascii="Times New Roman" w:hAnsi="Times New Roman" w:cs="Times New Roman"/>
-        </w:rPr>
-        <w:t xml:space="preserve">In summary, all </w:t>
-      </w:r>
-      <w:r>
-        <w:rPr>
-          <w:rFonts w:ascii="Times New Roman" w:hAnsi="Times New Roman" w:cs="Times New Roman"/>
-        </w:rPr>
-        <w:t xml:space="preserve">individuals were </w:t>
-      </w:r>
-      <w:r>
-        <w:rPr>
-          <w:rFonts w:ascii="Times New Roman" w:hAnsi="Times New Roman" w:cs="Times New Roman"/>
-        </w:rPr>
-        <w:t>collected</w:t>
-      </w:r>
-      <w:r>
-        <w:rPr>
-          <w:rFonts w:ascii="Times New Roman" w:hAnsi="Times New Roman" w:cs="Times New Roman"/>
-        </w:rPr>
-        <w:t xml:space="preserve"> in individual sterilized containers with sterilized implements and </w:t>
-      </w:r>
-      <w:r>
-        <w:rPr>
-          <w:rFonts w:ascii="Times New Roman" w:hAnsi="Times New Roman" w:cs="Times New Roman"/>
-        </w:rPr>
-        <w:t>kept</w:t>
-      </w:r>
-      <w:r>
-        <w:rPr>
-          <w:rFonts w:ascii="Times New Roman" w:hAnsi="Times New Roman" w:cs="Times New Roman"/>
-        </w:rPr>
-        <w:t xml:space="preserve"> frozen until eventual DNA extraction. </w:t>
-      </w:r>
-      <w:r>
-        <w:rPr>
-          <w:rFonts w:ascii="Times New Roman" w:hAnsi="Times New Roman" w:cs="Times New Roman"/>
-        </w:rPr>
-        <w:t xml:space="preserve">We extracted diet DNA from full organisms using a modified CTAB procedure and followed the methods outlined in </w:t>
+        <w:t xml:space="preserve"> et al. {YEAR} for isolating consumed DNA from </w:t>
+      </w:r>
+      <w:proofErr w:type="gramStart"/>
+      <w:r>
+        <w:rPr>
+          <w:rFonts w:ascii="Times New Roman" w:hAnsi="Times New Roman" w:cs="Times New Roman"/>
+        </w:rPr>
+        <w:t>taxonomically-similar</w:t>
+      </w:r>
+      <w:proofErr w:type="gramEnd"/>
+      <w:r>
+        <w:rPr>
+          <w:rFonts w:ascii="Times New Roman" w:hAnsi="Times New Roman" w:cs="Times New Roman"/>
+        </w:rPr>
+        <w:t xml:space="preserve"> consumers using </w:t>
       </w:r>
       <w:proofErr w:type="spellStart"/>
       <w:r>
         <w:rPr>
           <w:rFonts w:ascii="Times New Roman" w:hAnsi="Times New Roman" w:cs="Times New Roman"/>
         </w:rPr>
-        <w:t>Krehenwinkel</w:t>
+        <w:t>AmpureXP</w:t>
       </w:r>
       <w:proofErr w:type="spellEnd"/>
       <w:r>
         <w:rPr>
           <w:rFonts w:ascii="Times New Roman" w:hAnsi="Times New Roman" w:cs="Times New Roman"/>
         </w:rPr>
-        <w:t xml:space="preserve"> et al. {YEAR} for isolating consumed DNA from </w:t>
-      </w:r>
-      <w:proofErr w:type="gramStart"/>
-      <w:r>
-        <w:rPr>
-          <w:rFonts w:ascii="Times New Roman" w:hAnsi="Times New Roman" w:cs="Times New Roman"/>
-        </w:rPr>
-        <w:t>taxonomically-similar</w:t>
-      </w:r>
-      <w:proofErr w:type="gramEnd"/>
-      <w:r>
-        <w:rPr>
-          <w:rFonts w:ascii="Times New Roman" w:hAnsi="Times New Roman" w:cs="Times New Roman"/>
-        </w:rPr>
-        <w:t xml:space="preserve"> consumers using </w:t>
+        <w:t xml:space="preserve"> beads and an optimized PCR primer pair (GIVE PAIR). We multiplexed and processed all samples on an Illumina (look at other paper for methods). We merged and cleaned sequences with ____. We assigned taxonomies to prey DNA using the GenBank and BOLD taxonomic databases. We grouped all prey to Order because we were interested in broad shifts in diet suggesting shifts in degrees of </w:t>
       </w:r>
       <w:proofErr w:type="spellStart"/>
       <w:r>
         <w:rPr>
           <w:rFonts w:ascii="Times New Roman" w:hAnsi="Times New Roman" w:cs="Times New Roman"/>
         </w:rPr>
-        <w:t>AmpureXP</w:t>
+        <w:t>omnivory</w:t>
       </w:r>
       <w:proofErr w:type="spellEnd"/>
       <w:r>
         <w:rPr>
           <w:rFonts w:ascii="Times New Roman" w:hAnsi="Times New Roman" w:cs="Times New Roman"/>
         </w:rPr>
-        <w:t xml:space="preserve"> beads and an optimized PCR primer pair (GIVE PAIR). We multiplexed and processed all samples on an Illumina (look at other paper for methods). We merged and cleaned sequences with ____. We assigned taxonomies to prey DNA using the GenBank and BOLD taxonomic databases. We grouped all prey to Order because we were interested in broad shifts in diet suggesting shifts in degrees of </w:t>
-      </w:r>
-      <w:proofErr w:type="spellStart"/>
-      <w:r>
-        <w:rPr>
-          <w:rFonts w:ascii="Times New Roman" w:hAnsi="Times New Roman" w:cs="Times New Roman"/>
-        </w:rPr>
-        <w:t>omnivory</w:t>
-      </w:r>
-      <w:proofErr w:type="spellEnd"/>
-      <w:r>
-        <w:rPr>
-          <w:rFonts w:ascii="Times New Roman" w:hAnsi="Times New Roman" w:cs="Times New Roman"/>
-        </w:rPr>
         <w:t xml:space="preserve">. </w:t>
       </w:r>
       <w:r>
         <w:rPr>
           <w:rFonts w:ascii="Times New Roman" w:hAnsi="Times New Roman" w:cs="Times New Roman"/>
         </w:rPr>
-        <w:t xml:space="preserve">All diet DNA data are from individuals or sets of _-_ individuals from the same collection period (see </w:t>
-      </w:r>
-      <w:proofErr w:type="spellStart"/>
-      <w:r>
-        <w:rPr>
-          <w:rFonts w:ascii="Times New Roman" w:hAnsi="Times New Roman" w:cs="Times New Roman"/>
-        </w:rPr>
-        <w:t>Miller-ter</w:t>
-      </w:r>
-      <w:proofErr w:type="spellEnd"/>
-      <w:r>
-        <w:rPr>
-          <w:rFonts w:ascii="Times New Roman" w:hAnsi="Times New Roman" w:cs="Times New Roman"/>
-        </w:rPr>
-        <w:t xml:space="preserve"> Kuile et al. 2022). </w:t>
+        <w:t xml:space="preserve">All diet DNA data are from individuals or sets of _-_ individuals from the same collection period (see Miller-ter Kuile et al. 2022). </w:t>
+      </w:r>
+      <w:commentRangeEnd w:id="7"/>
+      <w:r>
+        <w:rPr>
+          <w:rStyle w:val="CommentReference"/>
+        </w:rPr>
+        <w:commentReference w:id="7"/>
       </w:r>
     </w:p>
     <w:p>
@@ -2239,6 +2441,7 @@
           <w:bCs/>
         </w:rPr>
       </w:pPr>
+      <w:commentRangeStart w:id="8"/>
       <w:r>
         <w:rPr>
           <w:rFonts w:ascii="Times New Roman" w:hAnsi="Times New Roman" w:cs="Times New Roman"/>
@@ -2246,6 +2449,13 @@
           <w:bCs/>
         </w:rPr>
         <w:t>Results</w:t>
+      </w:r>
+      <w:commentRangeEnd w:id="8"/>
+      <w:r>
+        <w:rPr>
+          <w:rStyle w:val="CommentReference"/>
+        </w:rPr>
+        <w:commentReference w:id="8"/>
       </w:r>
     </w:p>
     <w:p>
@@ -2435,7 +2645,47 @@
         <w:rPr>
           <w:rFonts w:ascii="Times New Roman" w:hAnsi="Times New Roman" w:cs="Times New Roman"/>
         </w:rPr>
-        <w:t xml:space="preserve"> NEED R2</w:t>
+        <w:t xml:space="preserve"> Nakagawa R</w:t>
+      </w:r>
+      <w:r>
+        <w:rPr>
+          <w:rFonts w:ascii="Times New Roman" w:hAnsi="Times New Roman" w:cs="Times New Roman"/>
+          <w:vertAlign w:val="superscript"/>
+        </w:rPr>
+        <w:t>2</w:t>
+      </w:r>
+      <w:r>
+        <w:rPr>
+          <w:rFonts w:ascii="Times New Roman" w:hAnsi="Times New Roman" w:cs="Times New Roman"/>
+          <w:vertAlign w:val="subscript"/>
+        </w:rPr>
+        <w:t>m</w:t>
+      </w:r>
+      <w:r>
+        <w:rPr>
+          <w:rFonts w:ascii="Times New Roman" w:hAnsi="Times New Roman" w:cs="Times New Roman"/>
+        </w:rPr>
+        <w:t xml:space="preserve"> = 0.75, R</w:t>
+      </w:r>
+      <w:r>
+        <w:rPr>
+          <w:rFonts w:ascii="Times New Roman" w:hAnsi="Times New Roman" w:cs="Times New Roman"/>
+          <w:vertAlign w:val="superscript"/>
+        </w:rPr>
+        <w:t>2</w:t>
+      </w:r>
+      <w:r>
+        <w:rPr>
+          <w:rFonts w:ascii="Times New Roman" w:hAnsi="Times New Roman" w:cs="Times New Roman"/>
+          <w:vertAlign w:val="subscript"/>
+        </w:rPr>
+        <w:t>c</w:t>
+      </w:r>
+      <w:r>
+        <w:rPr>
+          <w:rFonts w:ascii="Times New Roman" w:hAnsi="Times New Roman" w:cs="Times New Roman"/>
+        </w:rPr>
+        <w:t xml:space="preserve"> = 0.85</w:t>
       </w:r>
       <w:r>
         <w:rPr>
@@ -2447,13 +2697,53 @@
         <w:rPr>
           <w:rFonts w:ascii="Times New Roman" w:hAnsi="Times New Roman" w:cs="Times New Roman"/>
         </w:rPr>
-        <w:t xml:space="preserve"> NEED R2</w:t>
-      </w:r>
-      <w:r>
-        <w:rPr>
-          <w:rFonts w:ascii="Times New Roman" w:hAnsi="Times New Roman" w:cs="Times New Roman"/>
-        </w:rPr>
-        <w:t>).</w:t>
+        <w:t xml:space="preserve"> </w:t>
+      </w:r>
+      <w:r>
+        <w:rPr>
+          <w:rFonts w:ascii="Times New Roman" w:hAnsi="Times New Roman" w:cs="Times New Roman"/>
+        </w:rPr>
+        <w:t>Nakagawa R</w:t>
+      </w:r>
+      <w:r>
+        <w:rPr>
+          <w:rFonts w:ascii="Times New Roman" w:hAnsi="Times New Roman" w:cs="Times New Roman"/>
+          <w:vertAlign w:val="superscript"/>
+        </w:rPr>
+        <w:t>2</w:t>
+      </w:r>
+      <w:r>
+        <w:rPr>
+          <w:rFonts w:ascii="Times New Roman" w:hAnsi="Times New Roman" w:cs="Times New Roman"/>
+          <w:vertAlign w:val="subscript"/>
+        </w:rPr>
+        <w:t>m</w:t>
+      </w:r>
+      <w:r>
+        <w:rPr>
+          <w:rFonts w:ascii="Times New Roman" w:hAnsi="Times New Roman" w:cs="Times New Roman"/>
+        </w:rPr>
+        <w:t xml:space="preserve"> = 0.11, R</w:t>
+      </w:r>
+      <w:r>
+        <w:rPr>
+          <w:rFonts w:ascii="Times New Roman" w:hAnsi="Times New Roman" w:cs="Times New Roman"/>
+          <w:vertAlign w:val="superscript"/>
+        </w:rPr>
+        <w:t>2</w:t>
+      </w:r>
+      <w:r>
+        <w:rPr>
+          <w:rFonts w:ascii="Times New Roman" w:hAnsi="Times New Roman" w:cs="Times New Roman"/>
+          <w:vertAlign w:val="subscript"/>
+        </w:rPr>
+        <w:t>c</w:t>
+      </w:r>
+      <w:r>
+        <w:rPr>
+          <w:rFonts w:ascii="Times New Roman" w:hAnsi="Times New Roman" w:cs="Times New Roman"/>
+        </w:rPr>
+        <w:t xml:space="preserve"> = 0.71; Nakagawa et al. 2017)</w:t>
       </w:r>
     </w:p>
     <w:p>
@@ -2824,11 +3114,25 @@
           <w:rFonts w:ascii="Times New Roman" w:hAnsi="Times New Roman" w:cs="Times New Roman"/>
         </w:rPr>
       </w:pPr>
-      <w:r>
-        <w:rPr>
-          <w:rFonts w:ascii="Times New Roman" w:hAnsi="Times New Roman" w:cs="Times New Roman"/>
-        </w:rPr>
-        <w:t xml:space="preserve">Figure 1: A) Isotopic Niche, B) DNA niche, C) Niche area (two methods), D) Diet composition of top predators. While top predators increase their d15N (trophic position) and decrease their d13C (become more marine food web dependent) in PG habitat (A) – this does not mean </w:t>
+      <w:commentRangeStart w:id="9"/>
+      <w:r>
+        <w:rPr>
+          <w:rFonts w:ascii="Times New Roman" w:hAnsi="Times New Roman" w:cs="Times New Roman"/>
+        </w:rPr>
+        <w:t>Figure</w:t>
+      </w:r>
+      <w:commentRangeEnd w:id="9"/>
+      <w:r>
+        <w:rPr>
+          <w:rStyle w:val="CommentReference"/>
+        </w:rPr>
+        <w:commentReference w:id="9"/>
+      </w:r>
+      <w:r>
+        <w:rPr>
+          <w:rFonts w:ascii="Times New Roman" w:hAnsi="Times New Roman" w:cs="Times New Roman"/>
+        </w:rPr>
+        <w:t xml:space="preserve"> 1: A) Isotopic Niche, B) DNA niche, C) Niche area (two methods), D) Diet composition of top predators. While top predators increase their d15N (trophic position) and decrease their d13C (become more marine food web dependent) in PG habitat (A) – this does not mean </w:t>
       </w:r>
       <w:proofErr w:type="gramStart"/>
       <w:r>
@@ -2968,6 +3272,7 @@
           <w:bCs/>
         </w:rPr>
       </w:pPr>
+      <w:commentRangeStart w:id="10"/>
       <w:r>
         <w:rPr>
           <w:rFonts w:ascii="Times New Roman" w:hAnsi="Times New Roman" w:cs="Times New Roman"/>
@@ -2976,27 +3281,192 @@
         </w:rPr>
         <w:t>Discussion</w:t>
       </w:r>
-    </w:p>
-    <w:p>
-      <w:pPr>
-        <w:rPr>
-          <w:rFonts w:ascii="Times New Roman" w:hAnsi="Times New Roman" w:cs="Times New Roman"/>
-          <w:b/>
-          <w:bCs/>
-        </w:rPr>
-      </w:pPr>
-    </w:p>
-    <w:p>
-      <w:pPr>
-        <w:rPr>
-          <w:rFonts w:ascii="Times New Roman" w:hAnsi="Times New Roman" w:cs="Times New Roman"/>
-        </w:rPr>
-      </w:pPr>
-      <w:r>
-        <w:rPr>
-          <w:rFonts w:ascii="Times New Roman" w:hAnsi="Times New Roman" w:cs="Times New Roman"/>
-        </w:rPr>
-        <w:t>How cool is it to combine datasets!?</w:t>
+      <w:commentRangeEnd w:id="10"/>
+      <w:r>
+        <w:rPr>
+          <w:rStyle w:val="CommentReference"/>
+        </w:rPr>
+        <w:commentReference w:id="10"/>
+      </w:r>
+    </w:p>
+    <w:p>
+      <w:pPr>
+        <w:rPr>
+          <w:rFonts w:ascii="Times New Roman" w:hAnsi="Times New Roman" w:cs="Times New Roman"/>
+          <w:b/>
+          <w:bCs/>
+        </w:rPr>
+      </w:pPr>
+    </w:p>
+    <w:p>
+      <w:pPr>
+        <w:rPr>
+          <w:rFonts w:ascii="Times New Roman" w:hAnsi="Times New Roman" w:cs="Times New Roman"/>
+          <w:b/>
+          <w:bCs/>
+        </w:rPr>
+      </w:pPr>
+      <w:r>
+        <w:rPr>
+          <w:rFonts w:ascii="Times New Roman" w:hAnsi="Times New Roman" w:cs="Times New Roman"/>
+          <w:b/>
+          <w:bCs/>
+        </w:rPr>
+        <w:t>[What were our main takeaways and why was it cooler because we combined datasets?]</w:t>
+      </w:r>
+    </w:p>
+    <w:p>
+      <w:pPr>
+        <w:rPr>
+          <w:rFonts w:ascii="Times New Roman" w:hAnsi="Times New Roman" w:cs="Times New Roman"/>
+          <w:b/>
+          <w:bCs/>
+        </w:rPr>
+      </w:pPr>
+    </w:p>
+    <w:p>
+      <w:pPr>
+        <w:rPr>
+          <w:rFonts w:ascii="Times New Roman" w:hAnsi="Times New Roman" w:cs="Times New Roman"/>
+          <w:b/>
+          <w:bCs/>
+        </w:rPr>
+      </w:pPr>
+    </w:p>
+    <w:p>
+      <w:pPr>
+        <w:rPr>
+          <w:rFonts w:ascii="Times New Roman" w:hAnsi="Times New Roman" w:cs="Times New Roman"/>
+          <w:b/>
+          <w:bCs/>
+        </w:rPr>
+      </w:pPr>
+      <w:r>
+        <w:rPr>
+          <w:rFonts w:ascii="Times New Roman" w:hAnsi="Times New Roman" w:cs="Times New Roman"/>
+          <w:b/>
+          <w:bCs/>
+        </w:rPr>
+        <w:t>[</w:t>
+      </w:r>
+      <w:r>
+        <w:rPr>
+          <w:rFonts w:ascii="Times New Roman" w:hAnsi="Times New Roman" w:cs="Times New Roman"/>
+          <w:b/>
+          <w:bCs/>
+        </w:rPr>
+        <w:t>What does this mean for communities at Palmyra in particular, or other similar communities</w:t>
+      </w:r>
+      <w:r>
+        <w:rPr>
+          <w:rFonts w:ascii="Times New Roman" w:hAnsi="Times New Roman" w:cs="Times New Roman"/>
+          <w:b/>
+          <w:bCs/>
+        </w:rPr>
+        <w:t>?</w:t>
+      </w:r>
+      <w:r>
+        <w:rPr>
+          <w:rFonts w:ascii="Times New Roman" w:hAnsi="Times New Roman" w:cs="Times New Roman"/>
+          <w:b/>
+          <w:bCs/>
+        </w:rPr>
+        <w:t xml:space="preserve"> OR what are some specific natural history reasons in these species </w:t>
+      </w:r>
+      <w:proofErr w:type="gramStart"/>
+      <w:r>
+        <w:rPr>
+          <w:rFonts w:ascii="Times New Roman" w:hAnsi="Times New Roman" w:cs="Times New Roman"/>
+          <w:b/>
+          <w:bCs/>
+        </w:rPr>
+        <w:t>in particular that</w:t>
+      </w:r>
+      <w:proofErr w:type="gramEnd"/>
+      <w:r>
+        <w:rPr>
+          <w:rFonts w:ascii="Times New Roman" w:hAnsi="Times New Roman" w:cs="Times New Roman"/>
+          <w:b/>
+          <w:bCs/>
+        </w:rPr>
+        <w:t xml:space="preserve"> the response is what it is?</w:t>
+      </w:r>
+      <w:r>
+        <w:rPr>
+          <w:rFonts w:ascii="Times New Roman" w:hAnsi="Times New Roman" w:cs="Times New Roman"/>
+          <w:b/>
+          <w:bCs/>
+        </w:rPr>
+        <w:t>]</w:t>
+      </w:r>
+    </w:p>
+    <w:p>
+      <w:pPr>
+        <w:rPr>
+          <w:rFonts w:ascii="Times New Roman" w:hAnsi="Times New Roman" w:cs="Times New Roman"/>
+          <w:b/>
+          <w:bCs/>
+        </w:rPr>
+      </w:pPr>
+    </w:p>
+    <w:p>
+      <w:pPr>
+        <w:rPr>
+          <w:rFonts w:ascii="Times New Roman" w:hAnsi="Times New Roman" w:cs="Times New Roman"/>
+          <w:b/>
+          <w:bCs/>
+        </w:rPr>
+      </w:pPr>
+    </w:p>
+    <w:p>
+      <w:pPr>
+        <w:rPr>
+          <w:rFonts w:ascii="Times New Roman" w:hAnsi="Times New Roman" w:cs="Times New Roman"/>
+          <w:b/>
+          <w:bCs/>
+        </w:rPr>
+      </w:pPr>
+      <w:r>
+        <w:rPr>
+          <w:rFonts w:ascii="Times New Roman" w:hAnsi="Times New Roman" w:cs="Times New Roman"/>
+          <w:b/>
+          <w:bCs/>
+        </w:rPr>
+        <w:t>[What does this tell us about the context-dependent ways in which trophic interactions change with environmental context</w:t>
+      </w:r>
+      <w:r>
+        <w:rPr>
+          <w:rFonts w:ascii="Times New Roman" w:hAnsi="Times New Roman" w:cs="Times New Roman"/>
+          <w:b/>
+          <w:bCs/>
+        </w:rPr>
+        <w:t>, and what could we learn next (</w:t>
+      </w:r>
+      <w:proofErr w:type="gramStart"/>
+      <w:r>
+        <w:rPr>
+          <w:rFonts w:ascii="Times New Roman" w:hAnsi="Times New Roman" w:cs="Times New Roman"/>
+          <w:b/>
+          <w:bCs/>
+        </w:rPr>
+        <w:t>e.g.</w:t>
+      </w:r>
+      <w:proofErr w:type="gramEnd"/>
+      <w:r>
+        <w:rPr>
+          <w:rFonts w:ascii="Times New Roman" w:hAnsi="Times New Roman" w:cs="Times New Roman"/>
+          <w:b/>
+          <w:bCs/>
+        </w:rPr>
+        <w:t xml:space="preserve"> add in limitations of study as next steps)</w:t>
+      </w:r>
+      <w:r>
+        <w:rPr>
+          <w:rFonts w:ascii="Times New Roman" w:hAnsi="Times New Roman" w:cs="Times New Roman"/>
+          <w:b/>
+          <w:bCs/>
+        </w:rPr>
+        <w:t>?]</w:t>
       </w:r>
     </w:p>
     <w:p>
@@ -3038,38 +3508,57 @@
       <w:pPr>
         <w:rPr>
           <w:rFonts w:ascii="Times New Roman" w:hAnsi="Times New Roman" w:cs="Times New Roman"/>
-        </w:rPr>
-      </w:pPr>
-      <w:r>
-        <w:rPr>
-          <w:rFonts w:ascii="Times New Roman" w:hAnsi="Times New Roman" w:cs="Times New Roman"/>
-        </w:rPr>
-        <w:t>We learned a thing about food webs.</w:t>
-      </w:r>
-    </w:p>
-    <w:p>
-      <w:pPr>
-        <w:rPr>
-          <w:rFonts w:ascii="Times New Roman" w:hAnsi="Times New Roman" w:cs="Times New Roman"/>
-          <w:b/>
-          <w:bCs/>
-        </w:rPr>
-      </w:pPr>
-    </w:p>
-    <w:p>
-      <w:pPr>
-        <w:rPr>
-          <w:rFonts w:ascii="Times New Roman" w:hAnsi="Times New Roman" w:cs="Times New Roman"/>
-          <w:b/>
-          <w:bCs/>
-        </w:rPr>
-      </w:pPr>
-      <w:r>
-        <w:rPr>
-          <w:rFonts w:ascii="Times New Roman" w:hAnsi="Times New Roman" w:cs="Times New Roman"/>
-          <w:b/>
-          <w:bCs/>
-        </w:rPr>
+          <w:b/>
+          <w:bCs/>
+        </w:rPr>
+      </w:pPr>
+      <w:r>
+        <w:rPr>
+          <w:rFonts w:ascii="Times New Roman" w:hAnsi="Times New Roman" w:cs="Times New Roman"/>
+          <w:b/>
+          <w:bCs/>
+        </w:rPr>
+        <w:t>[Some zoomed-out why do we care still? Reshuffling of communities across the globe and understanding how those changes are taking shape in communities may be important]</w:t>
+      </w:r>
+    </w:p>
+    <w:p>
+      <w:pPr>
+        <w:rPr>
+          <w:rFonts w:ascii="Times New Roman" w:hAnsi="Times New Roman" w:cs="Times New Roman"/>
+        </w:rPr>
+      </w:pPr>
+    </w:p>
+    <w:p>
+      <w:pPr>
+        <w:rPr>
+          <w:rFonts w:ascii="Times New Roman" w:hAnsi="Times New Roman" w:cs="Times New Roman"/>
+        </w:rPr>
+      </w:pPr>
+    </w:p>
+    <w:p>
+      <w:pPr>
+        <w:rPr>
+          <w:rFonts w:ascii="Times New Roman" w:hAnsi="Times New Roman" w:cs="Times New Roman"/>
+          <w:b/>
+          <w:bCs/>
+        </w:rPr>
+      </w:pPr>
+    </w:p>
+    <w:p>
+      <w:pPr>
+        <w:rPr>
+          <w:rFonts w:ascii="Times New Roman" w:hAnsi="Times New Roman" w:cs="Times New Roman"/>
+          <w:b/>
+          <w:bCs/>
+        </w:rPr>
+      </w:pPr>
+      <w:r>
+        <w:rPr>
+          <w:rFonts w:ascii="Times New Roman" w:hAnsi="Times New Roman" w:cs="Times New Roman"/>
+          <w:b/>
+          <w:bCs/>
+        </w:rPr>
+        <w:lastRenderedPageBreak/>
         <w:t>Data Availability Statement</w:t>
       </w:r>
     </w:p>
@@ -3220,7 +3709,6 @@
           <w:b/>
           <w:bCs/>
         </w:rPr>
-        <w:lastRenderedPageBreak/>
         <w:t>References</w:t>
       </w:r>
     </w:p>
@@ -3379,15 +3867,14 @@
       <w:r>
         <w:rPr>
           <w:rFonts w:ascii="Times New Roman" w:hAnsi="Times New Roman" w:cs="Times New Roman"/>
-          <w:highlight w:val="darkCyan"/>
-        </w:rPr>
-        <w:t>Steph</w:t>
-      </w:r>
-      <w:r>
-        <w:rPr>
-          <w:rFonts w:ascii="Times New Roman" w:hAnsi="Times New Roman" w:cs="Times New Roman"/>
-        </w:rPr>
-        <w:t>, Katie</w:t>
+        </w:rPr>
+        <w:t>Steph,</w:t>
+      </w:r>
+      <w:r>
+        <w:rPr>
+          <w:rFonts w:ascii="Times New Roman" w:hAnsi="Times New Roman" w:cs="Times New Roman"/>
+        </w:rPr>
+        <w:t xml:space="preserve"> Katie</w:t>
       </w:r>
     </w:p>
     <w:p>
@@ -3447,13 +3934,7 @@
         <w:rPr>
           <w:rFonts w:ascii="Times New Roman" w:hAnsi="Times New Roman" w:cs="Times New Roman"/>
         </w:rPr>
-        <w:t>Fill out results sectio</w:t>
-      </w:r>
-      <w:r>
-        <w:rPr>
-          <w:rFonts w:ascii="Times New Roman" w:hAnsi="Times New Roman" w:cs="Times New Roman"/>
-        </w:rPr>
-        <w:t>n</w:t>
+        <w:t>Fill out results section</w:t>
       </w:r>
     </w:p>
     <w:p>
@@ -3471,7 +3952,7 @@
         <w:rPr>
           <w:rFonts w:ascii="Times New Roman" w:hAnsi="Times New Roman" w:cs="Times New Roman"/>
         </w:rPr>
-        <w:t>Austen – check and recommend changes</w:t>
+        <w:t>Austen</w:t>
       </w:r>
     </w:p>
     <w:p>
@@ -3507,7 +3988,7 @@
         <w:rPr>
           <w:rFonts w:ascii="Times New Roman" w:hAnsi="Times New Roman" w:cs="Times New Roman"/>
         </w:rPr>
-        <w:t>Help me, An!</w:t>
+        <w:t>An</w:t>
       </w:r>
     </w:p>
     <w:p>
@@ -3525,20 +4006,7 @@
         <w:rPr>
           <w:rFonts w:ascii="Times New Roman" w:hAnsi="Times New Roman" w:cs="Times New Roman"/>
         </w:rPr>
-        <w:t>Get R</w:t>
-      </w:r>
-      <w:r>
-        <w:rPr>
-          <w:rFonts w:ascii="Times New Roman" w:hAnsi="Times New Roman" w:cs="Times New Roman"/>
-          <w:vertAlign w:val="superscript"/>
-        </w:rPr>
-        <w:t>2</w:t>
-      </w:r>
-      <w:r>
-        <w:rPr>
-          <w:rFonts w:ascii="Times New Roman" w:hAnsi="Times New Roman" w:cs="Times New Roman"/>
-        </w:rPr>
-        <w:t xml:space="preserve"> values for models</w:t>
+        <w:t xml:space="preserve">Write discussion </w:t>
       </w:r>
     </w:p>
     <w:p>
@@ -3556,7 +4024,7 @@
         <w:rPr>
           <w:rFonts w:ascii="Times New Roman" w:hAnsi="Times New Roman" w:cs="Times New Roman"/>
         </w:rPr>
-        <w:t>Ana</w:t>
+        <w:t>Ana – others – if lit reviewing, fill in info in specific paragraphs</w:t>
       </w:r>
     </w:p>
     <w:p>
@@ -3574,13 +4042,25 @@
         <w:rPr>
           <w:rFonts w:ascii="Times New Roman" w:hAnsi="Times New Roman" w:cs="Times New Roman"/>
         </w:rPr>
-        <w:t>Write discussion</w:t>
-      </w:r>
-      <w:r>
-        <w:rPr>
-          <w:rFonts w:ascii="Times New Roman" w:hAnsi="Times New Roman" w:cs="Times New Roman"/>
-        </w:rPr>
-        <w:t xml:space="preserve"> – make topics of major paragraphs for folks to fill in?</w:t>
+        <w:t>What else needs to be supplemental in this paper? – comb through</w:t>
+      </w:r>
+      <w:r>
+        <w:rPr>
+          <w:rFonts w:ascii="Times New Roman" w:hAnsi="Times New Roman" w:cs="Times New Roman"/>
+        </w:rPr>
+        <w:t xml:space="preserve"> </w:t>
+      </w:r>
+      <w:r>
+        <w:rPr>
+          <w:rFonts w:ascii="Times New Roman" w:hAnsi="Times New Roman" w:cs="Times New Roman"/>
+        </w:rPr>
+        <w:t>for gaps</w:t>
+      </w:r>
+      <w:r>
+        <w:rPr>
+          <w:rFonts w:ascii="Times New Roman" w:hAnsi="Times New Roman" w:cs="Times New Roman"/>
+        </w:rPr>
+        <w:t xml:space="preserve"> in logic</w:t>
       </w:r>
     </w:p>
     <w:p>
@@ -3598,7 +4078,7 @@
         <w:rPr>
           <w:rFonts w:ascii="Times New Roman" w:hAnsi="Times New Roman" w:cs="Times New Roman"/>
         </w:rPr>
-        <w:t>Ana – others – if lit reviewing, fill in info in specific paragraphs</w:t>
+        <w:t>Devyn</w:t>
       </w:r>
     </w:p>
     <w:p>
@@ -3616,19 +4096,13 @@
         <w:rPr>
           <w:rFonts w:ascii="Times New Roman" w:hAnsi="Times New Roman" w:cs="Times New Roman"/>
         </w:rPr>
-        <w:t>What else needs to be supplemental in this paper? – comb through</w:t>
+        <w:t>Lit review of diet shifts/lack of shift with changing habitats</w:t>
       </w:r>
       <w:r>
         <w:rPr>
           <w:rFonts w:ascii="Times New Roman" w:hAnsi="Times New Roman" w:cs="Times New Roman"/>
         </w:rPr>
         <w:t xml:space="preserve"> </w:t>
-      </w:r>
-      <w:r>
-        <w:rPr>
-          <w:rFonts w:ascii="Times New Roman" w:hAnsi="Times New Roman" w:cs="Times New Roman"/>
-        </w:rPr>
-        <w:t>for gaps</w:t>
       </w:r>
     </w:p>
     <w:p>
@@ -3645,15 +4119,14 @@
       <w:r>
         <w:rPr>
           <w:rFonts w:ascii="Times New Roman" w:hAnsi="Times New Roman" w:cs="Times New Roman"/>
-          <w:highlight w:val="darkCyan"/>
-        </w:rPr>
-        <w:t>Jasmine,</w:t>
-      </w:r>
-      <w:r>
-        <w:rPr>
-          <w:rFonts w:ascii="Times New Roman" w:hAnsi="Times New Roman" w:cs="Times New Roman"/>
-        </w:rPr>
-        <w:t xml:space="preserve"> Devyn</w:t>
+        </w:rPr>
+        <w:t xml:space="preserve">Dan, Bart, </w:t>
+      </w:r>
+      <w:r>
+        <w:rPr>
+          <w:rFonts w:ascii="Times New Roman" w:hAnsi="Times New Roman" w:cs="Times New Roman"/>
+        </w:rPr>
+        <w:t>Jasmine</w:t>
       </w:r>
     </w:p>
     <w:p>
@@ -3671,7 +4144,19 @@
         <w:rPr>
           <w:rFonts w:ascii="Times New Roman" w:hAnsi="Times New Roman" w:cs="Times New Roman"/>
         </w:rPr>
-        <w:t>Lit review of diet shifts/lack of shift with changing habitats</w:t>
+        <w:t>Lit review of studies combining DNA and isotope data – what is the framing</w:t>
+      </w:r>
+      <w:r>
+        <w:rPr>
+          <w:rFonts w:ascii="Times New Roman" w:hAnsi="Times New Roman" w:cs="Times New Roman"/>
+        </w:rPr>
+        <w:t>/finding</w:t>
+      </w:r>
+      <w:r>
+        <w:rPr>
+          <w:rFonts w:ascii="Times New Roman" w:hAnsi="Times New Roman" w:cs="Times New Roman"/>
+        </w:rPr>
+        <w:t>?</w:t>
       </w:r>
       <w:r>
         <w:rPr>
@@ -3695,7 +4180,19 @@
         <w:rPr>
           <w:rFonts w:ascii="Times New Roman" w:hAnsi="Times New Roman" w:cs="Times New Roman"/>
         </w:rPr>
-        <w:t>Dan, Bart, Hillary</w:t>
+        <w:t>Kirsten, Elizabeth</w:t>
+      </w:r>
+      <w:r>
+        <w:rPr>
+          <w:rFonts w:ascii="Times New Roman" w:hAnsi="Times New Roman" w:cs="Times New Roman"/>
+        </w:rPr>
+        <w:t xml:space="preserve">, </w:t>
+      </w:r>
+      <w:r>
+        <w:rPr>
+          <w:rFonts w:ascii="Times New Roman" w:hAnsi="Times New Roman" w:cs="Times New Roman"/>
+        </w:rPr>
+        <w:t>Jasmine</w:t>
       </w:r>
     </w:p>
     <w:p>
@@ -3713,13 +4210,13 @@
         <w:rPr>
           <w:rFonts w:ascii="Times New Roman" w:hAnsi="Times New Roman" w:cs="Times New Roman"/>
         </w:rPr>
-        <w:t>Lit review of studies combining DNA and isotope data – what is the framing?</w:t>
-      </w:r>
-      <w:r>
-        <w:rPr>
-          <w:rFonts w:ascii="Times New Roman" w:hAnsi="Times New Roman" w:cs="Times New Roman"/>
-        </w:rPr>
-        <w:t xml:space="preserve"> </w:t>
+        <w:t>Formatting – scientific names, sections, references</w:t>
+      </w:r>
+      <w:r>
+        <w:rPr>
+          <w:rFonts w:ascii="Times New Roman" w:hAnsi="Times New Roman" w:cs="Times New Roman"/>
+        </w:rPr>
+        <w:t xml:space="preserve"> for initial submission – what do we need?</w:t>
       </w:r>
     </w:p>
     <w:p>
@@ -3737,49 +4234,7 @@
         <w:rPr>
           <w:rFonts w:ascii="Times New Roman" w:hAnsi="Times New Roman" w:cs="Times New Roman"/>
         </w:rPr>
-        <w:t>Kirsten, Elizabeth</w:t>
-      </w:r>
-      <w:r>
-        <w:rPr>
-          <w:rFonts w:ascii="Times New Roman" w:hAnsi="Times New Roman" w:cs="Times New Roman"/>
-        </w:rPr>
-        <w:t>, Maggie</w:t>
-      </w:r>
-    </w:p>
-    <w:p>
-      <w:pPr>
-        <w:pStyle w:val="ListParagraph"/>
-        <w:numPr>
-          <w:ilvl w:val="0"/>
-          <w:numId w:val="6"/>
-        </w:numPr>
-        <w:rPr>
-          <w:rFonts w:ascii="Times New Roman" w:hAnsi="Times New Roman" w:cs="Times New Roman"/>
-        </w:rPr>
-      </w:pPr>
-      <w:r>
-        <w:rPr>
-          <w:rFonts w:ascii="Times New Roman" w:hAnsi="Times New Roman" w:cs="Times New Roman"/>
-        </w:rPr>
-        <w:t>Formatting – scientific names, sections, references – someone come up with a list</w:t>
-      </w:r>
-    </w:p>
-    <w:p>
-      <w:pPr>
-        <w:pStyle w:val="ListParagraph"/>
-        <w:numPr>
-          <w:ilvl w:val="1"/>
-          <w:numId w:val="6"/>
-        </w:numPr>
-        <w:rPr>
-          <w:rFonts w:ascii="Times New Roman" w:hAnsi="Times New Roman" w:cs="Times New Roman"/>
-        </w:rPr>
-      </w:pPr>
-      <w:r>
-        <w:rPr>
-          <w:rFonts w:ascii="Times New Roman" w:hAnsi="Times New Roman" w:cs="Times New Roman"/>
-        </w:rPr>
-        <w:t xml:space="preserve">An, </w:t>
+        <w:t>An</w:t>
       </w:r>
     </w:p>
     <w:p>
@@ -3844,7 +4299,87 @@
 
 <file path=word/comments.xml><?xml version="1.0" encoding="utf-8"?>
 <w:comments xmlns:wpc="http://schemas.microsoft.com/office/word/2010/wordprocessingCanvas" xmlns:cx="http://schemas.microsoft.com/office/drawing/2014/chartex" xmlns:cx1="http://schemas.microsoft.com/office/drawing/2015/9/8/chartex" xmlns:cx2="http://schemas.microsoft.com/office/drawing/2015/10/21/chartex" xmlns:cx3="http://schemas.microsoft.com/office/drawing/2016/5/9/chartex" xmlns:cx4="http://schemas.microsoft.com/office/drawing/2016/5/10/chartex" xmlns:cx5="http://schemas.microsoft.com/office/drawing/2016/5/11/chartex" xmlns:cx6="http://schemas.microsoft.com/office/drawing/2016/5/12/chartex" xmlns:cx7="http://schemas.microsoft.com/office/drawing/2016/5/13/chartex" xmlns:cx8="http://schemas.microsoft.com/office/drawing/2016/5/14/chartex" xmlns:mc="http://schemas.openxmlformats.org/markup-compatibility/2006" xmlns:aink="http://schemas.microsoft.com/office/drawing/2016/ink" xmlns:am3d="http://schemas.microsoft.com/office/drawing/2017/model3d" xmlns:o="urn:schemas-microsoft-com:office:office" xmlns:r="http://schemas.openxmlformats.org/officeDocument/2006/relationships" xmlns:m="http://schemas.openxmlformats.org/officeDocument/2006/math" xmlns:v="urn:schemas-microsoft-com:vml" xmlns:wp14="http://schemas.microsoft.com/office/word/2010/wordprocessingDrawing" xmlns:wp="http://schemas.openxmlformats.org/drawingml/2006/wordprocessingDrawing" xmlns:w10="urn:schemas-microsoft-com:office:word" xmlns:w="http://schemas.openxmlformats.org/wordprocessingml/2006/main" xmlns:w14="http://schemas.microsoft.com/office/word/2010/wordml" xmlns:w15="http://schemas.microsoft.com/office/word/2012/wordml" xmlns:w16cex="http://schemas.microsoft.com/office/word/2018/wordml/cex" xmlns:w16cid="http://schemas.microsoft.com/office/word/2016/wordml/cid" xmlns:w16="http://schemas.microsoft.com/office/word/2018/wordml" xmlns:w16sdtdh="http://schemas.microsoft.com/office/word/2020/wordml/sdtdatahash" xmlns:w16se="http://schemas.microsoft.com/office/word/2015/wordml/symex" xmlns:wpg="http://schemas.microsoft.com/office/word/2010/wordprocessingGroup" xmlns:wpi="http://schemas.microsoft.com/office/word/2010/wordprocessingInk" xmlns:wne="http://schemas.microsoft.com/office/word/2006/wordml" xmlns:wps="http://schemas.microsoft.com/office/word/2010/wordprocessingShape" mc:Ignorable="w14 w15 w16se w16cid w16 w16cex w16sdtdh wp14">
-  <w:comment w:id="0" w:author="Ana Miller-Ter Kuile" w:date="2022-02-25T14:18:00Z" w:initials="AMTK">
+  <w:comment w:id="0" w:author="Ana Teresa Miller ter Kuile" w:date="2022-03-09T14:31:00Z" w:initials="ATMtK">
+    <w:p>
+      <w:pPr>
+        <w:pStyle w:val="CommentText"/>
+      </w:pPr>
+      <w:r>
+        <w:rPr>
+          <w:rStyle w:val="CommentReference"/>
+        </w:rPr>
+        <w:annotationRef/>
+      </w:r>
+      <w:r>
+        <w:t>Everyone, please check the spelling for your names here</w:t>
+      </w:r>
+    </w:p>
+  </w:comment>
+  <w:comment w:id="1" w:author="Ana Teresa Miller ter Kuile" w:date="2022-03-09T14:31:00Z" w:initials="ATMtK">
+    <w:p>
+      <w:pPr>
+        <w:pStyle w:val="CommentText"/>
+      </w:pPr>
+      <w:r>
+        <w:rPr>
+          <w:rStyle w:val="CommentReference"/>
+        </w:rPr>
+        <w:annotationRef/>
+      </w:r>
+      <w:r>
+        <w:t>Everyone, please update your affiliations here</w:t>
+      </w:r>
+    </w:p>
+  </w:comment>
+  <w:comment w:id="2" w:author="Ana Teresa Miller ter Kuile" w:date="2022-03-09T14:26:00Z" w:initials="ATMtK">
+    <w:p>
+      <w:pPr>
+        <w:pStyle w:val="CommentText"/>
+      </w:pPr>
+      <w:r>
+        <w:rPr>
+          <w:rStyle w:val="CommentReference"/>
+        </w:rPr>
+        <w:annotationRef/>
+      </w:r>
+      <w:r>
+        <w:t>Dan, Bart, Jasmine: Lit review of diet shifts/lack of shift with changing habitats for here and for the discussion sections related to this topic</w:t>
+      </w:r>
+    </w:p>
+  </w:comment>
+  <w:comment w:id="3" w:author="Ana Teresa Miller ter Kuile" w:date="2022-03-09T14:27:00Z" w:initials="ATMtK">
+    <w:p>
+      <w:pPr>
+        <w:pStyle w:val="CommentText"/>
+      </w:pPr>
+      <w:r>
+        <w:rPr>
+          <w:rStyle w:val="CommentReference"/>
+        </w:rPr>
+        <w:annotationRef/>
+      </w:r>
+      <w:r>
+        <w:t>Kirsten &amp; Elizabeth (and Jasmine, if you already know of any from your similar work!) Lit review of studies combining DNA and isotope data – what is the framing/what did people find?</w:t>
+      </w:r>
+    </w:p>
+  </w:comment>
+  <w:comment w:id="4" w:author="Ana Teresa Miller ter Kuile" w:date="2022-03-09T14:28:00Z" w:initials="ATMtK">
+    <w:p>
+      <w:pPr>
+        <w:pStyle w:val="CommentText"/>
+      </w:pPr>
+      <w:r>
+        <w:rPr>
+          <w:rStyle w:val="CommentReference"/>
+        </w:rPr>
+        <w:annotationRef/>
+      </w:r>
+      <w:r>
+        <w:t>Devyn - what gaps in logic between here and the end need a supplement - keeping in mind that many of the methods to generate the data (e.g. the DNA diet data) are in another paper already but may need more contextualization than currently provided here</w:t>
+      </w:r>
+    </w:p>
+  </w:comment>
+  <w:comment w:id="5" w:author="Ana Miller-Ter Kuile" w:date="2022-02-25T14:17:00Z" w:initials="AMTK">
     <w:p>
       <w:r>
         <w:rPr>
@@ -3857,12 +4392,15 @@
           <w:sz w:val="20"/>
           <w:szCs w:val="20"/>
         </w:rPr>
-        <w:t xml:space="preserve">I haven’t consistently called this group anything throughout the piece yet - I change between intermediate predators and other terms. Could use help in framing this well - these are common things that the top predator spider eats, but don’t want to confuse folks with “diet of diet” because then it sounds like i somehow took that out of the top predator guts. This is a unique DNA diet sample set that includes these predators. </w:t>
+        <w:t>I chose this habitat association framing over “productivity” specifically because the samples I have for intermediate predator DNA come from these two habitats, not from the “high” and “low” end of the productivity gradient. There’s an interesting article about spider diet constancy across environmental contexts that I think is a good foundation for this more general framing (DOI: 10.1111/mec.14872: Asssessing changes in arthropod predator-prey interactions through DNA-based gut content analysis - variable environment, stable diet)</w:t>
       </w:r>
     </w:p>
   </w:comment>
-  <w:comment w:id="1" w:author="Ana Miller-Ter Kuile" w:date="2022-02-25T14:17:00Z" w:initials="AMTK">
-    <w:p>
+  <w:comment w:id="6" w:author="Ana Teresa Miller ter Kuile" w:date="2022-03-09T14:13:00Z" w:initials="ATMtK">
+    <w:p>
+      <w:pPr>
+        <w:pStyle w:val="CommentText"/>
+      </w:pPr>
       <w:r>
         <w:rPr>
           <w:rStyle w:val="CommentReference"/>
@@ -3870,11 +4408,144 @@
         <w:annotationRef/>
       </w:r>
       <w:r>
-        <w:rPr>
-          <w:sz w:val="20"/>
-          <w:szCs w:val="20"/>
-        </w:rPr>
-        <w:t>I chose this habitat association framing over “productivity” specifically because the samples I have for intermediate predator DNA come from these two habitats, not from the “high” and “low” end of the productivity gradient. There’s an interesting article about spider diet constancy across environmental contexts that I think is a good foundation for this more general framing (DOI: 10.1111/mec.14872: Asssessing changes in arthropod predator-prey interactions through DNA-based gut content analysis - variable environment, stable diet)</w:t>
+        <w:t>Katie &amp; Steph: Add in/streamline these isotope methods using the Young et al citation:</w:t>
+      </w:r>
+    </w:p>
+    <w:p>
+      <w:pPr>
+        <w:pStyle w:val="CommentText"/>
+      </w:pPr>
+      <w:hyperlink r:id="rId1" w:history="1">
+        <w:r>
+          <w:rPr>
+            <w:rStyle w:val="Hyperlink"/>
+          </w:rPr>
+          <w:t>https://labs.eemb.ucsb.edu/mccauley/doug/publications/Young%20et%20al%202013_b.pdf</w:t>
+        </w:r>
+      </w:hyperlink>
+    </w:p>
+    <w:p>
+      <w:pPr>
+        <w:pStyle w:val="CommentText"/>
+      </w:pPr>
+      <w:r>
+        <w:t>And Nigro citation:</w:t>
+      </w:r>
+    </w:p>
+    <w:p>
+      <w:pPr>
+        <w:pStyle w:val="CommentText"/>
+      </w:pPr>
+      <w:hyperlink r:id="rId2" w:history="1">
+        <w:r>
+          <w:rPr>
+            <w:rStyle w:val="Hyperlink"/>
+          </w:rPr>
+          <w:t>https://onlinelibrary.wiley.com/doi/10.1111/rec.12511</w:t>
+        </w:r>
+      </w:hyperlink>
+    </w:p>
+    <w:p>
+      <w:pPr>
+        <w:pStyle w:val="CommentText"/>
+      </w:pPr>
+      <w:r>
+        <w:t>(I used the Nigro citation for isotope correction methods)</w:t>
+      </w:r>
+    </w:p>
+  </w:comment>
+  <w:comment w:id="7" w:author="Ana Teresa Miller ter Kuile" w:date="2022-03-09T14:10:00Z" w:initials="ATMtK">
+    <w:p>
+      <w:pPr>
+        <w:pStyle w:val="CommentText"/>
+      </w:pPr>
+      <w:r>
+        <w:rPr>
+          <w:rStyle w:val="CommentReference"/>
+        </w:rPr>
+        <w:annotationRef/>
+      </w:r>
+      <w:r>
+        <w:t>Carina &amp; Maggie: Add in/streamline these DNA methods using both citations from our previous work:</w:t>
+      </w:r>
+    </w:p>
+    <w:p>
+      <w:pPr>
+        <w:pStyle w:val="CommentText"/>
+      </w:pPr>
+      <w:hyperlink r:id="rId3" w:history="1">
+        <w:r>
+          <w:rPr>
+            <w:rStyle w:val="Hyperlink"/>
+          </w:rPr>
+          <w:t>https://onlinelibrary.wiley.com/doi/full/10.1002/ece3.7968</w:t>
+        </w:r>
+      </w:hyperlink>
+    </w:p>
+    <w:p>
+      <w:pPr>
+        <w:pStyle w:val="CommentText"/>
+      </w:pPr>
+      <w:hyperlink r:id="rId4" w:history="1">
+        <w:r>
+          <w:rPr>
+            <w:rStyle w:val="Hyperlink"/>
+          </w:rPr>
+          <w:t>https://esajournals.onlinelibrary.wiley.com/doi/abs/10.1002/ecy.3634</w:t>
+        </w:r>
+      </w:hyperlink>
+    </w:p>
+    <w:p>
+      <w:pPr>
+        <w:pStyle w:val="CommentText"/>
+      </w:pPr>
+    </w:p>
+  </w:comment>
+  <w:comment w:id="8" w:author="Ana Teresa Miller ter Kuile" w:date="2022-03-09T14:14:00Z" w:initials="ATMtK">
+    <w:p>
+      <w:pPr>
+        <w:pStyle w:val="CommentText"/>
+      </w:pPr>
+      <w:r>
+        <w:rPr>
+          <w:rStyle w:val="CommentReference"/>
+        </w:rPr>
+        <w:annotationRef/>
+      </w:r>
+      <w:r>
+        <w:t>Austen: can you make this paragraphs and suggest additional information that would be useful here?</w:t>
+      </w:r>
+    </w:p>
+  </w:comment>
+  <w:comment w:id="9" w:author="Ana Teresa Miller ter Kuile" w:date="2022-03-09T14:13:00Z" w:initials="ATMtK">
+    <w:p>
+      <w:pPr>
+        <w:pStyle w:val="CommentText"/>
+      </w:pPr>
+      <w:r>
+        <w:rPr>
+          <w:rStyle w:val="CommentReference"/>
+        </w:rPr>
+        <w:annotationRef/>
+      </w:r>
+      <w:r>
+        <w:t>An - help with figures</w:t>
+      </w:r>
+    </w:p>
+  </w:comment>
+  <w:comment w:id="10" w:author="Ana Teresa Miller ter Kuile" w:date="2022-03-09T14:29:00Z" w:initials="ATMtK">
+    <w:p>
+      <w:pPr>
+        <w:pStyle w:val="CommentText"/>
+      </w:pPr>
+      <w:r>
+        <w:rPr>
+          <w:rStyle w:val="CommentReference"/>
+        </w:rPr>
+        <w:annotationRef/>
+      </w:r>
+      <w:r>
+        <w:t>If your lit review covers a specific topic for each of these paragraphs, fill in some notes here!</w:t>
       </w:r>
     </w:p>
   </w:comment>
@@ -3883,22 +4554,49 @@
 
 <file path=word/commentsExtended.xml><?xml version="1.0" encoding="utf-8"?>
 <w15:commentsEx xmlns:wpc="http://schemas.microsoft.com/office/word/2010/wordprocessingCanvas" xmlns:cx="http://schemas.microsoft.com/office/drawing/2014/chartex" xmlns:cx1="http://schemas.microsoft.com/office/drawing/2015/9/8/chartex" xmlns:cx2="http://schemas.microsoft.com/office/drawing/2015/10/21/chartex" xmlns:cx3="http://schemas.microsoft.com/office/drawing/2016/5/9/chartex" xmlns:cx4="http://schemas.microsoft.com/office/drawing/2016/5/10/chartex" xmlns:cx5="http://schemas.microsoft.com/office/drawing/2016/5/11/chartex" xmlns:cx6="http://schemas.microsoft.com/office/drawing/2016/5/12/chartex" xmlns:cx7="http://schemas.microsoft.com/office/drawing/2016/5/13/chartex" xmlns:cx8="http://schemas.microsoft.com/office/drawing/2016/5/14/chartex" xmlns:mc="http://schemas.openxmlformats.org/markup-compatibility/2006" xmlns:aink="http://schemas.microsoft.com/office/drawing/2016/ink" xmlns:am3d="http://schemas.microsoft.com/office/drawing/2017/model3d" xmlns:o="urn:schemas-microsoft-com:office:office" xmlns:r="http://schemas.openxmlformats.org/officeDocument/2006/relationships" xmlns:m="http://schemas.openxmlformats.org/officeDocument/2006/math" xmlns:v="urn:schemas-microsoft-com:vml" xmlns:wp14="http://schemas.microsoft.com/office/word/2010/wordprocessingDrawing" xmlns:wp="http://schemas.openxmlformats.org/drawingml/2006/wordprocessingDrawing" xmlns:w10="urn:schemas-microsoft-com:office:word" xmlns:w="http://schemas.openxmlformats.org/wordprocessingml/2006/main" xmlns:w14="http://schemas.microsoft.com/office/word/2010/wordml" xmlns:w15="http://schemas.microsoft.com/office/word/2012/wordml" xmlns:w16cex="http://schemas.microsoft.com/office/word/2018/wordml/cex" xmlns:w16cid="http://schemas.microsoft.com/office/word/2016/wordml/cid" xmlns:w16="http://schemas.microsoft.com/office/word/2018/wordml" xmlns:w16sdtdh="http://schemas.microsoft.com/office/word/2020/wordml/sdtdatahash" xmlns:w16se="http://schemas.microsoft.com/office/word/2015/wordml/symex" xmlns:wpg="http://schemas.microsoft.com/office/word/2010/wordprocessingGroup" xmlns:wpi="http://schemas.microsoft.com/office/word/2010/wordprocessingInk" xmlns:wne="http://schemas.microsoft.com/office/word/2006/wordml" xmlns:wps="http://schemas.microsoft.com/office/word/2010/wordprocessingShape" mc:Ignorable="w14 w15 w16se w16cid w16 w16cex w16sdtdh wp14">
-  <w15:commentEx w15:paraId="3C34AB26" w15:done="0"/>
+  <w15:commentEx w15:paraId="6727654B" w15:done="0"/>
+  <w15:commentEx w15:paraId="4306FC4B" w15:done="0"/>
+  <w15:commentEx w15:paraId="460BA0AF" w15:done="0"/>
+  <w15:commentEx w15:paraId="2F63B5A9" w15:done="0"/>
+  <w15:commentEx w15:paraId="1B98AA45" w15:done="0"/>
   <w15:commentEx w15:paraId="5A64FAD4" w15:done="0"/>
+  <w15:commentEx w15:paraId="1FBFD9C3" w15:done="0"/>
+  <w15:commentEx w15:paraId="4FABA5FF" w15:done="0"/>
+  <w15:commentEx w15:paraId="05604402" w15:done="0"/>
+  <w15:commentEx w15:paraId="3E85F8A8" w15:done="0"/>
+  <w15:commentEx w15:paraId="2420EBD2" w15:done="0"/>
 </w15:commentsEx>
 </file>
 
 <file path=word/commentsExtensible.xml><?xml version="1.0" encoding="utf-8"?>
 <w16cex:commentsExtensible xmlns:wpc="http://schemas.microsoft.com/office/word/2010/wordprocessingCanvas" xmlns:cx="http://schemas.microsoft.com/office/drawing/2014/chartex" xmlns:cx1="http://schemas.microsoft.com/office/drawing/2015/9/8/chartex" xmlns:cx2="http://schemas.microsoft.com/office/drawing/2015/10/21/chartex" xmlns:cx3="http://schemas.microsoft.com/office/drawing/2016/5/9/chartex" xmlns:cx4="http://schemas.microsoft.com/office/drawing/2016/5/10/chartex" xmlns:cx5="http://schemas.microsoft.com/office/drawing/2016/5/11/chartex" xmlns:cx6="http://schemas.microsoft.com/office/drawing/2016/5/12/chartex" xmlns:cx7="http://schemas.microsoft.com/office/drawing/2016/5/13/chartex" xmlns:cx8="http://schemas.microsoft.com/office/drawing/2016/5/14/chartex" xmlns:mc="http://schemas.openxmlformats.org/markup-compatibility/2006" xmlns:aink="http://schemas.microsoft.com/office/drawing/2016/ink" xmlns:am3d="http://schemas.microsoft.com/office/drawing/2017/model3d" xmlns:o="urn:schemas-microsoft-com:office:office" xmlns:r="http://schemas.openxmlformats.org/officeDocument/2006/relationships" xmlns:m="http://schemas.openxmlformats.org/officeDocument/2006/math" xmlns:v="urn:schemas-microsoft-com:vml" xmlns:wp14="http://schemas.microsoft.com/office/word/2010/wordprocessingDrawing" xmlns:wp="http://schemas.openxmlformats.org/drawingml/2006/wordprocessingDrawing" xmlns:w10="urn:schemas-microsoft-com:office:word" xmlns:w="http://schemas.openxmlformats.org/wordprocessingml/2006/main" xmlns:w14="http://schemas.microsoft.com/office/word/2010/wordml" xmlns:w15="http://schemas.microsoft.com/office/word/2012/wordml" xmlns:w16cex="http://schemas.microsoft.com/office/word/2018/wordml/cex" xmlns:w16cid="http://schemas.microsoft.com/office/word/2016/wordml/cid" xmlns:w16="http://schemas.microsoft.com/office/word/2018/wordml" xmlns:w16sdtdh="http://schemas.microsoft.com/office/word/2020/wordml/sdtdatahash" xmlns:w16se="http://schemas.microsoft.com/office/word/2015/wordml/symex" xmlns:wpg="http://schemas.microsoft.com/office/word/2010/wordprocessingGroup" xmlns:wpi="http://schemas.microsoft.com/office/word/2010/wordprocessingInk" xmlns:wne="http://schemas.microsoft.com/office/word/2006/wordml" xmlns:wps="http://schemas.microsoft.com/office/word/2010/wordprocessingShape" mc:Ignorable="w14 w15 w16se w16cid w16 w16cex w16sdtdh wp14">
-  <w16cex:commentExtensible w16cex:durableId="25C363A8" w16cex:dateUtc="2022-02-25T21:18:00Z"/>
+  <w16cex:commentExtensible w16cex:durableId="25D338B4" w16cex:dateUtc="2022-03-09T21:31:00Z"/>
+  <w16cex:commentExtensible w16cex:durableId="25D338A4" w16cex:dateUtc="2022-03-09T21:31:00Z"/>
+  <w16cex:commentExtensible w16cex:durableId="25D337A8" w16cex:dateUtc="2022-03-09T21:26:00Z"/>
+  <w16cex:commentExtensible w16cex:durableId="25D337DB" w16cex:dateUtc="2022-03-09T21:27:00Z"/>
+  <w16cex:commentExtensible w16cex:durableId="25D33828" w16cex:dateUtc="2022-03-09T21:28:00Z"/>
   <w16cex:commentExtensible w16cex:durableId="25C36364" w16cex:dateUtc="2022-02-25T21:17:00Z"/>
+  <w16cex:commentExtensible w16cex:durableId="25D33480" w16cex:dateUtc="2022-03-09T21:13:00Z"/>
+  <w16cex:commentExtensible w16cex:durableId="25D333DC" w16cex:dateUtc="2022-03-09T21:10:00Z"/>
+  <w16cex:commentExtensible w16cex:durableId="25D334CA" w16cex:dateUtc="2022-03-09T21:14:00Z"/>
+  <w16cex:commentExtensible w16cex:durableId="25D334A7" w16cex:dateUtc="2022-03-09T21:13:00Z"/>
+  <w16cex:commentExtensible w16cex:durableId="25D33857" w16cex:dateUtc="2022-03-09T21:29:00Z"/>
 </w16cex:commentsExtensible>
 </file>
 
 <file path=word/commentsIds.xml><?xml version="1.0" encoding="utf-8"?>
 <w16cid:commentsIds xmlns:wpc="http://schemas.microsoft.com/office/word/2010/wordprocessingCanvas" xmlns:cx="http://schemas.microsoft.com/office/drawing/2014/chartex" xmlns:cx1="http://schemas.microsoft.com/office/drawing/2015/9/8/chartex" xmlns:cx2="http://schemas.microsoft.com/office/drawing/2015/10/21/chartex" xmlns:cx3="http://schemas.microsoft.com/office/drawing/2016/5/9/chartex" xmlns:cx4="http://schemas.microsoft.com/office/drawing/2016/5/10/chartex" xmlns:cx5="http://schemas.microsoft.com/office/drawing/2016/5/11/chartex" xmlns:cx6="http://schemas.microsoft.com/office/drawing/2016/5/12/chartex" xmlns:cx7="http://schemas.microsoft.com/office/drawing/2016/5/13/chartex" xmlns:cx8="http://schemas.microsoft.com/office/drawing/2016/5/14/chartex" xmlns:mc="http://schemas.openxmlformats.org/markup-compatibility/2006" xmlns:aink="http://schemas.microsoft.com/office/drawing/2016/ink" xmlns:am3d="http://schemas.microsoft.com/office/drawing/2017/model3d" xmlns:o="urn:schemas-microsoft-com:office:office" xmlns:r="http://schemas.openxmlformats.org/officeDocument/2006/relationships" xmlns:m="http://schemas.openxmlformats.org/officeDocument/2006/math" xmlns:v="urn:schemas-microsoft-com:vml" xmlns:wp14="http://schemas.microsoft.com/office/word/2010/wordprocessingDrawing" xmlns:wp="http://schemas.openxmlformats.org/drawingml/2006/wordprocessingDrawing" xmlns:w10="urn:schemas-microsoft-com:office:word" xmlns:w="http://schemas.openxmlformats.org/wordprocessingml/2006/main" xmlns:w14="http://schemas.microsoft.com/office/word/2010/wordml" xmlns:w15="http://schemas.microsoft.com/office/word/2012/wordml" xmlns:w16cex="http://schemas.microsoft.com/office/word/2018/wordml/cex" xmlns:w16cid="http://schemas.microsoft.com/office/word/2016/wordml/cid" xmlns:w16="http://schemas.microsoft.com/office/word/2018/wordml" xmlns:w16sdtdh="http://schemas.microsoft.com/office/word/2020/wordml/sdtdatahash" xmlns:w16se="http://schemas.microsoft.com/office/word/2015/wordml/symex" xmlns:wpg="http://schemas.microsoft.com/office/word/2010/wordprocessingGroup" xmlns:wpi="http://schemas.microsoft.com/office/word/2010/wordprocessingInk" xmlns:wne="http://schemas.microsoft.com/office/word/2006/wordml" xmlns:wps="http://schemas.microsoft.com/office/word/2010/wordprocessingShape" mc:Ignorable="w14 w15 w16se w16cid w16 w16cex w16sdtdh wp14">
-  <w16cid:commentId w16cid:paraId="3C34AB26" w16cid:durableId="25C363A8"/>
+  <w16cid:commentId w16cid:paraId="6727654B" w16cid:durableId="25D338B4"/>
+  <w16cid:commentId w16cid:paraId="4306FC4B" w16cid:durableId="25D338A4"/>
+  <w16cid:commentId w16cid:paraId="460BA0AF" w16cid:durableId="25D337A8"/>
+  <w16cid:commentId w16cid:paraId="2F63B5A9" w16cid:durableId="25D337DB"/>
+  <w16cid:commentId w16cid:paraId="1B98AA45" w16cid:durableId="25D33828"/>
   <w16cid:commentId w16cid:paraId="5A64FAD4" w16cid:durableId="25C36364"/>
+  <w16cid:commentId w16cid:paraId="1FBFD9C3" w16cid:durableId="25D33480"/>
+  <w16cid:commentId w16cid:paraId="4FABA5FF" w16cid:durableId="25D333DC"/>
+  <w16cid:commentId w16cid:paraId="05604402" w16cid:durableId="25D334CA"/>
+  <w16cid:commentId w16cid:paraId="3E85F8A8" w16cid:durableId="25D334A7"/>
+  <w16cid:commentId w16cid:paraId="2420EBD2" w16cid:durableId="25D33857"/>
 </w16cid:commentsIds>
 </file>
 
@@ -4484,6 +5182,9 @@
 
 <file path=word/people.xml><?xml version="1.0" encoding="utf-8"?>
 <w15:people xmlns:wpc="http://schemas.microsoft.com/office/word/2010/wordprocessingCanvas" xmlns:cx="http://schemas.microsoft.com/office/drawing/2014/chartex" xmlns:cx1="http://schemas.microsoft.com/office/drawing/2015/9/8/chartex" xmlns:cx2="http://schemas.microsoft.com/office/drawing/2015/10/21/chartex" xmlns:cx3="http://schemas.microsoft.com/office/drawing/2016/5/9/chartex" xmlns:cx4="http://schemas.microsoft.com/office/drawing/2016/5/10/chartex" xmlns:cx5="http://schemas.microsoft.com/office/drawing/2016/5/11/chartex" xmlns:cx6="http://schemas.microsoft.com/office/drawing/2016/5/12/chartex" xmlns:cx7="http://schemas.microsoft.com/office/drawing/2016/5/13/chartex" xmlns:cx8="http://schemas.microsoft.com/office/drawing/2016/5/14/chartex" xmlns:mc="http://schemas.openxmlformats.org/markup-compatibility/2006" xmlns:aink="http://schemas.microsoft.com/office/drawing/2016/ink" xmlns:am3d="http://schemas.microsoft.com/office/drawing/2017/model3d" xmlns:o="urn:schemas-microsoft-com:office:office" xmlns:r="http://schemas.openxmlformats.org/officeDocument/2006/relationships" xmlns:m="http://schemas.openxmlformats.org/officeDocument/2006/math" xmlns:v="urn:schemas-microsoft-com:vml" xmlns:wp14="http://schemas.microsoft.com/office/word/2010/wordprocessingDrawing" xmlns:wp="http://schemas.openxmlformats.org/drawingml/2006/wordprocessingDrawing" xmlns:w10="urn:schemas-microsoft-com:office:word" xmlns:w="http://schemas.openxmlformats.org/wordprocessingml/2006/main" xmlns:w14="http://schemas.microsoft.com/office/word/2010/wordml" xmlns:w15="http://schemas.microsoft.com/office/word/2012/wordml" xmlns:w16cex="http://schemas.microsoft.com/office/word/2018/wordml/cex" xmlns:w16cid="http://schemas.microsoft.com/office/word/2016/wordml/cid" xmlns:w16="http://schemas.microsoft.com/office/word/2018/wordml" xmlns:w16sdtdh="http://schemas.microsoft.com/office/word/2020/wordml/sdtdatahash" xmlns:w16se="http://schemas.microsoft.com/office/word/2015/wordml/symex" xmlns:wpg="http://schemas.microsoft.com/office/word/2010/wordprocessingGroup" xmlns:wpi="http://schemas.microsoft.com/office/word/2010/wordprocessingInk" xmlns:wne="http://schemas.microsoft.com/office/word/2006/wordml" xmlns:wps="http://schemas.microsoft.com/office/word/2010/wordprocessingShape" mc:Ignorable="w14 w15 w16se w16cid w16 w16cex w16sdtdh wp14">
+  <w15:person w15:author="Ana Teresa Miller ter Kuile">
+    <w15:presenceInfo w15:providerId="AD" w15:userId="S::Ana.Miller-ter-Kuile@nau.edu::f05f7ea4-c99a-402b-8c05-7689738ab6c0"/>
+  </w15:person>
   <w15:person w15:author="Ana Miller-Ter Kuile">
     <w15:presenceInfo w15:providerId="AD" w15:userId="S::ana00@umail.ucsb.edu::72e8dace-931d-4365-9f0f-d4fcb4a54264"/>
   </w15:person>
@@ -4966,7 +5667,6 @@
     <w:basedOn w:val="Normal"/>
     <w:link w:val="CommentTextChar"/>
     <w:uiPriority w:val="99"/>
-    <w:semiHidden/>
     <w:unhideWhenUsed/>
     <w:rsid w:val="00C80087"/>
     <w:rPr>
@@ -4979,7 +5679,6 @@
     <w:basedOn w:val="DefaultParagraphFont"/>
     <w:link w:val="CommentText"/>
     <w:uiPriority w:val="99"/>
-    <w:semiHidden/>
     <w:rsid w:val="00C80087"/>
     <w:rPr>
       <w:sz w:val="20"/>
@@ -5012,6 +5711,27 @@
       <w:bCs/>
       <w:sz w:val="20"/>
       <w:szCs w:val="20"/>
+    </w:rPr>
+  </w:style>
+  <w:style w:type="character" w:styleId="Hyperlink">
+    <w:name w:val="Hyperlink"/>
+    <w:basedOn w:val="DefaultParagraphFont"/>
+    <w:uiPriority w:val="99"/>
+    <w:unhideWhenUsed/>
+    <w:rsid w:val="009703FC"/>
+    <w:rPr>
+      <w:color w:val="0563C1" w:themeColor="hyperlink"/>
+      <w:u w:val="single"/>
+    </w:rPr>
+  </w:style>
+  <w:style w:type="character" w:styleId="UnresolvedMention">
+    <w:name w:val="Unresolved Mention"/>
+    <w:basedOn w:val="DefaultParagraphFont"/>
+    <w:uiPriority w:val="99"/>
+    <w:rsid w:val="009703FC"/>
+    <w:rPr>
+      <w:color w:val="605E5C"/>
+      <w:shd w:val="clear" w:color="auto" w:fill="E1DFDD"/>
     </w:rPr>
   </w:style>
 </w:styles>

</xml_diff>